<commit_message>
Anforderungskatalog beendet, Geoinformationen bei der DB, weiter: Anlage 1
</commit_message>
<xml_diff>
--- a/doku.docx
+++ b/doku.docx
@@ -190,7 +190,6 @@
         <w:tabs>
           <w:tab w:val="left" w:pos="3969"/>
         </w:tabs>
-        <w:spacing w:after="120"/>
         <w:rPr>
           <w:rStyle w:val="TitelZchn"/>
           <w:rFonts w:ascii="DB Office" w:hAnsi="DB Office"/>
@@ -276,7 +275,6 @@
         <w:tabs>
           <w:tab w:val="left" w:pos="3969"/>
         </w:tabs>
-        <w:spacing w:after="120"/>
         <w:rPr>
           <w:rStyle w:val="TitelZchn"/>
           <w:rFonts w:ascii="DB Office" w:hAnsi="DB Office"/>
@@ -312,7 +310,6 @@
         <w:tabs>
           <w:tab w:val="left" w:pos="3969"/>
         </w:tabs>
-        <w:spacing w:after="120"/>
         <w:rPr>
           <w:rStyle w:val="TitelZchn"/>
           <w:rFonts w:ascii="DB Office" w:hAnsi="DB Office"/>
@@ -378,7 +375,6 @@
         <w:tabs>
           <w:tab w:val="left" w:pos="3969"/>
         </w:tabs>
-        <w:spacing w:after="120"/>
         <w:jc w:val="left"/>
         <w:rPr>
           <w:rStyle w:val="TitelZchn"/>
@@ -457,7 +453,6 @@
         <w:tabs>
           <w:tab w:val="left" w:pos="3969"/>
         </w:tabs>
-        <w:spacing w:after="120"/>
         <w:rPr>
           <w:rStyle w:val="TitelZchn"/>
           <w:rFonts w:ascii="DB Office" w:hAnsi="DB Office"/>
@@ -527,6 +522,7 @@
           <w:sz w:val="28"/>
           <w:szCs w:val="28"/>
         </w:rPr>
+        <w:lastRenderedPageBreak/>
         <w:br w:type="page"/>
       </w:r>
     </w:p>
@@ -553,7 +549,6 @@
         <w:tabs>
           <w:tab w:val="left" w:pos="3969"/>
         </w:tabs>
-        <w:spacing w:after="120"/>
         <w:rPr>
           <w:color w:val="auto"/>
           <w:szCs w:val="22"/>
@@ -649,7 +644,6 @@
         <w:tabs>
           <w:tab w:val="left" w:pos="3969"/>
         </w:tabs>
-        <w:spacing w:after="120"/>
         <w:rPr>
           <w:color w:val="auto"/>
           <w:sz w:val="28"/>
@@ -724,7 +718,6 @@
     </w:p>
     <w:p>
       <w:pPr>
-        <w:spacing w:after="120"/>
         <w:rPr>
           <w:snapToGrid w:val="0"/>
           <w:color w:val="auto"/>
@@ -742,7 +735,6 @@
     </w:p>
     <w:p>
       <w:pPr>
-        <w:spacing w:after="120"/>
         <w:rPr>
           <w:color w:val="auto"/>
           <w:sz w:val="28"/>
@@ -778,7 +770,6 @@
     </w:p>
     <w:p>
       <w:pPr>
-        <w:spacing w:after="120"/>
         <w:rPr>
           <w:snapToGrid w:val="0"/>
           <w:color w:val="auto"/>
@@ -875,20 +866,21 @@
     </w:p>
     <w:sdt>
       <w:sdtPr>
+        <w:rPr>
+          <w:rFonts w:ascii="DB Office" w:eastAsia="Times New Roman" w:hAnsi="DB Office" w:cs="Times New Roman"/>
+          <w:b w:val="0"/>
+          <w:bCs w:val="0"/>
+          <w:color w:val="000000"/>
+          <w:sz w:val="22"/>
+          <w:szCs w:val="20"/>
+        </w:rPr>
         <w:id w:val="1878578900"/>
         <w:docPartObj>
           <w:docPartGallery w:val="Table of Contents"/>
           <w:docPartUnique/>
         </w:docPartObj>
       </w:sdtPr>
-      <w:sdtEndPr>
-        <w:rPr>
-          <w:rFonts w:ascii="DB Office" w:eastAsia="Times New Roman" w:hAnsi="DB Office" w:cs="Times New Roman"/>
-          <w:color w:val="000000"/>
-          <w:sz w:val="22"/>
-          <w:szCs w:val="20"/>
-        </w:rPr>
-      </w:sdtEndPr>
+      <w:sdtEndPr/>
       <w:sdtContent>
         <w:p>
           <w:pPr>
@@ -907,7 +899,6 @@
         <w:p>
           <w:pPr>
             <w:pStyle w:val="Verzeichnis1"/>
-            <w:spacing w:line="240" w:lineRule="auto"/>
             <w:rPr>
               <w:rFonts w:asciiTheme="minorHAnsi" w:eastAsiaTheme="minorEastAsia" w:hAnsiTheme="minorHAnsi" w:cstheme="minorBidi"/>
               <w:b w:val="0"/>
@@ -924,7 +915,7 @@
           <w:r>
             <w:fldChar w:fldCharType="separate"/>
           </w:r>
-          <w:hyperlink w:anchor="_Toc482615487" w:history="1">
+          <w:hyperlink w:anchor="_Toc482688890" w:history="1">
             <w:r>
               <w:rPr>
                 <w:rStyle w:val="Hyperlink"/>
@@ -947,7 +938,7 @@
               <w:rPr>
                 <w:webHidden/>
               </w:rPr>
-              <w:instrText xml:space="preserve"> PAGEREF _Toc482615487 \h </w:instrText>
+              <w:instrText xml:space="preserve"> PAGEREF _Toc482688890 \h </w:instrText>
             </w:r>
             <w:r>
               <w:rPr>
@@ -977,7 +968,6 @@
         <w:p>
           <w:pPr>
             <w:pStyle w:val="Verzeichnis1"/>
-            <w:spacing w:line="240" w:lineRule="auto"/>
             <w:rPr>
               <w:rFonts w:asciiTheme="minorHAnsi" w:eastAsiaTheme="minorEastAsia" w:hAnsiTheme="minorHAnsi" w:cstheme="minorBidi"/>
               <w:b w:val="0"/>
@@ -985,7 +975,7 @@
               <w:szCs w:val="22"/>
             </w:rPr>
           </w:pPr>
-          <w:hyperlink w:anchor="_Toc482615488" w:history="1">
+          <w:hyperlink w:anchor="_Toc482688891" w:history="1">
             <w:r>
               <w:rPr>
                 <w:rStyle w:val="Hyperlink"/>
@@ -1008,7 +998,7 @@
               <w:rPr>
                 <w:webHidden/>
               </w:rPr>
-              <w:instrText xml:space="preserve"> PAGEREF _Toc482615488 \h </w:instrText>
+              <w:instrText xml:space="preserve"> PAGEREF _Toc482688891 \h </w:instrText>
             </w:r>
             <w:r>
               <w:rPr>
@@ -1038,7 +1028,6 @@
         <w:p>
           <w:pPr>
             <w:pStyle w:val="Verzeichnis1"/>
-            <w:spacing w:line="240" w:lineRule="auto"/>
             <w:rPr>
               <w:rFonts w:asciiTheme="minorHAnsi" w:eastAsiaTheme="minorEastAsia" w:hAnsiTheme="minorHAnsi" w:cstheme="minorBidi"/>
               <w:b w:val="0"/>
@@ -1046,7 +1035,7 @@
               <w:szCs w:val="22"/>
             </w:rPr>
           </w:pPr>
-          <w:hyperlink w:anchor="_Toc482615489" w:history="1">
+          <w:hyperlink w:anchor="_Toc482688892" w:history="1">
             <w:r>
               <w:rPr>
                 <w:rStyle w:val="Hyperlink"/>
@@ -1069,7 +1058,7 @@
               <w:rPr>
                 <w:webHidden/>
               </w:rPr>
-              <w:instrText xml:space="preserve"> PAGEREF _Toc482615489 \h </w:instrText>
+              <w:instrText xml:space="preserve"> PAGEREF _Toc482688892 \h </w:instrText>
             </w:r>
             <w:r>
               <w:rPr>
@@ -1099,7 +1088,6 @@
         <w:p>
           <w:pPr>
             <w:pStyle w:val="Verzeichnis1"/>
-            <w:spacing w:line="240" w:lineRule="auto"/>
             <w:rPr>
               <w:rFonts w:asciiTheme="minorHAnsi" w:eastAsiaTheme="minorEastAsia" w:hAnsiTheme="minorHAnsi" w:cstheme="minorBidi"/>
               <w:b w:val="0"/>
@@ -1107,7 +1095,7 @@
               <w:szCs w:val="22"/>
             </w:rPr>
           </w:pPr>
-          <w:hyperlink w:anchor="_Toc482615490" w:history="1">
+          <w:hyperlink w:anchor="_Toc482688893" w:history="1">
             <w:r>
               <w:rPr>
                 <w:rStyle w:val="Hyperlink"/>
@@ -1130,7 +1118,7 @@
               <w:rPr>
                 <w:webHidden/>
               </w:rPr>
-              <w:instrText xml:space="preserve"> PAGEREF _Toc482615490 \h </w:instrText>
+              <w:instrText xml:space="preserve"> PAGEREF _Toc482688893 \h </w:instrText>
             </w:r>
             <w:r>
               <w:rPr>
@@ -1163,7 +1151,6 @@
             <w:tabs>
               <w:tab w:val="left" w:pos="342"/>
             </w:tabs>
-            <w:spacing w:line="240" w:lineRule="auto"/>
             <w:rPr>
               <w:rFonts w:asciiTheme="minorHAnsi" w:eastAsiaTheme="minorEastAsia" w:hAnsiTheme="minorHAnsi" w:cstheme="minorBidi"/>
               <w:b w:val="0"/>
@@ -1171,7 +1158,7 @@
               <w:szCs w:val="22"/>
             </w:rPr>
           </w:pPr>
-          <w:hyperlink w:anchor="_Toc482615491" w:history="1">
+          <w:hyperlink w:anchor="_Toc482688894" w:history="1">
             <w:r>
               <w:rPr>
                 <w:rStyle w:val="Hyperlink"/>
@@ -1209,7 +1196,7 @@
               <w:rPr>
                 <w:webHidden/>
               </w:rPr>
-              <w:instrText xml:space="preserve"> PAGEREF _Toc482615491 \h </w:instrText>
+              <w:instrText xml:space="preserve"> PAGEREF _Toc482688894 \h </w:instrText>
             </w:r>
             <w:r>
               <w:rPr>
@@ -1242,7 +1229,6 @@
             <w:tabs>
               <w:tab w:val="left" w:pos="342"/>
             </w:tabs>
-            <w:spacing w:line="240" w:lineRule="auto"/>
             <w:rPr>
               <w:rFonts w:asciiTheme="minorHAnsi" w:eastAsiaTheme="minorEastAsia" w:hAnsiTheme="minorHAnsi" w:cstheme="minorBidi"/>
               <w:b w:val="0"/>
@@ -1250,7 +1236,7 @@
               <w:szCs w:val="22"/>
             </w:rPr>
           </w:pPr>
-          <w:hyperlink w:anchor="_Toc482615492" w:history="1">
+          <w:hyperlink w:anchor="_Toc482688895" w:history="1">
             <w:r>
               <w:rPr>
                 <w:rStyle w:val="Hyperlink"/>
@@ -1288,7 +1274,7 @@
               <w:rPr>
                 <w:webHidden/>
               </w:rPr>
-              <w:instrText xml:space="preserve"> PAGEREF _Toc482615492 \h </w:instrText>
+              <w:instrText xml:space="preserve"> PAGEREF _Toc482688895 \h </w:instrText>
             </w:r>
             <w:r>
               <w:rPr>
@@ -1321,7 +1307,6 @@
             <w:tabs>
               <w:tab w:val="left" w:pos="342"/>
             </w:tabs>
-            <w:spacing w:line="240" w:lineRule="auto"/>
             <w:rPr>
               <w:rFonts w:asciiTheme="minorHAnsi" w:eastAsiaTheme="minorEastAsia" w:hAnsiTheme="minorHAnsi" w:cstheme="minorBidi"/>
               <w:b w:val="0"/>
@@ -1329,7 +1314,7 @@
               <w:szCs w:val="22"/>
             </w:rPr>
           </w:pPr>
-          <w:hyperlink w:anchor="_Toc482615493" w:history="1">
+          <w:hyperlink w:anchor="_Toc482688896" w:history="1">
             <w:r>
               <w:rPr>
                 <w:rStyle w:val="Hyperlink"/>
@@ -1367,7 +1352,7 @@
               <w:rPr>
                 <w:webHidden/>
               </w:rPr>
-              <w:instrText xml:space="preserve"> PAGEREF _Toc482615493 \h </w:instrText>
+              <w:instrText xml:space="preserve"> PAGEREF _Toc482688896 \h </w:instrText>
             </w:r>
             <w:r>
               <w:rPr>
@@ -1400,14 +1385,13 @@
             <w:tabs>
               <w:tab w:val="left" w:pos="526"/>
             </w:tabs>
-            <w:spacing w:line="240" w:lineRule="auto"/>
             <w:rPr>
               <w:rFonts w:asciiTheme="minorHAnsi" w:eastAsiaTheme="minorEastAsia" w:hAnsiTheme="minorHAnsi" w:cstheme="minorBidi"/>
               <w:color w:val="auto"/>
               <w:szCs w:val="22"/>
             </w:rPr>
           </w:pPr>
-          <w:hyperlink w:anchor="_Toc482615494" w:history="1">
+          <w:hyperlink w:anchor="_Toc482688897" w:history="1">
             <w:r>
               <w:rPr>
                 <w:rStyle w:val="Hyperlink"/>
@@ -1444,7 +1428,7 @@
               <w:rPr>
                 <w:webHidden/>
               </w:rPr>
-              <w:instrText xml:space="preserve"> PAGEREF _Toc482615494 \h </w:instrText>
+              <w:instrText xml:space="preserve"> PAGEREF _Toc482688897 \h </w:instrText>
             </w:r>
             <w:r>
               <w:rPr>
@@ -1477,14 +1461,13 @@
             <w:tabs>
               <w:tab w:val="left" w:pos="526"/>
             </w:tabs>
-            <w:spacing w:line="240" w:lineRule="auto"/>
             <w:rPr>
               <w:rFonts w:asciiTheme="minorHAnsi" w:eastAsiaTheme="minorEastAsia" w:hAnsiTheme="minorHAnsi" w:cstheme="minorBidi"/>
               <w:color w:val="auto"/>
               <w:szCs w:val="22"/>
             </w:rPr>
           </w:pPr>
-          <w:hyperlink w:anchor="_Toc482615495" w:history="1">
+          <w:hyperlink w:anchor="_Toc482688898" w:history="1">
             <w:r>
               <w:rPr>
                 <w:rStyle w:val="Hyperlink"/>
@@ -1521,7 +1504,7 @@
               <w:rPr>
                 <w:webHidden/>
               </w:rPr>
-              <w:instrText xml:space="preserve"> PAGEREF _Toc482615495 \h </w:instrText>
+              <w:instrText xml:space="preserve"> PAGEREF _Toc482688898 \h </w:instrText>
             </w:r>
             <w:r>
               <w:rPr>
@@ -1554,14 +1537,13 @@
             <w:tabs>
               <w:tab w:val="left" w:pos="526"/>
             </w:tabs>
-            <w:spacing w:line="240" w:lineRule="auto"/>
             <w:rPr>
               <w:rFonts w:asciiTheme="minorHAnsi" w:eastAsiaTheme="minorEastAsia" w:hAnsiTheme="minorHAnsi" w:cstheme="minorBidi"/>
               <w:color w:val="auto"/>
               <w:szCs w:val="22"/>
             </w:rPr>
           </w:pPr>
-          <w:hyperlink w:anchor="_Toc482615496" w:history="1">
+          <w:hyperlink w:anchor="_Toc482688899" w:history="1">
             <w:r>
               <w:rPr>
                 <w:rStyle w:val="Hyperlink"/>
@@ -1598,7 +1580,7 @@
               <w:rPr>
                 <w:webHidden/>
               </w:rPr>
-              <w:instrText xml:space="preserve"> PAGEREF _Toc482615496 \h </w:instrText>
+              <w:instrText xml:space="preserve"> PAGEREF _Toc482688899 \h </w:instrText>
             </w:r>
             <w:r>
               <w:rPr>
@@ -1631,14 +1613,13 @@
             <w:tabs>
               <w:tab w:val="left" w:pos="526"/>
             </w:tabs>
-            <w:spacing w:line="240" w:lineRule="auto"/>
             <w:rPr>
               <w:rFonts w:asciiTheme="minorHAnsi" w:eastAsiaTheme="minorEastAsia" w:hAnsiTheme="minorHAnsi" w:cstheme="minorBidi"/>
               <w:color w:val="auto"/>
               <w:szCs w:val="22"/>
             </w:rPr>
           </w:pPr>
-          <w:hyperlink w:anchor="_Toc482615497" w:history="1">
+          <w:hyperlink w:anchor="_Toc482688900" w:history="1">
             <w:r>
               <w:rPr>
                 <w:rStyle w:val="Hyperlink"/>
@@ -1675,7 +1656,7 @@
               <w:rPr>
                 <w:webHidden/>
               </w:rPr>
-              <w:instrText xml:space="preserve"> PAGEREF _Toc482615497 \h </w:instrText>
+              <w:instrText xml:space="preserve"> PAGEREF _Toc482688900 \h </w:instrText>
             </w:r>
             <w:r>
               <w:rPr>
@@ -1708,14 +1689,13 @@
             <w:tabs>
               <w:tab w:val="left" w:pos="526"/>
             </w:tabs>
-            <w:spacing w:line="240" w:lineRule="auto"/>
             <w:rPr>
               <w:rFonts w:asciiTheme="minorHAnsi" w:eastAsiaTheme="minorEastAsia" w:hAnsiTheme="minorHAnsi" w:cstheme="minorBidi"/>
               <w:color w:val="auto"/>
               <w:szCs w:val="22"/>
             </w:rPr>
           </w:pPr>
-          <w:hyperlink w:anchor="_Toc482615498" w:history="1">
+          <w:hyperlink w:anchor="_Toc482688901" w:history="1">
             <w:r>
               <w:rPr>
                 <w:rStyle w:val="Hyperlink"/>
@@ -1752,7 +1732,7 @@
               <w:rPr>
                 <w:webHidden/>
               </w:rPr>
-              <w:instrText xml:space="preserve"> PAGEREF _Toc482615498 \h </w:instrText>
+              <w:instrText xml:space="preserve"> PAGEREF _Toc482688901 \h </w:instrText>
             </w:r>
             <w:r>
               <w:rPr>
@@ -1770,6 +1750,614 @@
                 <w:webHidden/>
               </w:rPr>
               <w:t>3</w:t>
+            </w:r>
+            <w:r>
+              <w:rPr>
+                <w:webHidden/>
+              </w:rPr>
+              <w:fldChar w:fldCharType="end"/>
+            </w:r>
+          </w:hyperlink>
+        </w:p>
+        <w:p>
+          <w:pPr>
+            <w:pStyle w:val="Verzeichnis2"/>
+            <w:tabs>
+              <w:tab w:val="left" w:pos="526"/>
+            </w:tabs>
+            <w:rPr>
+              <w:rFonts w:asciiTheme="minorHAnsi" w:eastAsiaTheme="minorEastAsia" w:hAnsiTheme="minorHAnsi" w:cstheme="minorBidi"/>
+              <w:color w:val="auto"/>
+              <w:szCs w:val="22"/>
+            </w:rPr>
+          </w:pPr>
+          <w:hyperlink w:anchor="_Toc482688902" w:history="1">
+            <w:r>
+              <w:rPr>
+                <w:rStyle w:val="Hyperlink"/>
+              </w:rPr>
+              <w:t>3.6</w:t>
+            </w:r>
+            <w:r>
+              <w:rPr>
+                <w:rFonts w:asciiTheme="minorHAnsi" w:eastAsiaTheme="minorEastAsia" w:hAnsiTheme="minorHAnsi" w:cstheme="minorBidi"/>
+                <w:color w:val="auto"/>
+                <w:szCs w:val="22"/>
+              </w:rPr>
+              <w:tab/>
+            </w:r>
+            <w:r>
+              <w:rPr>
+                <w:rStyle w:val="Hyperlink"/>
+              </w:rPr>
+              <w:t>Zuverlässigkeitsanforderungen</w:t>
+            </w:r>
+            <w:r>
+              <w:rPr>
+                <w:webHidden/>
+              </w:rPr>
+              <w:tab/>
+            </w:r>
+            <w:r>
+              <w:rPr>
+                <w:webHidden/>
+              </w:rPr>
+              <w:fldChar w:fldCharType="begin"/>
+            </w:r>
+            <w:r>
+              <w:rPr>
+                <w:webHidden/>
+              </w:rPr>
+              <w:instrText xml:space="preserve"> PAGEREF _Toc482688902 \h </w:instrText>
+            </w:r>
+            <w:r>
+              <w:rPr>
+                <w:webHidden/>
+              </w:rPr>
+            </w:r>
+            <w:r>
+              <w:rPr>
+                <w:webHidden/>
+              </w:rPr>
+              <w:fldChar w:fldCharType="separate"/>
+            </w:r>
+            <w:r>
+              <w:rPr>
+                <w:webHidden/>
+              </w:rPr>
+              <w:t>3</w:t>
+            </w:r>
+            <w:r>
+              <w:rPr>
+                <w:webHidden/>
+              </w:rPr>
+              <w:fldChar w:fldCharType="end"/>
+            </w:r>
+          </w:hyperlink>
+        </w:p>
+        <w:p>
+          <w:pPr>
+            <w:pStyle w:val="Verzeichnis2"/>
+            <w:tabs>
+              <w:tab w:val="left" w:pos="526"/>
+            </w:tabs>
+            <w:rPr>
+              <w:rFonts w:asciiTheme="minorHAnsi" w:eastAsiaTheme="minorEastAsia" w:hAnsiTheme="minorHAnsi" w:cstheme="minorBidi"/>
+              <w:color w:val="auto"/>
+              <w:szCs w:val="22"/>
+            </w:rPr>
+          </w:pPr>
+          <w:hyperlink w:anchor="_Toc482688903" w:history="1">
+            <w:r>
+              <w:rPr>
+                <w:rStyle w:val="Hyperlink"/>
+              </w:rPr>
+              <w:t>3.7</w:t>
+            </w:r>
+            <w:r>
+              <w:rPr>
+                <w:rFonts w:asciiTheme="minorHAnsi" w:eastAsiaTheme="minorEastAsia" w:hAnsiTheme="minorHAnsi" w:cstheme="minorBidi"/>
+                <w:color w:val="auto"/>
+                <w:szCs w:val="22"/>
+              </w:rPr>
+              <w:tab/>
+            </w:r>
+            <w:r>
+              <w:rPr>
+                <w:rStyle w:val="Hyperlink"/>
+              </w:rPr>
+              <w:t>Konformität zu Standards</w:t>
+            </w:r>
+            <w:r>
+              <w:rPr>
+                <w:webHidden/>
+              </w:rPr>
+              <w:tab/>
+            </w:r>
+            <w:r>
+              <w:rPr>
+                <w:webHidden/>
+              </w:rPr>
+              <w:fldChar w:fldCharType="begin"/>
+            </w:r>
+            <w:r>
+              <w:rPr>
+                <w:webHidden/>
+              </w:rPr>
+              <w:instrText xml:space="preserve"> PAGEREF _Toc482688903 \h </w:instrText>
+            </w:r>
+            <w:r>
+              <w:rPr>
+                <w:webHidden/>
+              </w:rPr>
+            </w:r>
+            <w:r>
+              <w:rPr>
+                <w:webHidden/>
+              </w:rPr>
+              <w:fldChar w:fldCharType="separate"/>
+            </w:r>
+            <w:r>
+              <w:rPr>
+                <w:webHidden/>
+              </w:rPr>
+              <w:t>4</w:t>
+            </w:r>
+            <w:r>
+              <w:rPr>
+                <w:webHidden/>
+              </w:rPr>
+              <w:fldChar w:fldCharType="end"/>
+            </w:r>
+          </w:hyperlink>
+        </w:p>
+        <w:p>
+          <w:pPr>
+            <w:pStyle w:val="Verzeichnis2"/>
+            <w:tabs>
+              <w:tab w:val="left" w:pos="526"/>
+            </w:tabs>
+            <w:rPr>
+              <w:rFonts w:asciiTheme="minorHAnsi" w:eastAsiaTheme="minorEastAsia" w:hAnsiTheme="minorHAnsi" w:cstheme="minorBidi"/>
+              <w:color w:val="auto"/>
+              <w:szCs w:val="22"/>
+            </w:rPr>
+          </w:pPr>
+          <w:hyperlink w:anchor="_Toc482688904" w:history="1">
+            <w:r>
+              <w:rPr>
+                <w:rStyle w:val="Hyperlink"/>
+              </w:rPr>
+              <w:t>3.8</w:t>
+            </w:r>
+            <w:r>
+              <w:rPr>
+                <w:rFonts w:asciiTheme="minorHAnsi" w:eastAsiaTheme="minorEastAsia" w:hAnsiTheme="minorHAnsi" w:cstheme="minorBidi"/>
+                <w:color w:val="auto"/>
+                <w:szCs w:val="22"/>
+              </w:rPr>
+              <w:tab/>
+            </w:r>
+            <w:r>
+              <w:rPr>
+                <w:rStyle w:val="Hyperlink"/>
+              </w:rPr>
+              <w:t>Einhaltung von internen Regelungen und gesetzlichen Vorschriften</w:t>
+            </w:r>
+            <w:r>
+              <w:rPr>
+                <w:webHidden/>
+              </w:rPr>
+              <w:tab/>
+            </w:r>
+            <w:r>
+              <w:rPr>
+                <w:webHidden/>
+              </w:rPr>
+              <w:fldChar w:fldCharType="begin"/>
+            </w:r>
+            <w:r>
+              <w:rPr>
+                <w:webHidden/>
+              </w:rPr>
+              <w:instrText xml:space="preserve"> PAGEREF _Toc482688904 \h </w:instrText>
+            </w:r>
+            <w:r>
+              <w:rPr>
+                <w:webHidden/>
+              </w:rPr>
+            </w:r>
+            <w:r>
+              <w:rPr>
+                <w:webHidden/>
+              </w:rPr>
+              <w:fldChar w:fldCharType="separate"/>
+            </w:r>
+            <w:r>
+              <w:rPr>
+                <w:webHidden/>
+              </w:rPr>
+              <w:t>4</w:t>
+            </w:r>
+            <w:r>
+              <w:rPr>
+                <w:webHidden/>
+              </w:rPr>
+              <w:fldChar w:fldCharType="end"/>
+            </w:r>
+          </w:hyperlink>
+        </w:p>
+        <w:p>
+          <w:pPr>
+            <w:pStyle w:val="Verzeichnis2"/>
+            <w:tabs>
+              <w:tab w:val="left" w:pos="526"/>
+            </w:tabs>
+            <w:rPr>
+              <w:rFonts w:asciiTheme="minorHAnsi" w:eastAsiaTheme="minorEastAsia" w:hAnsiTheme="minorHAnsi" w:cstheme="minorBidi"/>
+              <w:color w:val="auto"/>
+              <w:szCs w:val="22"/>
+            </w:rPr>
+          </w:pPr>
+          <w:hyperlink w:anchor="_Toc482688905" w:history="1">
+            <w:r>
+              <w:rPr>
+                <w:rStyle w:val="Hyperlink"/>
+              </w:rPr>
+              <w:t>3.9</w:t>
+            </w:r>
+            <w:r>
+              <w:rPr>
+                <w:rFonts w:asciiTheme="minorHAnsi" w:eastAsiaTheme="minorEastAsia" w:hAnsiTheme="minorHAnsi" w:cstheme="minorBidi"/>
+                <w:color w:val="auto"/>
+                <w:szCs w:val="22"/>
+              </w:rPr>
+              <w:tab/>
+            </w:r>
+            <w:r>
+              <w:rPr>
+                <w:rStyle w:val="Hyperlink"/>
+              </w:rPr>
+              <w:t>Anforderungen an die Benutzerfreundlichkeit</w:t>
+            </w:r>
+            <w:r>
+              <w:rPr>
+                <w:webHidden/>
+              </w:rPr>
+              <w:tab/>
+            </w:r>
+            <w:r>
+              <w:rPr>
+                <w:webHidden/>
+              </w:rPr>
+              <w:fldChar w:fldCharType="begin"/>
+            </w:r>
+            <w:r>
+              <w:rPr>
+                <w:webHidden/>
+              </w:rPr>
+              <w:instrText xml:space="preserve"> PAGEREF _Toc482688905 \h </w:instrText>
+            </w:r>
+            <w:r>
+              <w:rPr>
+                <w:webHidden/>
+              </w:rPr>
+            </w:r>
+            <w:r>
+              <w:rPr>
+                <w:webHidden/>
+              </w:rPr>
+              <w:fldChar w:fldCharType="separate"/>
+            </w:r>
+            <w:r>
+              <w:rPr>
+                <w:webHidden/>
+              </w:rPr>
+              <w:t>4</w:t>
+            </w:r>
+            <w:r>
+              <w:rPr>
+                <w:webHidden/>
+              </w:rPr>
+              <w:fldChar w:fldCharType="end"/>
+            </w:r>
+          </w:hyperlink>
+        </w:p>
+        <w:p>
+          <w:pPr>
+            <w:pStyle w:val="Verzeichnis2"/>
+            <w:tabs>
+              <w:tab w:val="left" w:pos="648"/>
+            </w:tabs>
+            <w:rPr>
+              <w:rFonts w:asciiTheme="minorHAnsi" w:eastAsiaTheme="minorEastAsia" w:hAnsiTheme="minorHAnsi" w:cstheme="minorBidi"/>
+              <w:color w:val="auto"/>
+              <w:szCs w:val="22"/>
+            </w:rPr>
+          </w:pPr>
+          <w:hyperlink w:anchor="_Toc482688906" w:history="1">
+            <w:r>
+              <w:rPr>
+                <w:rStyle w:val="Hyperlink"/>
+              </w:rPr>
+              <w:t>3.10</w:t>
+            </w:r>
+            <w:r>
+              <w:rPr>
+                <w:rFonts w:asciiTheme="minorHAnsi" w:eastAsiaTheme="minorEastAsia" w:hAnsiTheme="minorHAnsi" w:cstheme="minorBidi"/>
+                <w:color w:val="auto"/>
+                <w:szCs w:val="22"/>
+              </w:rPr>
+              <w:tab/>
+            </w:r>
+            <w:r>
+              <w:rPr>
+                <w:rStyle w:val="Hyperlink"/>
+              </w:rPr>
+              <w:t>Anforderungen an die Wartbarkeit</w:t>
+            </w:r>
+            <w:r>
+              <w:rPr>
+                <w:webHidden/>
+              </w:rPr>
+              <w:tab/>
+            </w:r>
+            <w:r>
+              <w:rPr>
+                <w:webHidden/>
+              </w:rPr>
+              <w:fldChar w:fldCharType="begin"/>
+            </w:r>
+            <w:r>
+              <w:rPr>
+                <w:webHidden/>
+              </w:rPr>
+              <w:instrText xml:space="preserve"> PAGEREF _Toc482688906 \h </w:instrText>
+            </w:r>
+            <w:r>
+              <w:rPr>
+                <w:webHidden/>
+              </w:rPr>
+            </w:r>
+            <w:r>
+              <w:rPr>
+                <w:webHidden/>
+              </w:rPr>
+              <w:fldChar w:fldCharType="separate"/>
+            </w:r>
+            <w:r>
+              <w:rPr>
+                <w:webHidden/>
+              </w:rPr>
+              <w:t>4</w:t>
+            </w:r>
+            <w:r>
+              <w:rPr>
+                <w:webHidden/>
+              </w:rPr>
+              <w:fldChar w:fldCharType="end"/>
+            </w:r>
+          </w:hyperlink>
+        </w:p>
+        <w:p>
+          <w:pPr>
+            <w:pStyle w:val="Verzeichnis2"/>
+            <w:tabs>
+              <w:tab w:val="left" w:pos="648"/>
+            </w:tabs>
+            <w:rPr>
+              <w:rFonts w:asciiTheme="minorHAnsi" w:eastAsiaTheme="minorEastAsia" w:hAnsiTheme="minorHAnsi" w:cstheme="minorBidi"/>
+              <w:color w:val="auto"/>
+              <w:szCs w:val="22"/>
+            </w:rPr>
+          </w:pPr>
+          <w:hyperlink w:anchor="_Toc482688907" w:history="1">
+            <w:r>
+              <w:rPr>
+                <w:rStyle w:val="Hyperlink"/>
+              </w:rPr>
+              <w:t>3.11</w:t>
+            </w:r>
+            <w:r>
+              <w:rPr>
+                <w:rFonts w:asciiTheme="minorHAnsi" w:eastAsiaTheme="minorEastAsia" w:hAnsiTheme="minorHAnsi" w:cstheme="minorBidi"/>
+                <w:color w:val="auto"/>
+                <w:szCs w:val="22"/>
+              </w:rPr>
+              <w:tab/>
+            </w:r>
+            <w:r>
+              <w:rPr>
+                <w:rStyle w:val="Hyperlink"/>
+              </w:rPr>
+              <w:t>Anforderungen an die Dokumentation</w:t>
+            </w:r>
+            <w:r>
+              <w:rPr>
+                <w:webHidden/>
+              </w:rPr>
+              <w:tab/>
+            </w:r>
+            <w:r>
+              <w:rPr>
+                <w:webHidden/>
+              </w:rPr>
+              <w:fldChar w:fldCharType="begin"/>
+            </w:r>
+            <w:r>
+              <w:rPr>
+                <w:webHidden/>
+              </w:rPr>
+              <w:instrText xml:space="preserve"> PAGEREF _Toc482688907 \h </w:instrText>
+            </w:r>
+            <w:r>
+              <w:rPr>
+                <w:webHidden/>
+              </w:rPr>
+            </w:r>
+            <w:r>
+              <w:rPr>
+                <w:webHidden/>
+              </w:rPr>
+              <w:fldChar w:fldCharType="separate"/>
+            </w:r>
+            <w:r>
+              <w:rPr>
+                <w:webHidden/>
+              </w:rPr>
+              <w:t>4</w:t>
+            </w:r>
+            <w:r>
+              <w:rPr>
+                <w:webHidden/>
+              </w:rPr>
+              <w:fldChar w:fldCharType="end"/>
+            </w:r>
+          </w:hyperlink>
+        </w:p>
+        <w:p>
+          <w:pPr>
+            <w:pStyle w:val="Verzeichnis2"/>
+            <w:tabs>
+              <w:tab w:val="left" w:pos="648"/>
+            </w:tabs>
+            <w:rPr>
+              <w:rFonts w:asciiTheme="minorHAnsi" w:eastAsiaTheme="minorEastAsia" w:hAnsiTheme="minorHAnsi" w:cstheme="minorBidi"/>
+              <w:color w:val="auto"/>
+              <w:szCs w:val="22"/>
+            </w:rPr>
+          </w:pPr>
+          <w:hyperlink w:anchor="_Toc482688908" w:history="1">
+            <w:r>
+              <w:rPr>
+                <w:rStyle w:val="Hyperlink"/>
+              </w:rPr>
+              <w:t>3.12</w:t>
+            </w:r>
+            <w:r>
+              <w:rPr>
+                <w:rFonts w:asciiTheme="minorHAnsi" w:eastAsiaTheme="minorEastAsia" w:hAnsiTheme="minorHAnsi" w:cstheme="minorBidi"/>
+                <w:color w:val="auto"/>
+                <w:szCs w:val="22"/>
+              </w:rPr>
+              <w:tab/>
+            </w:r>
+            <w:r>
+              <w:rPr>
+                <w:rStyle w:val="Hyperlink"/>
+              </w:rPr>
+              <w:t>Anforderungen an die Softwarequalität</w:t>
+            </w:r>
+            <w:r>
+              <w:rPr>
+                <w:webHidden/>
+              </w:rPr>
+              <w:tab/>
+            </w:r>
+            <w:r>
+              <w:rPr>
+                <w:webHidden/>
+              </w:rPr>
+              <w:fldChar w:fldCharType="begin"/>
+            </w:r>
+            <w:r>
+              <w:rPr>
+                <w:webHidden/>
+              </w:rPr>
+              <w:instrText xml:space="preserve"> PAGEREF _Toc482688908 \h </w:instrText>
+            </w:r>
+            <w:r>
+              <w:rPr>
+                <w:webHidden/>
+              </w:rPr>
+            </w:r>
+            <w:r>
+              <w:rPr>
+                <w:webHidden/>
+              </w:rPr>
+              <w:fldChar w:fldCharType="separate"/>
+            </w:r>
+            <w:r>
+              <w:rPr>
+                <w:webHidden/>
+              </w:rPr>
+              <w:t>4</w:t>
+            </w:r>
+            <w:r>
+              <w:rPr>
+                <w:webHidden/>
+              </w:rPr>
+              <w:fldChar w:fldCharType="end"/>
+            </w:r>
+          </w:hyperlink>
+        </w:p>
+        <w:p>
+          <w:pPr>
+            <w:pStyle w:val="Verzeichnis2"/>
+            <w:tabs>
+              <w:tab w:val="left" w:pos="648"/>
+            </w:tabs>
+            <w:rPr>
+              <w:rFonts w:asciiTheme="minorHAnsi" w:eastAsiaTheme="minorEastAsia" w:hAnsiTheme="minorHAnsi" w:cstheme="minorBidi"/>
+              <w:color w:val="auto"/>
+              <w:szCs w:val="22"/>
+            </w:rPr>
+          </w:pPr>
+          <w:hyperlink w:anchor="_Toc482688909" w:history="1">
+            <w:r>
+              <w:rPr>
+                <w:rStyle w:val="Hyperlink"/>
+              </w:rPr>
+              <w:t>3.13</w:t>
+            </w:r>
+            <w:r>
+              <w:rPr>
+                <w:rFonts w:asciiTheme="minorHAnsi" w:eastAsiaTheme="minorEastAsia" w:hAnsiTheme="minorHAnsi" w:cstheme="minorBidi"/>
+                <w:color w:val="auto"/>
+                <w:szCs w:val="22"/>
+              </w:rPr>
+              <w:tab/>
+            </w:r>
+            <w:r>
+              <w:rPr>
+                <w:rStyle w:val="Hyperlink"/>
+              </w:rPr>
+              <w:t>Sicherheitsanforderungen</w:t>
+            </w:r>
+            <w:r>
+              <w:rPr>
+                <w:webHidden/>
+              </w:rPr>
+              <w:tab/>
+            </w:r>
+            <w:r>
+              <w:rPr>
+                <w:webHidden/>
+              </w:rPr>
+              <w:fldChar w:fldCharType="begin"/>
+            </w:r>
+            <w:r>
+              <w:rPr>
+                <w:webHidden/>
+              </w:rPr>
+              <w:instrText xml:space="preserve"> PAGEREF _Toc482688909 \h </w:instrText>
+            </w:r>
+            <w:r>
+              <w:rPr>
+                <w:webHidden/>
+              </w:rPr>
+            </w:r>
+            <w:r>
+              <w:rPr>
+                <w:webHidden/>
+              </w:rPr>
+              <w:fldChar w:fldCharType="separate"/>
+            </w:r>
+            <w:r>
+              <w:rPr>
+                <w:webHidden/>
+              </w:rPr>
+              <w:t>4</w:t>
             </w:r>
             <w:r>
               <w:rPr>
@@ -1785,7 +2373,6 @@
             <w:tabs>
               <w:tab w:val="left" w:pos="342"/>
             </w:tabs>
-            <w:spacing w:line="240" w:lineRule="auto"/>
             <w:rPr>
               <w:rFonts w:asciiTheme="minorHAnsi" w:eastAsiaTheme="minorEastAsia" w:hAnsiTheme="minorHAnsi" w:cstheme="minorBidi"/>
               <w:b w:val="0"/>
@@ -1793,7 +2380,7 @@
               <w:szCs w:val="22"/>
             </w:rPr>
           </w:pPr>
-          <w:hyperlink w:anchor="_Toc482615499" w:history="1">
+          <w:hyperlink w:anchor="_Toc482688910" w:history="1">
             <w:r>
               <w:rPr>
                 <w:rStyle w:val="Hyperlink"/>
@@ -1831,7 +2418,7 @@
               <w:rPr>
                 <w:webHidden/>
               </w:rPr>
-              <w:instrText xml:space="preserve"> PAGEREF _Toc482615499 \h </w:instrText>
+              <w:instrText xml:space="preserve"> PAGEREF _Toc482688910 \h </w:instrText>
             </w:r>
             <w:r>
               <w:rPr>
@@ -1848,7 +2435,7 @@
               <w:rPr>
                 <w:webHidden/>
               </w:rPr>
-              <w:t>4</w:t>
+              <w:t>6</w:t>
             </w:r>
             <w:r>
               <w:rPr>
@@ -1874,6 +2461,21 @@
     </w:sdt>
     <w:p>
       <w:pPr>
+        <w:jc w:val="center"/>
+        <w:rPr>
+          <w:b/>
+        </w:rPr>
+      </w:pPr>
+      <w:r>
+        <w:rPr>
+          <w:b/>
+          <w:highlight w:val="yellow"/>
+        </w:rPr>
+        <w:t>FORMATIERUNG!!!</w:t>
+      </w:r>
+    </w:p>
+    <w:p>
+      <w:pPr>
         <w:pStyle w:val="berschrift1"/>
         <w:numPr>
           <w:ilvl w:val="0"/>
@@ -1881,22 +2483,10 @@
         </w:numPr>
       </w:pPr>
       <w:r>
-        <w:t>FORMATIERUNG!!!</w:t>
-      </w:r>
-    </w:p>
-    <w:p>
-      <w:pPr>
-        <w:pStyle w:val="berschrift1"/>
-        <w:numPr>
-          <w:ilvl w:val="0"/>
-          <w:numId w:val="0"/>
-        </w:numPr>
-      </w:pPr>
-      <w:r>
         <w:br w:type="page"/>
       </w:r>
       <w:bookmarkStart w:id="2" w:name="_Toc462047878"/>
-      <w:bookmarkStart w:id="3" w:name="_Toc482615487"/>
+      <w:bookmarkStart w:id="3" w:name="_Toc482688890"/>
       <w:r>
         <w:lastRenderedPageBreak/>
         <w:t>Danksagung</w:t>
@@ -1929,7 +2519,7 @@
       </w:pPr>
       <w:bookmarkStart w:id="4" w:name="_Toc461614794"/>
       <w:bookmarkStart w:id="5" w:name="_Toc462047879"/>
-      <w:bookmarkStart w:id="6" w:name="_Toc482615488"/>
+      <w:bookmarkStart w:id="6" w:name="_Toc482688891"/>
       <w:r>
         <w:lastRenderedPageBreak/>
         <w:t>Anlagenverzeichnis</w:t>
@@ -1944,9 +2534,7 @@
         <w:tabs>
           <w:tab w:val="right" w:leader="dot" w:pos="9344"/>
         </w:tabs>
-        <w:spacing w:after="120"/>
         <w:ind w:left="567" w:hanging="567"/>
-        <w:jc w:val="left"/>
         <w:rPr>
           <w:rStyle w:val="Hyperlink"/>
           <w:noProof/>
@@ -1961,7 +2549,7 @@
           <w:color w:val="auto"/>
           <w:u w:val="none"/>
         </w:rPr>
-        <w:t xml:space="preserve">Anlage </w:t>
+        <w:fldChar w:fldCharType="begin"/>
       </w:r>
       <w:r>
         <w:rPr>
@@ -1970,7 +2558,7 @@
           <w:color w:val="auto"/>
           <w:u w:val="none"/>
         </w:rPr>
-        <w:t>1: Anforderungen an ZN-Anlagen,</w:t>
+        <w:instrText xml:space="preserve"> REF anlage_showcase_opendata \h </w:instrText>
       </w:r>
       <w:r>
         <w:rPr>
@@ -1979,7 +2567,6 @@
           <w:color w:val="auto"/>
           <w:u w:val="none"/>
         </w:rPr>
-        <w:br/>
       </w:r>
       <w:r>
         <w:rPr>
@@ -1988,7 +2575,7 @@
           <w:color w:val="auto"/>
           <w:u w:val="none"/>
         </w:rPr>
-        <w:t xml:space="preserve">Unterstation </w:t>
+        <w:instrText xml:space="preserve"> \* MERGEFORMAT </w:instrText>
       </w:r>
       <w:r>
         <w:rPr>
@@ -1997,7 +2584,10 @@
           <w:color w:val="auto"/>
           <w:u w:val="none"/>
         </w:rPr>
-        <w:t xml:space="preserve">für Bereichsübersicht </w:t>
+        <w:fldChar w:fldCharType="separate"/>
+      </w:r>
+      <w:r>
+        <w:t>Anlage 1: Beispielprojekte mit von der DB AG veröffentlichten Geodaten</w:t>
       </w:r>
       <w:r>
         <w:rPr>
@@ -2006,7 +2596,7 @@
           <w:color w:val="auto"/>
           <w:u w:val="none"/>
         </w:rPr>
-        <w:t>und ZN-Einwahlstelle</w:t>
+        <w:fldChar w:fldCharType="end"/>
       </w:r>
       <w:r>
         <w:rPr>
@@ -2016,7 +2606,59 @@
           <w:u w:val="none"/>
         </w:rPr>
         <w:tab/>
-        <w:t>15</w:t>
+      </w:r>
+      <w:r>
+        <w:rPr>
+          <w:rStyle w:val="Hyperlink"/>
+          <w:noProof/>
+          <w:color w:val="auto"/>
+          <w:u w:val="none"/>
+        </w:rPr>
+        <w:fldChar w:fldCharType="begin"/>
+      </w:r>
+      <w:r>
+        <w:rPr>
+          <w:rStyle w:val="Hyperlink"/>
+          <w:noProof/>
+          <w:color w:val="auto"/>
+          <w:u w:val="none"/>
+        </w:rPr>
+        <w:instrText xml:space="preserve"> PAGEREF anlage_showcase_opendata \h </w:instrText>
+      </w:r>
+      <w:r>
+        <w:rPr>
+          <w:rStyle w:val="Hyperlink"/>
+          <w:noProof/>
+          <w:color w:val="auto"/>
+          <w:u w:val="none"/>
+        </w:rPr>
+      </w:r>
+      <w:r>
+        <w:rPr>
+          <w:rStyle w:val="Hyperlink"/>
+          <w:noProof/>
+          <w:color w:val="auto"/>
+          <w:u w:val="none"/>
+        </w:rPr>
+        <w:fldChar w:fldCharType="separate"/>
+      </w:r>
+      <w:r>
+        <w:rPr>
+          <w:rStyle w:val="Hyperlink"/>
+          <w:noProof/>
+          <w:color w:val="auto"/>
+          <w:u w:val="none"/>
+        </w:rPr>
+        <w:t>7</w:t>
+      </w:r>
+      <w:r>
+        <w:rPr>
+          <w:rStyle w:val="Hyperlink"/>
+          <w:noProof/>
+          <w:color w:val="auto"/>
+          <w:u w:val="none"/>
+        </w:rPr>
+        <w:fldChar w:fldCharType="end"/>
       </w:r>
     </w:p>
     <w:p>
@@ -2024,6 +2666,8 @@
         <w:pStyle w:val="Textkrper"/>
         <w:jc w:val="left"/>
       </w:pPr>
+      <w:bookmarkStart w:id="7" w:name="_GoBack"/>
+      <w:bookmarkEnd w:id="7"/>
     </w:p>
     <w:p>
       <w:pPr>
@@ -2034,15 +2678,15 @@
         </w:numPr>
         <w:jc w:val="left"/>
       </w:pPr>
-      <w:bookmarkStart w:id="7" w:name="_Toc461614795"/>
-      <w:bookmarkStart w:id="8" w:name="_Toc462047880"/>
-      <w:bookmarkStart w:id="9" w:name="_Toc482615489"/>
+      <w:bookmarkStart w:id="8" w:name="_Toc461614795"/>
+      <w:bookmarkStart w:id="9" w:name="_Toc462047880"/>
+      <w:bookmarkStart w:id="10" w:name="_Toc482688892"/>
       <w:r>
         <w:t>Abbildungsverzeichnis</w:t>
       </w:r>
-      <w:bookmarkEnd w:id="7"/>
       <w:bookmarkEnd w:id="8"/>
       <w:bookmarkEnd w:id="9"/>
+      <w:bookmarkEnd w:id="10"/>
     </w:p>
     <w:p>
       <w:pPr>
@@ -2051,6 +2695,7 @@
           <w:ilvl w:val="0"/>
           <w:numId w:val="0"/>
         </w:numPr>
+        <w:jc w:val="left"/>
         <w:rPr>
           <w:rStyle w:val="Hyperlink"/>
           <w:noProof/>
@@ -2073,8 +2718,8 @@
           <w:u w:val="none"/>
         </w:rPr>
       </w:pPr>
-      <w:bookmarkStart w:id="10" w:name="_Toc462047881"/>
-      <w:bookmarkStart w:id="11" w:name="_Toc482615490"/>
+      <w:bookmarkStart w:id="11" w:name="_Toc462047881"/>
+      <w:bookmarkStart w:id="12" w:name="_Toc482688893"/>
       <w:r>
         <w:rPr>
           <w:rStyle w:val="Hyperlink"/>
@@ -2084,8 +2729,8 @@
         </w:rPr>
         <w:t>Tabellenverzeichnis</w:t>
       </w:r>
-      <w:bookmarkEnd w:id="10"/>
       <w:bookmarkEnd w:id="11"/>
+      <w:bookmarkEnd w:id="12"/>
     </w:p>
     <w:p>
       <w:pPr>
@@ -2187,6 +2832,31 @@
           <w:color w:val="auto"/>
         </w:rPr>
         <w:t>Telekommunikation</w:t>
+      </w:r>
+    </w:p>
+    <w:p>
+      <w:pPr>
+        <w:tabs>
+          <w:tab w:val="right" w:leader="dot" w:pos="9354"/>
+        </w:tabs>
+        <w:rPr>
+          <w:color w:val="auto"/>
+        </w:rPr>
+      </w:pPr>
+      <w:r>
+        <w:rPr>
+          <w:color w:val="auto"/>
+        </w:rPr>
+        <w:t>GIS</w:t>
+      </w:r>
+      <w:r>
+        <w:rPr>
+          <w:color w:val="auto"/>
+        </w:rPr>
+        <w:tab/>
+      </w:r>
+      <w:r>
+        <w:t>Geoinformationssystem-Software</w:t>
       </w:r>
     </w:p>
     <w:p>
@@ -2224,83 +2894,15 @@
       <w:pPr>
         <w:pStyle w:val="berschrift1"/>
       </w:pPr>
-      <w:bookmarkStart w:id="12" w:name="_Toc461614796"/>
-      <w:bookmarkStart w:id="13" w:name="_Toc462047882"/>
-      <w:bookmarkStart w:id="14" w:name="_Toc482615491"/>
+      <w:bookmarkStart w:id="13" w:name="_Toc461614796"/>
+      <w:bookmarkStart w:id="14" w:name="_Toc462047882"/>
+      <w:bookmarkStart w:id="15" w:name="_Toc482688894"/>
       <w:r>
         <w:lastRenderedPageBreak/>
         <w:t>Einleitung</w:t>
       </w:r>
-      <w:bookmarkEnd w:id="12"/>
       <w:bookmarkEnd w:id="13"/>
       <w:bookmarkEnd w:id="14"/>
-    </w:p>
-    <w:p>
-      <w:pPr>
-        <w:pStyle w:val="Textkrper"/>
-      </w:pPr>
-      <w:r>
-        <w:t>Die Digitalisierung ist ein immer wichtig werdender Bestandteil unseres Lebens. Im Alltag, in der Wirtschaft und Industrie und in der Forschung fallen durch die fortschreitende Entwicklung neuer Technologien mehr Daten an, die es zu übertragen gilt. Das gilt auch für die Infrastruktur der Deutschen Bahn</w:t>
-      </w:r>
-      <w:r>
-        <w:t xml:space="preserve"> AG</w:t>
-      </w:r>
-      <w:r>
-        <w:t xml:space="preserve"> (DB</w:t>
-      </w:r>
-      <w:r>
-        <w:t xml:space="preserve"> AG</w:t>
-      </w:r>
-      <w:r>
-        <w:t>)</w:t>
-      </w:r>
-      <w:r>
-        <w:t>. Video-Anlagen, Zugfunk</w:t>
-      </w:r>
-      <w:r>
-        <w:t xml:space="preserve">, technische Überwachungssysteme der Leit- und Sicherungstechnik und weitere </w:t>
-      </w:r>
-      <w:r>
-        <w:t>Netzwerke</w:t>
-      </w:r>
-      <w:r>
-        <w:t xml:space="preserve"> erzeugen Daten die übertragen werden müssen. Die Deutsche Bahn betreibt dafür eine großflächige Infrastruktur für die Telekommunikation (Tk). Diese Infrastruktur enthält verschiedene technische Systeme, die Daten werden über verschiedene Medien (Funk, Kupferkabel, Lichtwellenleiter) übertragen. Die große Anzahl an verschiedenen Systemtypen macht die Infrastruktur komplex. Da diese komplexe Tk-Infrastruktur fortwährend umgebaut, erweitert und modernisiert wird, ist es schwierig einen Gesamtüberblick über alle laufenden Projekte an dieser zu behalten. Verstärkt wird dies dadurch, dass verschiedene Firmen, sowohl </w:t>
-      </w:r>
-      <w:r>
-        <w:t>konzernintern als auch extern, an der Inf</w:t>
-      </w:r>
-      <w:r>
-        <w:t>r</w:t>
-      </w:r>
-      <w:r>
-        <w:t>astruktur der Deutschen Bahn arbeiten und planen.</w:t>
-      </w:r>
-    </w:p>
-    <w:p>
-      <w:pPr>
-        <w:pStyle w:val="Textkrper"/>
-      </w:pPr>
-      <w:r>
-        <w:t xml:space="preserve">Um </w:t>
-      </w:r>
-      <w:r>
-        <w:t xml:space="preserve">einen besseren Überblick verschiedenste Systeme – auch abseits des technischen Bereiches – zu erhalten, werden im Allgemeinen oft Karten benutzt. Im Alltag werden Karten bei der Navigation und Orientierung verwendet. Meteorlogen nutzen Karten zur Wetterauswertung und –vorhersage. </w:t>
-      </w:r>
-      <w:r>
-        <w:t>Gesellschaftswissenschaftler tragen zudem auch ihre Ergebnisse in Karten ein und können beispielsweise so Veränderungen bei der sozialen Entwicklung eines Landes erforschen. Auch in der Wirtschaft erleichtern Karten, den Überblick zu behalten. Viele Stadtwerke verwalten Ihre Stationen für Wasser, Fernwärme und Datenanbindung über Karten</w:t>
-      </w:r>
-      <w:r>
-        <w:t>, da die Disposition im Störungs- oder Wartungsfall viel effizienter durchgeführt werden kann. Eine Software, die auf einer Oberfläche laufende Projekte darstellt, scheint deswegen ein guter Weg zu sein, die Projektdokumentation der Tk-Infrastruktur der Deutschen Bahn zu vereinfachen.</w:t>
-      </w:r>
-    </w:p>
-    <w:p>
-      <w:pPr>
-        <w:pStyle w:val="berschrift1"/>
-      </w:pPr>
-      <w:bookmarkStart w:id="15" w:name="_Toc482615492"/>
-      <w:r>
-        <w:t>Problemstellung und Ziel der Arbeit</w:t>
-      </w:r>
       <w:bookmarkEnd w:id="15"/>
     </w:p>
     <w:p>
@@ -2308,7 +2910,40 @@
         <w:pStyle w:val="Textkrper"/>
       </w:pPr>
       <w:r>
-        <w:t xml:space="preserve">Die Deutsche Bahn AG betreibt eine große Telekommunikationsinfrastruktur, an welcher fortwährend geplant, gebaut und gearbeitet wird. Die Vielzahl der verschiedenen technischen Telekommunikationssysteme, sowie die großflächige Verbreitung dieser, erschweren das Management der parallel laufenden und Berücksichtigung vergangener Infrastrukturprojekte. Auf Grund des nicht bzw. nur eingeschränkt vorhandenen Gesamtüberblickes der Verantwortlichen und des fehlenden Wissens über parallel laufende Projekte besteht die Gefahr von redundanten Planungen und Arbeiten. </w:t>
+        <w:t>Die Digitalisierung ist ein immer wichtig werdender Bestandteil unseres Lebens. Im Alltag, in der Wirtschaft und Industrie und in der Forschung fallen durch die fortschreitende Entwicklung neuer Technologien mehr Daten an, die es zu übertragen gilt. Das gilt auch für die Infrastruktur der Deutschen Bahn</w:t>
+      </w:r>
+      <w:r>
+        <w:t xml:space="preserve"> AG</w:t>
+      </w:r>
+      <w:r>
+        <w:t xml:space="preserve"> (DB</w:t>
+      </w:r>
+      <w:r>
+        <w:t xml:space="preserve"> AG</w:t>
+      </w:r>
+      <w:r>
+        <w:t>)</w:t>
+      </w:r>
+      <w:r>
+        <w:t>. Video-Anlagen, Zugfunk</w:t>
+      </w:r>
+      <w:r>
+        <w:t xml:space="preserve">, technische Überwachungssysteme der Leit- und Sicherungstechnik und weitere </w:t>
+      </w:r>
+      <w:r>
+        <w:t>Netzwerke</w:t>
+      </w:r>
+      <w:r>
+        <w:t xml:space="preserve"> erzeugen Daten die übertragen werden müssen. Die Deutsche Bahn betreibt dafür eine großflächige Infrastruktur für die Telekommunikation (Tk). Diese Infrastruktur enthält verschiedene technische Systeme, die Daten werden über verschiedene Medien (Funk, Kupferkabel, Lichtwellenleiter) übertragen. Die große Anzahl an verschiedenen Systemtypen macht die Infrastruktur komplex. Da diese komplexe Tk-Infrastruktur fortwährend umgebaut, erweitert und modernisiert wird, ist es schwierig einen Gesamtüberblick über alle laufenden Projekte an dieser zu behalten. Verstärkt wird dies dadurch, dass verschiedene Firmen, sowohl </w:t>
+      </w:r>
+      <w:r>
+        <w:t>konzernintern als auch extern, an der Inf</w:t>
+      </w:r>
+      <w:r>
+        <w:t>r</w:t>
+      </w:r>
+      <w:r>
+        <w:t>astruktur der Deutschen Bahn arbeiten und planen.</w:t>
       </w:r>
     </w:p>
     <w:p>
@@ -2316,6 +2951,41 @@
         <w:pStyle w:val="Textkrper"/>
       </w:pPr>
       <w:r>
+        <w:t xml:space="preserve">Um </w:t>
+      </w:r>
+      <w:r>
+        <w:t xml:space="preserve">einen besseren Überblick verschiedenste Systeme – auch abseits des technischen Bereiches – zu erhalten, werden im Allgemeinen oft Karten benutzt. Im Alltag werden Karten bei der Navigation und Orientierung verwendet. Meteorlogen nutzen Karten zur Wetterauswertung und –vorhersage. </w:t>
+      </w:r>
+      <w:r>
+        <w:t>Gesellschaftswissenschaftler tragen zudem auch ihre Ergebnisse in Karten ein und können beispielsweise so Veränderungen bei der sozialen Entwicklung eines Landes erforschen. Auch in der Wirtschaft erleichtern Karten, den Überblick zu behalten. Viele Stadtwerke verwalten Ihre Stationen für Wasser, Fernwärme und Datenanbindung über Karten</w:t>
+      </w:r>
+      <w:r>
+        <w:t>, da die Disposition im Störungs- oder Wartungsfall viel effizienter durchgeführt werden kann. Eine Software, die auf einer Oberfläche laufende Projekte darstellt, scheint deswegen ein guter Weg zu sein, die Projektdokumentation der Tk-Infrastruktur der Deutschen Bahn zu vereinfachen.</w:t>
+      </w:r>
+    </w:p>
+    <w:p>
+      <w:pPr>
+        <w:pStyle w:val="berschrift1"/>
+      </w:pPr>
+      <w:bookmarkStart w:id="16" w:name="_Toc482688895"/>
+      <w:r>
+        <w:t>Problemstellung und Ziel der Arbeit</w:t>
+      </w:r>
+      <w:bookmarkEnd w:id="16"/>
+    </w:p>
+    <w:p>
+      <w:pPr>
+        <w:pStyle w:val="Textkrper"/>
+      </w:pPr>
+      <w:r>
+        <w:t xml:space="preserve">Die Deutsche Bahn AG betreibt eine große Telekommunikationsinfrastruktur, an welcher fortwährend geplant, gebaut und gearbeitet wird. Die Vielzahl der verschiedenen technischen Telekommunikationssysteme, sowie die großflächige Verbreitung dieser, erschweren das Management der parallel laufenden und Berücksichtigung vergangener Infrastrukturprojekte. Auf Grund des nicht bzw. nur eingeschränkt vorhandenen Gesamtüberblickes der Verantwortlichen und des fehlenden Wissens über parallel laufende Projekte besteht die Gefahr von redundanten Planungen und Arbeiten. </w:t>
+      </w:r>
+    </w:p>
+    <w:p>
+      <w:pPr>
+        <w:pStyle w:val="Textkrper"/>
+      </w:pPr>
+      <w:r>
         <w:lastRenderedPageBreak/>
         <w:t>Ziel der Arbeit ist, eine auf Geodaten basierte Software zu entwickeln, welche die eben genannten Probleme minimiert. Auf einer Karte sollen alle laufenden Projekte der Telekommunikationsarchitektur übersichtlich dargestellt werden. Zudem sollen in dem Tool Ansprechpartner, Laufzeit und der aktuelle Status der einzelnen Projekte sichtbar werden. Dadurch soll der Gesamtüberblick über laufende Projekte vereinfacht und die Kommunikation zwischen den Verantwortlichen gefördert werden. Ebenso ist eine Historienübersicht für laufende P</w:t>
       </w:r>
@@ -2327,11 +2997,11 @@
       <w:pPr>
         <w:pStyle w:val="berschrift1"/>
       </w:pPr>
-      <w:bookmarkStart w:id="16" w:name="_Toc482615493"/>
+      <w:bookmarkStart w:id="17" w:name="_Toc482688896"/>
       <w:r>
         <w:t>Anforderungskatalog nach BSI IT-Grundschutz-Kataloge</w:t>
       </w:r>
-      <w:bookmarkEnd w:id="16"/>
+      <w:bookmarkEnd w:id="17"/>
     </w:p>
     <w:p>
       <w:pPr>
@@ -2345,6 +3015,7 @@
           <w:id w:val="-1533109483"/>
           <w:citation/>
         </w:sdtPr>
+        <w:sdtEndPr/>
         <w:sdtContent>
           <w:r>
             <w:fldChar w:fldCharType="begin"/>
@@ -2377,311 +3048,205 @@
       <w:pPr>
         <w:pStyle w:val="berschrift2"/>
       </w:pPr>
-      <w:bookmarkStart w:id="17" w:name="_Toc482615494"/>
+      <w:bookmarkStart w:id="18" w:name="_Toc482688897"/>
       <w:r>
         <w:t>Funktionale Anforderungen</w:t>
-      </w:r>
-      <w:bookmarkEnd w:id="17"/>
-    </w:p>
-    <w:p>
-      <w:pPr>
-        <w:pStyle w:val="Textkrper"/>
-        <w:numPr>
-          <w:ilvl w:val="0"/>
-          <w:numId w:val="24"/>
-        </w:numPr>
-      </w:pPr>
-      <w:r>
-        <w:t>A</w:t>
-      </w:r>
-      <w:r>
-        <w:t xml:space="preserve">uf einer digitalen Karte </w:t>
-      </w:r>
-      <w:r>
-        <w:t xml:space="preserve">sollen </w:t>
-      </w:r>
-      <w:r>
-        <w:t xml:space="preserve">alle laufenden Tk-Projekte der DB </w:t>
-      </w:r>
-      <w:r>
-        <w:t xml:space="preserve">Kommunikationstechnik zu sehen sein. </w:t>
-      </w:r>
-    </w:p>
-    <w:p>
-      <w:pPr>
-        <w:pStyle w:val="Textkrper"/>
-        <w:numPr>
-          <w:ilvl w:val="0"/>
-          <w:numId w:val="24"/>
-        </w:numPr>
-      </w:pPr>
-      <w:r>
-        <w:t>Es soll eine Datenbank existieren in der alle laufenden Projekte und Details zu den Projekten hinterlegt sind.</w:t>
-      </w:r>
-    </w:p>
-    <w:p>
-      <w:pPr>
-        <w:pStyle w:val="Textkrper"/>
-        <w:numPr>
-          <w:ilvl w:val="0"/>
-          <w:numId w:val="24"/>
-        </w:numPr>
-      </w:pPr>
-      <w:r>
-        <w:t>Durch Popups oder andere Lösungen sollen Details zu den Projekten in der Karte sichtbar gemacht werden.</w:t>
-      </w:r>
-    </w:p>
-    <w:p>
-      <w:pPr>
-        <w:pStyle w:val="Textkrper"/>
-        <w:numPr>
-          <w:ilvl w:val="0"/>
-          <w:numId w:val="24"/>
-        </w:numPr>
-      </w:pPr>
-      <w:r>
-        <w:t>Es soll ein Verwaltungssystem existieren, in dem Projekte und seine Details verwaltet (neu erstellt, bearbeitet, gelöscht) werden können</w:t>
-      </w:r>
-      <w:r>
-        <w:t>.</w:t>
-      </w:r>
-    </w:p>
-    <w:p>
-      <w:pPr>
-        <w:pStyle w:val="Textkrper"/>
-        <w:numPr>
-          <w:ilvl w:val="0"/>
-          <w:numId w:val="24"/>
-        </w:numPr>
-      </w:pPr>
-      <w:r>
-        <w:t>Die Verwaltung soll benutzerorientiert gestaltet sein. Es soll eine Benutzerhierarchie (Administratoren, Mitwirkende, Betrachter) existieren. Administratoren sollen Vollzugriff auf alle Projekte und zusätzlich eine Benutzerverwaltung besitzen. Mitwirkende sollen nur eigene Projekte bearbeiten dürfen, jedoch volle Leserechte. Betrachter sollen nur Leserechte besitzen.</w:t>
-      </w:r>
-    </w:p>
-    <w:p>
-      <w:pPr>
-        <w:pStyle w:val="Textkrper"/>
-        <w:numPr>
-          <w:ilvl w:val="0"/>
-          <w:numId w:val="24"/>
-        </w:numPr>
-      </w:pPr>
-      <w:r>
-        <w:lastRenderedPageBreak/>
-        <w:t>optional: Es soll zusätzlich zu den Projekten eine Historie hinterlegt und abrufbar sein.</w:t>
-      </w:r>
-    </w:p>
-    <w:p>
-      <w:pPr>
-        <w:pStyle w:val="Textkrper"/>
-        <w:numPr>
-          <w:ilvl w:val="0"/>
-          <w:numId w:val="24"/>
-        </w:numPr>
-      </w:pPr>
-      <w:r>
-        <w:t>optional: Es sollen offizielle Geodaten der DB Netz AG bei der Karte eingesetzt werden.</w:t>
-      </w:r>
-    </w:p>
-    <w:p>
-      <w:pPr>
-        <w:pStyle w:val="berschrift2"/>
-      </w:pPr>
-      <w:bookmarkStart w:id="18" w:name="_Toc482615495"/>
-      <w:r>
-        <w:t>IT-Einsatzumgebung</w:t>
       </w:r>
       <w:bookmarkEnd w:id="18"/>
     </w:p>
     <w:p>
-      <w:pPr>
-        <w:pStyle w:val="Textkrper"/>
-        <w:numPr>
-          <w:ilvl w:val="0"/>
-          <w:numId w:val="29"/>
-        </w:numPr>
-      </w:pPr>
-      <w:r>
-        <w:t>Die Software soll Mitarbeiter der Deutschen Bahn AG unterstützen. Die Deutsche Bahn benutzt das sogenannte BKU-System</w:t>
-      </w:r>
-      <w:r>
-        <w:rPr>
-          <w:rStyle w:val="Funotenzeichen"/>
-        </w:rPr>
-        <w:footnoteReference w:id="1"/>
-      </w:r>
-      <w:r>
-        <w:t>, ein zentral verwaltetes Windows-Betriebssystem, was zum Stand der Erstellung dieser Arbeit auf Windows 7 Enterprise (64-Bit) verwendet wird. Die Hardware entspricht dem markttypischen Personal Computer- und Notebooksortiment mit x86-Prozessor. Auf dem BKU-System ist Standardsoftware wie Microsoft Office, Google Chrome und andere vorinstalliert.</w:t>
+      <w:r>
+        <w:t>A</w:t>
+      </w:r>
+      <w:r>
+        <w:t xml:space="preserve">uf einer digitalen Karte </w:t>
+      </w:r>
+      <w:r>
+        <w:t xml:space="preserve">sollen </w:t>
+      </w:r>
+      <w:r>
+        <w:t xml:space="preserve">alle laufenden Tk-Projekte der DB </w:t>
+      </w:r>
+      <w:r>
+        <w:t xml:space="preserve">Kommunikationstechnik zu sehen sein. </w:t>
       </w:r>
     </w:p>
     <w:p>
-      <w:pPr>
-        <w:pStyle w:val="Textkrper"/>
-        <w:numPr>
-          <w:ilvl w:val="0"/>
-          <w:numId w:val="29"/>
-        </w:numPr>
-      </w:pPr>
-      <w:r>
-        <w:t xml:space="preserve">Die bei der Bahn benutzten Firmenmobiltelefone benutzen größtenteils die Betriebssysteme Android von Google oder iOS von Apple. Es sind auch andere Mobil-Plattformen verfügbar, welche nicht durch Mobilapplikationen erweitert werden können. Das Betriebssystem Blackberry </w:t>
-      </w:r>
-      <w:r>
-        <w:t>OS wird nicht mehr bei neu angeschafften Geräten ausgeliefert.</w:t>
+      <w:r>
+        <w:t>Es soll eine Datenbank existieren in der alle laufenden Projekte und Details zu den Projekten hinterlegt sind.</w:t>
       </w:r>
     </w:p>
     <w:p>
-      <w:pPr>
-        <w:pStyle w:val="Textkrper"/>
-        <w:numPr>
-          <w:ilvl w:val="0"/>
-          <w:numId w:val="29"/>
-        </w:numPr>
-      </w:pPr>
-      <w:r>
-        <w:t>Bestimmte Mitarbeitergruppen werden durch Tablet-Computer unterstützt. Diese haben die Displaydiagonalen von sieben bis zwölf Zoll und werden entweder mit dem Betriebssystem Android von Google, iOS von Apple oder Windows von Microsoft ausgeliefert.</w:t>
+      <w:r>
+        <w:t>Durch Popups oder andere Lösungen sollen Details zu den Projekten in der Karte sichtbar gemacht werden.</w:t>
       </w:r>
     </w:p>
     <w:p>
+      <w:r>
+        <w:t>Es soll ein Verwaltungssystem existieren, in dem Projekte und seine Details verwaltet (neu erstellt, bearbeitet, gelöscht) werden können</w:t>
+      </w:r>
+      <w:r>
+        <w:t>.</w:t>
+      </w:r>
+    </w:p>
+    <w:p>
+      <w:r>
+        <w:t>Die Verwaltung soll benutzerorientiert gestaltet sein. Es soll eine Benutzerhierarchie (Administratoren, Mitwirkende, Betrachter) existieren. Administratoren sollen Vollzugriff auf alle Projekte und zusätzlich eine Benutzerverwaltung besitzen. Mitwirkende sollen nur eigene Projekte bearbeiten dürfen, jedoch volle Leserechte. Betrachter sollen nur Leserechte besitzen.</w:t>
+      </w:r>
+    </w:p>
+    <w:p>
+      <w:r>
+        <w:t>optional: Es soll zusätzlich zu den Projekten eine Historie hinterlegt und abrufbar sein.</w:t>
+      </w:r>
+    </w:p>
+    <w:p>
+      <w:r>
+        <w:lastRenderedPageBreak/>
+        <w:t>optional: Es sollen offizielle Geodaten der DB Netz AG bei der Karte eingesetzt werden.</w:t>
+      </w:r>
+    </w:p>
+    <w:p>
       <w:pPr>
         <w:pStyle w:val="berschrift2"/>
       </w:pPr>
-      <w:bookmarkStart w:id="19" w:name="_Toc482615496"/>
-      <w:r>
-        <w:t>Kompatibilitätsanforderungen</w:t>
+      <w:bookmarkStart w:id="19" w:name="_Toc482688898"/>
+      <w:r>
+        <w:t>IT-Einsatzumgebung</w:t>
       </w:r>
       <w:bookmarkEnd w:id="19"/>
     </w:p>
     <w:p>
-      <w:pPr>
-        <w:pStyle w:val="Textkrper"/>
-        <w:numPr>
-          <w:ilvl w:val="0"/>
-          <w:numId w:val="25"/>
-        </w:numPr>
-      </w:pPr>
-      <w:r>
-        <w:t xml:space="preserve">optional: Bei Verwendung offizieller Geodaten der DB Netz AG muss auf eine Kompatibilität mit </w:t>
-      </w:r>
-      <w:r>
-        <w:t xml:space="preserve">den von der DB Netz AG verwendeten Dateiformaten </w:t>
-      </w:r>
-      <w:r>
-        <w:t>geachtet werden.</w:t>
+      <w:r>
+        <w:t>Die Software soll Mitarbeiter der Deutschen Bahn AG unterstützen. Die Deutsche Bahn benutzt das sogenannte BKU-System</w:t>
+      </w:r>
+      <w:r>
+        <w:rPr>
+          <w:rStyle w:val="Funotenzeichen"/>
+        </w:rPr>
+        <w:footnoteReference w:id="1"/>
+      </w:r>
+      <w:r>
+        <w:t>, ein zentral verwaltetes Windows-Betriebssystem, was zum Stand der Erstellung dieser Arbeit auf Windows 7 Enterprise (64-Bit) verwendet wird. Die Hardware entspricht dem markttypischen Personal Computer- und Notebooksortiment mit x86-Prozessor. Auf dem BKU-System ist Standardsoftware wie Microsoft Office, Google Chrome und andere vorinstalliert.</w:t>
       </w:r>
     </w:p>
     <w:p>
+      <w:r>
+        <w:t xml:space="preserve">Die bei der Bahn benutzten Firmenmobiltelefone benutzen größtenteils die Betriebssysteme Android von Google oder iOS von Apple. Es sind auch andere Mobil-Plattformen verfügbar, welche nicht durch Mobilapplikationen erweitert werden können. Das Betriebssystem Blackberry </w:t>
+      </w:r>
+      <w:r>
+        <w:t>OS wird nicht mehr bei neu angeschafften Geräten ausgeliefert.</w:t>
+      </w:r>
+    </w:p>
+    <w:p>
+      <w:r>
+        <w:t>Bestimmte Mitarbeitergruppen werden durch Tablet-Computer unterstützt. Diese haben die Displaydiagonalen von sieben bis zwölf Zoll und werden entweder mit dem Betriebssystem Android von Google, iOS von Apple oder Windows von Microsoft ausgeliefert.</w:t>
+      </w:r>
+    </w:p>
+    <w:p>
       <w:pPr>
         <w:pStyle w:val="berschrift2"/>
       </w:pPr>
-      <w:bookmarkStart w:id="20" w:name="_Toc482615497"/>
-      <w:r>
-        <w:t>Performanceanforderungen</w:t>
+      <w:bookmarkStart w:id="20" w:name="_Toc482688899"/>
+      <w:r>
+        <w:t>Kompatibilitätsanforderungen</w:t>
       </w:r>
       <w:bookmarkEnd w:id="20"/>
     </w:p>
     <w:p>
-      <w:pPr>
-        <w:pStyle w:val="Textkrper"/>
-        <w:numPr>
-          <w:ilvl w:val="0"/>
-          <w:numId w:val="25"/>
-        </w:numPr>
-      </w:pPr>
-      <w:r>
-        <w:t>Die Ausgabe von Ergebnissen soll bei der Benutzung eine Zeitverzögerung von fünf Sekunden nicht überschreiten.</w:t>
+      <w:r>
+        <w:t xml:space="preserve">optional: Bei Verwendung offizieller Geodaten der DB Netz AG muss auf eine Kompatibilität mit </w:t>
+      </w:r>
+      <w:r>
+        <w:t xml:space="preserve">den von der DB Netz AG verwendeten Dateiformaten </w:t>
+      </w:r>
+      <w:r>
+        <w:t>geachtet werden.</w:t>
       </w:r>
     </w:p>
     <w:p>
       <w:pPr>
         <w:pStyle w:val="berschrift2"/>
       </w:pPr>
-      <w:bookmarkStart w:id="21" w:name="_Toc482615498"/>
-      <w:r>
-        <w:t>Interoperabilitätsanforderungen</w:t>
+      <w:bookmarkStart w:id="21" w:name="_Toc482688900"/>
+      <w:r>
+        <w:t>Performanceanforderungen</w:t>
       </w:r>
       <w:bookmarkEnd w:id="21"/>
     </w:p>
     <w:p>
-      <w:pPr>
-        <w:pStyle w:val="Textkrper"/>
-        <w:numPr>
-          <w:ilvl w:val="0"/>
-          <w:numId w:val="27"/>
-        </w:numPr>
-      </w:pPr>
-      <w:r>
-        <w:rPr>
-          <w:i/>
-        </w:rPr>
-        <w:t>keine</w:t>
+      <w:r>
+        <w:t xml:space="preserve">Die Ausgabe von Ergebnissen soll bei der Benutzung eine Zeitverzögerung von fünf Sekunden </w:t>
+      </w:r>
+      <w:r>
+        <w:t xml:space="preserve">in keiner Situation </w:t>
+      </w:r>
+      <w:r>
+        <w:t>überschreiten.</w:t>
       </w:r>
     </w:p>
     <w:p>
       <w:pPr>
         <w:pStyle w:val="berschrift2"/>
       </w:pPr>
-      <w:r>
-        <w:t>Zuverlässigkeitsanforderungen</w:t>
-      </w:r>
+      <w:bookmarkStart w:id="22" w:name="_Toc482688901"/>
+      <w:r>
+        <w:t>Interoperabilitätsanforderungen</w:t>
+      </w:r>
+      <w:bookmarkEnd w:id="22"/>
     </w:p>
     <w:p>
-      <w:pPr>
-        <w:pStyle w:val="Textkrper"/>
-        <w:numPr>
-          <w:ilvl w:val="0"/>
-          <w:numId w:val="27"/>
-        </w:numPr>
-      </w:pPr>
-      <w:r>
-        <w:t xml:space="preserve">Durch den Benutzer durchgeführte ungültige Eingaben sollen abgefangen werden, die Software soll zu einer erneuten Eingabe auffordern, die Stabilität des Programms soll </w:t>
-      </w:r>
-      <w:r>
-        <w:t>bei ungültigen Eingaben gewährleistet bleiben.</w:t>
+      <w:r>
+        <w:t xml:space="preserve">Es werden keine </w:t>
+      </w:r>
+      <w:r>
+        <w:t>Interoperabilitätsanforderungen</w:t>
+      </w:r>
+      <w:r>
+        <w:t xml:space="preserve"> an die Software gestellt.</w:t>
       </w:r>
     </w:p>
     <w:p>
       <w:pPr>
         <w:pStyle w:val="berschrift2"/>
       </w:pPr>
-      <w:r>
-        <w:t>Konformität zu Standards</w:t>
-      </w:r>
+      <w:bookmarkStart w:id="23" w:name="_Toc482688902"/>
+      <w:r>
+        <w:t>Zuverlässigkeitsanforderungen</w:t>
+      </w:r>
+      <w:bookmarkEnd w:id="23"/>
     </w:p>
     <w:p>
-      <w:pPr>
-        <w:pStyle w:val="Textkrper"/>
-        <w:numPr>
-          <w:ilvl w:val="0"/>
-          <w:numId w:val="27"/>
-        </w:numPr>
-        <w:rPr>
-          <w:highlight w:val="yellow"/>
-        </w:rPr>
-      </w:pPr>
-      <w:r>
-        <w:rPr>
-          <w:highlight w:val="yellow"/>
-        </w:rPr>
-        <w:t>TODO</w:t>
+      <w:r>
+        <w:t xml:space="preserve">Durch den Benutzer durchgeführte ungültige Eingaben sollen abgefangen werden, die Software </w:t>
+      </w:r>
+      <w:r>
+        <w:t>soll zu einer erneuten Eingabe auffordern, die Stabilität des Programms soll bei ungültigen</w:t>
+      </w:r>
+      <w:r>
+        <w:t xml:space="preserve"> Eingaben gewährleistet bleiben.</w:t>
       </w:r>
     </w:p>
     <w:p>
       <w:pPr>
         <w:pStyle w:val="berschrift2"/>
       </w:pPr>
-      <w:r>
-        <w:t>Einhaltung von internen Regelungen und gesetzlichen Vorschriften</w:t>
-      </w:r>
+      <w:bookmarkStart w:id="24" w:name="_Toc482688903"/>
+      <w:r>
+        <w:lastRenderedPageBreak/>
+        <w:t>Konformität zu Standards</w:t>
+      </w:r>
+      <w:bookmarkEnd w:id="24"/>
     </w:p>
     <w:p>
       <w:pPr>
-        <w:pStyle w:val="Textkrper"/>
-        <w:numPr>
-          <w:ilvl w:val="0"/>
-          <w:numId w:val="27"/>
-        </w:numPr>
-      </w:pPr>
-      <w:r>
+        <w:rPr>
+          <w:highlight w:val="yellow"/>
+        </w:rPr>
+      </w:pPr>
+      <w:r>
+        <w:rPr>
+          <w:highlight w:val="yellow"/>
+        </w:rPr>
         <w:t>TODO</w:t>
       </w:r>
     </w:p>
@@ -2689,71 +3254,354 @@
       <w:pPr>
         <w:pStyle w:val="berschrift2"/>
       </w:pPr>
-      <w:r>
-        <w:t>Anforderungen an die Benutzerfreundlichkeit</w:t>
-      </w:r>
+      <w:bookmarkStart w:id="25" w:name="_Toc482688904"/>
+      <w:r>
+        <w:t>Einhaltung von internen Regelungen und gesetzlichen Vorschriften</w:t>
+      </w:r>
+      <w:bookmarkEnd w:id="25"/>
     </w:p>
     <w:p>
-      <w:pPr>
-        <w:pStyle w:val="Textkrper"/>
-        <w:numPr>
-          <w:ilvl w:val="0"/>
-          <w:numId w:val="27"/>
-        </w:numPr>
-      </w:pPr>
-      <w:r>
-        <w:t>Die Benutzeroberfläche soll einfach gehalten sein. Überflüssige Optionen</w:t>
-      </w:r>
-      <w:r>
-        <w:t xml:space="preserve"> und Informationen</w:t>
-      </w:r>
-      <w:r>
-        <w:t xml:space="preserve"> </w:t>
-      </w:r>
-      <w:r>
-        <w:t xml:space="preserve">(Datenbank-IDs, </w:t>
-      </w:r>
-      <w:proofErr w:type="spellStart"/>
-      <w:r>
-        <w:t>Debug</w:t>
-      </w:r>
-      <w:proofErr w:type="spellEnd"/>
-      <w:r>
-        <w:t xml:space="preserve">-Informationen) </w:t>
-      </w:r>
-      <w:r>
-        <w:t xml:space="preserve">sollen nicht oder nur in einer erweiterten Ansicht </w:t>
-      </w:r>
-      <w:r>
-        <w:t>sichtbar sein</w:t>
+      <w:r>
+        <w:rPr>
+          <w:highlight w:val="yellow"/>
+        </w:rPr>
+        <w:t>TODO</w:t>
       </w:r>
     </w:p>
     <w:p>
       <w:pPr>
-        <w:pStyle w:val="Textkrper"/>
-        <w:numPr>
-          <w:ilvl w:val="0"/>
-          <w:numId w:val="27"/>
-        </w:numPr>
-      </w:pPr>
-      <w:r>
-        <w:t xml:space="preserve">Die Software soll </w:t>
-      </w:r>
-      <w:r>
-        <w:t>plattformunabhängig gestaltet sein, oder es sollen verschiedene Versionen für die bei der Deutschen Bahn eingesetzten Plattformen existieren</w:t>
-      </w:r>
-      <w:bookmarkStart w:id="22" w:name="_GoBack"/>
-      <w:bookmarkEnd w:id="22"/>
-      <w:r>
-        <w:t xml:space="preserve"> </w:t>
-      </w:r>
+        <w:pStyle w:val="berschrift2"/>
+      </w:pPr>
+      <w:bookmarkStart w:id="26" w:name="_Toc482688905"/>
+      <w:r>
+        <w:t>Anforderungen an die Benutzerfreundlichkeit</w:t>
+      </w:r>
+      <w:bookmarkEnd w:id="26"/>
     </w:p>
     <w:p>
-      <w:pPr>
-        <w:pStyle w:val="Textkrper"/>
-      </w:pPr>
+      <w:r>
+        <w:t>Die Benutzeroberfläche soll einfach gehalten sein. Überflüssige Optionen</w:t>
+      </w:r>
+      <w:r>
+        <w:t xml:space="preserve"> und Informationen</w:t>
+      </w:r>
+      <w:r>
+        <w:t xml:space="preserve"> </w:t>
+      </w:r>
+      <w:r>
+        <w:t xml:space="preserve">(Datenbank-IDs, </w:t>
+      </w:r>
+      <w:proofErr w:type="spellStart"/>
+      <w:r>
+        <w:t>Debug</w:t>
+      </w:r>
+      <w:proofErr w:type="spellEnd"/>
+      <w:r>
+        <w:t xml:space="preserve">-Informationen) </w:t>
+      </w:r>
+      <w:r>
+        <w:t xml:space="preserve">sollen </w:t>
+      </w:r>
+      <w:r>
+        <w:t>für den normalen Benutzer</w:t>
+      </w:r>
+      <w:r>
+        <w:t xml:space="preserve"> </w:t>
+      </w:r>
+      <w:r>
+        <w:t xml:space="preserve">nicht oder nur in einer erweiterten Ansicht </w:t>
+      </w:r>
+      <w:r>
+        <w:t>sichtbarsein</w:t>
+      </w:r>
+      <w:r>
+        <w:t>.</w:t>
+      </w:r>
     </w:p>
     <w:p>
+      <w:r>
+        <w:t xml:space="preserve">Die Software soll </w:t>
+      </w:r>
+      <w:r>
+        <w:t>plattformunabhängig gestaltet sein, oder es sollen verschiedene Versionen für die bei der Deutschen Bahn eingesetzten Plattformen existieren</w:t>
+      </w:r>
+      <w:r>
+        <w:t>.</w:t>
+      </w:r>
+    </w:p>
+    <w:p>
+      <w:pPr>
+        <w:pStyle w:val="berschrift2"/>
+      </w:pPr>
+      <w:bookmarkStart w:id="27" w:name="_Toc482688906"/>
+      <w:r>
+        <w:t>Anforderungen an die Wartbarkeit</w:t>
+      </w:r>
+      <w:bookmarkEnd w:id="27"/>
+    </w:p>
+    <w:p>
+      <w:pPr>
+        <w:pStyle w:val="Textkrper"/>
+      </w:pPr>
+      <w:r>
+        <w:t>Es werden keine Anforderungen an die Wartbarkeit gestellt.</w:t>
+      </w:r>
+    </w:p>
+    <w:p>
+      <w:pPr>
+        <w:pStyle w:val="berschrift2"/>
+      </w:pPr>
+      <w:bookmarkStart w:id="28" w:name="_Toc482688907"/>
+      <w:r>
+        <w:t>Anforderungen an die Dokumentation</w:t>
+      </w:r>
+      <w:bookmarkEnd w:id="28"/>
+    </w:p>
+    <w:p>
+      <w:r>
+        <w:t>Es soll eine Dokumentation existieren, die die Funktionen und Bedienung der Software beschreibt.</w:t>
+      </w:r>
+    </w:p>
+    <w:p>
+      <w:r>
+        <w:t>Die Dokumentation muss selbsterklärend sein, sie soll ohne weitere Dokumente für den Benutzer verständlich und umsetzbar sein.</w:t>
+      </w:r>
+    </w:p>
+    <w:p>
+      <w:pPr>
+        <w:pStyle w:val="berschrift2"/>
+      </w:pPr>
+      <w:bookmarkStart w:id="29" w:name="_Toc482688908"/>
+      <w:r>
+        <w:t>Anforderungen an die Softwarequalität</w:t>
+      </w:r>
+      <w:bookmarkEnd w:id="29"/>
+    </w:p>
+    <w:p>
+      <w:pPr>
+        <w:pStyle w:val="Textkrper"/>
+      </w:pPr>
+      <w:r>
+        <w:t>Es werden keine Anforderungen an die Softwarequalität gestellt.</w:t>
+      </w:r>
+    </w:p>
+    <w:p>
+      <w:pPr>
+        <w:pStyle w:val="berschrift2"/>
+      </w:pPr>
+      <w:bookmarkStart w:id="30" w:name="_Toc482688909"/>
+      <w:r>
+        <w:t>Sicherheitsanforderungen</w:t>
+      </w:r>
+      <w:bookmarkEnd w:id="30"/>
+    </w:p>
+    <w:p>
+      <w:pPr>
+        <w:pStyle w:val="Textkrper"/>
+      </w:pPr>
+      <w:r>
+        <w:t>Die Software verarbeitet interne Daten der Deutschen Bahn AG, welche vor unberechtigten Aufrufen und Bearbeitungen geschützt werden müssen. Die Software soll, auch lesend, nur berechtigte Benutzer in das System lassen. Es soll eine Autorisierung mit Benutzername und Passwort existieren.</w:t>
+      </w:r>
+    </w:p>
+    <w:p>
+      <w:pPr>
+        <w:pStyle w:val="Textkrper"/>
+      </w:pPr>
+      <w:r>
+        <w:t>Benutzerpasswörter sollen verschlüsselt (</w:t>
+      </w:r>
+      <w:proofErr w:type="spellStart"/>
+      <w:r>
+        <w:t>gehashed</w:t>
+      </w:r>
+      <w:proofErr w:type="spellEnd"/>
+      <w:r>
+        <w:t>) in einer Datei oder Datenbank hinterlegt werden.</w:t>
+      </w:r>
+    </w:p>
+    <w:p>
+      <w:pPr>
+        <w:pStyle w:val="Textkrper"/>
+      </w:pPr>
+      <w:r>
+        <w:t>optional: Es soll automatisiert eine Dokumentation (Log-File) über Bearbeitung von Daten erstellt werden.</w:t>
+      </w:r>
+    </w:p>
+    <w:p>
+      <w:pPr>
+        <w:spacing w:after="0" w:line="240" w:lineRule="auto"/>
+        <w:jc w:val="left"/>
+      </w:pPr>
+      <w:r>
+        <w:br w:type="page"/>
+      </w:r>
+    </w:p>
+    <w:p>
+      <w:pPr>
+        <w:pStyle w:val="berschrift1"/>
+      </w:pPr>
+      <w:r>
+        <w:lastRenderedPageBreak/>
+        <w:t>Voruntersuchung: Einsatz</w:t>
+      </w:r>
+      <w:r>
+        <w:t xml:space="preserve"> </w:t>
+      </w:r>
+      <w:r>
+        <w:t xml:space="preserve">von Geodaten und Karten </w:t>
+      </w:r>
+      <w:r>
+        <w:t xml:space="preserve">bei der </w:t>
+      </w:r>
+      <w:r>
+        <w:t>Deutschen Bahn</w:t>
+      </w:r>
+    </w:p>
+    <w:p>
+      <w:pPr>
+        <w:pStyle w:val="Textkrper"/>
+      </w:pPr>
+      <w:r>
+        <w:t xml:space="preserve">Die Verarbeitung von Geoinformationen ist bei der Deutschen Bahn keine Neuheit. </w:t>
+      </w:r>
+      <w:r>
+        <w:t>Durch den konzernweiten Kurs, die fortschreitende Digitalisierung zur Verbesserung der internen Prozesse zu nutzen, öffnete die Deutsche Bahn sich auch für die Themen der Startup-Unternehmen und Open-</w:t>
+      </w:r>
+      <w:r>
+        <w:t xml:space="preserve">Data. </w:t>
+      </w:r>
+      <w:r>
+        <w:t>Open-Data beschreibt die Veröffentlichung von einst internen digitalen Daten, die bei der Deutschen Bahn als statische Datensätze oder dynamischen Echtzeit-Schnittstellen (APIs)</w:t>
+      </w:r>
+      <w:r>
+        <w:t xml:space="preserve"> zur Verfügung gestellt werden. </w:t>
+      </w:r>
+      <w:r>
+        <w:t>Dafür gibt es ein eigenes Online-Portal</w:t>
+      </w:r>
+      <w:r>
+        <w:rPr>
+          <w:rStyle w:val="Funotenzeichen"/>
+        </w:rPr>
+        <w:footnoteReference w:id="2"/>
+      </w:r>
+      <w:r>
+        <w:t xml:space="preserve">. </w:t>
+      </w:r>
+      <w:r>
+        <w:t>Die offenen Daten sollen interne als auch externe Entwickler inspirieren und unterstützen, Projekte auf Basis der offenen Daten werden diskutiert und ausgetauscht. Da die Daten meist unter einer Creative-</w:t>
+      </w:r>
+      <w:proofErr w:type="spellStart"/>
+      <w:r>
+        <w:t>Commons</w:t>
+      </w:r>
+      <w:proofErr w:type="spellEnd"/>
+      <w:r>
+        <w:t>-Lizenz, einer Lizenz die das Verarbeiten und Teilen der Daten unter Namensnennung erlaubt, veröffentlicht werden, gibt es eine Vielzahl von Softwareprojekten in der Gemeinschaft der Nutzer Entwickler.</w:t>
+      </w:r>
+    </w:p>
+    <w:p>
+      <w:pPr>
+        <w:pStyle w:val="Textkrper"/>
+      </w:pPr>
+      <w:r>
+        <w:t xml:space="preserve">Unter den Datensätzen </w:t>
+      </w:r>
+      <w:r>
+        <w:t xml:space="preserve">im Open-Data-Portal der DB AG </w:t>
+      </w:r>
+      <w:r>
+        <w:t>befinden sich auch statische Geodaten des Schienennetzes der DB Netz AG, die in verschiedenen Formaten und Ständen veröffentlicht sind.</w:t>
+      </w:r>
+      <w:r>
+        <w:t xml:space="preserve"> Neben dem Schienennetz sind auch Bahnübergänge, Betriebsstellen, Brücken, Tunnel und weitere Bauwerke und Punkte erfasst worden.</w:t>
+      </w:r>
+      <w:r>
+        <w:t xml:space="preserve"> Die Daten liegen unter anderem als Excel-Format, GEOJSON und XML vor, auch das System </w:t>
+      </w:r>
+      <w:proofErr w:type="spellStart"/>
+      <w:r>
+        <w:t>MapInfo</w:t>
+      </w:r>
+      <w:proofErr w:type="spellEnd"/>
+      <w:r>
+        <w:t xml:space="preserve"> des gleichnamigen US-amerikanischen Unternehmens wird benutzt, welche eine professionelle Geoinformationssystem-Software (GIS) liefert. </w:t>
+      </w:r>
+      <w:r>
+        <w:rPr>
+          <w:highlight w:val="yellow"/>
+        </w:rPr>
+        <w:t xml:space="preserve">Für welche Zwecke benutzt DB Netz </w:t>
+      </w:r>
+      <w:proofErr w:type="spellStart"/>
+      <w:r>
+        <w:rPr>
+          <w:highlight w:val="yellow"/>
+        </w:rPr>
+        <w:t>MapInfo</w:t>
+      </w:r>
+      <w:proofErr w:type="spellEnd"/>
+      <w:r>
+        <w:rPr>
+          <w:highlight w:val="yellow"/>
+        </w:rPr>
+        <w:t>??</w:t>
+      </w:r>
+    </w:p>
+    <w:p>
+      <w:pPr>
+        <w:pStyle w:val="Textkrper"/>
+      </w:pPr>
+      <w:r>
+        <w:t xml:space="preserve">Im sogenannten </w:t>
+      </w:r>
+      <w:proofErr w:type="spellStart"/>
+      <w:r>
+        <w:t>ShowCase</w:t>
+      </w:r>
+      <w:proofErr w:type="spellEnd"/>
+      <w:r>
+        <w:t xml:space="preserve"> (deutsch: Schaukasten) werden Projekte der Gemeinschaft vorgestellt, die unter anderem auch aus Entwicklern der DB </w:t>
+      </w:r>
+      <w:proofErr w:type="spellStart"/>
+      <w:r>
+        <w:t>Systel</w:t>
+      </w:r>
+      <w:proofErr w:type="spellEnd"/>
+      <w:r>
+        <w:t>, der Dienstleisterin für Informations- und Telekommunikationstechnik der Deutschen Bahn, besteht. Beispielprojekte, die im Sinne dieser Arbeit interessant sind</w:t>
+      </w:r>
+      <w:r>
+        <w:t xml:space="preserve"> in </w:t>
+      </w:r>
+      <w:r>
+        <w:rPr>
+          <w:highlight w:val="yellow"/>
+        </w:rPr>
+        <w:t>An</w:t>
+      </w:r>
+      <w:r>
+        <w:rPr>
+          <w:highlight w:val="yellow"/>
+        </w:rPr>
+        <w:t>lage</w:t>
+      </w:r>
+      <w:r>
+        <w:rPr>
+          <w:highlight w:val="yellow"/>
+        </w:rPr>
+        <w:t xml:space="preserve"> 1</w:t>
+      </w:r>
+      <w:r>
+        <w:t xml:space="preserve"> gezeigt.</w:t>
+      </w:r>
+    </w:p>
+    <w:p>
+      <w:pPr>
+        <w:pStyle w:val="Textkrper"/>
+      </w:pPr>
+    </w:p>
+    <w:p>
       <w:pPr>
         <w:pStyle w:val="Textkrper"/>
         <w:ind w:left="720"/>
@@ -2768,23 +3616,22 @@
         <w:br w:type="page"/>
       </w:r>
     </w:p>
-    <w:bookmarkStart w:id="23" w:name="_Toc482615499" w:displacedByCustomXml="next"/>
+    <w:bookmarkStart w:id="31" w:name="_Toc482688910" w:displacedByCustomXml="next"/>
     <w:sdt>
       <w:sdtPr>
+        <w:rPr>
+          <w:b w:val="0"/>
+          <w:color w:val="000000"/>
+          <w:kern w:val="0"/>
+          <w:sz w:val="22"/>
+        </w:rPr>
         <w:id w:val="1351221157"/>
         <w:docPartObj>
           <w:docPartGallery w:val="Bibliographies"/>
           <w:docPartUnique/>
         </w:docPartObj>
       </w:sdtPr>
-      <w:sdtEndPr>
-        <w:rPr>
-          <w:b w:val="0"/>
-          <w:color w:val="000000"/>
-          <w:kern w:val="0"/>
-          <w:sz w:val="22"/>
-        </w:rPr>
-      </w:sdtEndPr>
+      <w:sdtEndPr/>
       <w:sdtContent>
         <w:p>
           <w:pPr>
@@ -2793,13 +3640,14 @@
           <w:r>
             <w:t>Literaturverzeichnis</w:t>
           </w:r>
-          <w:bookmarkEnd w:id="23"/>
+          <w:bookmarkEnd w:id="31"/>
         </w:p>
         <w:sdt>
           <w:sdtPr>
             <w:id w:val="111145805"/>
             <w:bibliography/>
           </w:sdtPr>
+          <w:sdtEndPr/>
           <w:sdtContent>
             <w:p>
               <w:pPr>
@@ -2854,6 +3702,43 @@
     </w:sdt>
     <w:p>
       <w:pPr>
+        <w:spacing w:after="0" w:line="240" w:lineRule="auto"/>
+        <w:jc w:val="left"/>
+      </w:pPr>
+      <w:r>
+        <w:br w:type="page"/>
+      </w:r>
+    </w:p>
+    <w:p>
+      <w:pPr>
+        <w:pStyle w:val="berschrift1"/>
+        <w:numPr>
+          <w:ilvl w:val="0"/>
+          <w:numId w:val="0"/>
+        </w:numPr>
+      </w:pPr>
+      <w:r>
+        <w:lastRenderedPageBreak/>
+        <w:t>Anlagen</w:t>
+      </w:r>
+    </w:p>
+    <w:p>
+      <w:pPr>
+        <w:rPr>
+          <w:b/>
+        </w:rPr>
+      </w:pPr>
+      <w:bookmarkStart w:id="32" w:name="anlage_showcase_opendata"/>
+      <w:r>
+        <w:rPr>
+          <w:b/>
+        </w:rPr>
+        <w:t>Anlage 1: Beispielprojekte mit von der DB AG veröffentlichten Geodaten</w:t>
+      </w:r>
+      <w:bookmarkEnd w:id="32"/>
+    </w:p>
+    <w:p>
+      <w:pPr>
         <w:pStyle w:val="Textkrper"/>
       </w:pPr>
     </w:p>
@@ -2927,7 +3812,7 @@
       <w:rPr>
         <w:noProof/>
       </w:rPr>
-      <w:t>4</w:t>
+      <w:t>1</w:t>
     </w:r>
     <w:r>
       <w:fldChar w:fldCharType="end"/>
@@ -2968,6 +3853,22 @@
       </w:r>
       <w:r>
         <w:t>Bürokommunikation Unternehmensweit</w:t>
+      </w:r>
+    </w:p>
+  </w:footnote>
+  <w:footnote w:id="2">
+    <w:p>
+      <w:pPr>
+        <w:pStyle w:val="Funotentext"/>
+      </w:pPr>
+      <w:r>
+        <w:rPr>
+          <w:rStyle w:val="Funotenzeichen"/>
+        </w:rPr>
+        <w:footnoteRef/>
+      </w:r>
+      <w:r>
+        <w:t xml:space="preserve"> http://data.deutschebahn.com</w:t>
       </w:r>
     </w:p>
   </w:footnote>
@@ -3487,13 +4388,16 @@
       <w:tabs>
         <w:tab w:val="left" w:pos="567"/>
       </w:tabs>
-      <w:rPr>
+      <w:spacing w:after="0"/>
+      <w:rPr>
+        <w:b/>
         <w:color w:val="auto"/>
         <w:sz w:val="16"/>
       </w:rPr>
     </w:pPr>
     <w:r>
       <w:rPr>
+        <w:b/>
         <w:noProof/>
         <w:color w:val="auto"/>
         <w:sz w:val="16"/>
@@ -3501,7 +4405,7 @@
       <mc:AlternateContent>
         <mc:Choice Requires="wps">
           <w:drawing>
-            <wp:anchor distT="0" distB="0" distL="114300" distR="114300" simplePos="0" relativeHeight="251704320" behindDoc="0" locked="0" layoutInCell="1" allowOverlap="1" wp14:anchorId="07CCF4A9" wp14:editId="5CD29C2F">
+            <wp:anchor distT="0" distB="0" distL="114300" distR="114300" simplePos="0" relativeHeight="251704320" behindDoc="0" locked="0" layoutInCell="1" allowOverlap="1" wp14:anchorId="2081800E" wp14:editId="231A56AE">
               <wp:simplePos x="0" y="0"/>
               <wp:positionH relativeFrom="column">
                 <wp:posOffset>5397500</wp:posOffset>
@@ -3565,12 +4469,13 @@
     </w:r>
     <w:r>
       <w:rPr>
+        <w:b/>
         <w:noProof/>
         <w:color w:val="auto"/>
         <w:sz w:val="16"/>
       </w:rPr>
       <w:drawing>
-        <wp:anchor distT="0" distB="0" distL="114300" distR="114300" simplePos="0" relativeHeight="251703296" behindDoc="0" locked="0" layoutInCell="1" allowOverlap="1" wp14:anchorId="16BE9809" wp14:editId="28DB4665">
+        <wp:anchor distT="0" distB="0" distL="114300" distR="114300" simplePos="0" relativeHeight="251703296" behindDoc="0" locked="0" layoutInCell="1" allowOverlap="1" wp14:anchorId="447C1087" wp14:editId="6692D12C">
           <wp:simplePos x="0" y="0"/>
           <wp:positionH relativeFrom="column">
             <wp:posOffset>5426710</wp:posOffset>
@@ -3634,12 +4539,13 @@
     </w:r>
     <w:r>
       <w:rPr>
+        <w:b/>
         <w:noProof/>
         <w:color w:val="auto"/>
         <w:sz w:val="16"/>
       </w:rPr>
       <w:drawing>
-        <wp:anchor distT="0" distB="0" distL="114300" distR="114300" simplePos="0" relativeHeight="251702272" behindDoc="0" locked="0" layoutInCell="1" allowOverlap="1" wp14:anchorId="7F286236" wp14:editId="4B4CA36F">
+        <wp:anchor distT="0" distB="0" distL="114300" distR="114300" simplePos="0" relativeHeight="251702272" behindDoc="0" locked="0" layoutInCell="1" allowOverlap="1" wp14:anchorId="296F85CA" wp14:editId="366C5313">
           <wp:simplePos x="0" y="0"/>
           <wp:positionH relativeFrom="column">
             <wp:posOffset>5017770</wp:posOffset>
@@ -3706,6 +4612,7 @@
     </w:r>
     <w:r>
       <w:rPr>
+        <w:b/>
         <w:color w:val="auto"/>
         <w:sz w:val="16"/>
       </w:rPr>
@@ -3713,6 +4620,7 @@
     </w:r>
     <w:r>
       <w:rPr>
+        <w:b/>
         <w:color w:val="auto"/>
         <w:sz w:val="16"/>
       </w:rPr>
@@ -3720,6 +4628,7 @@
     </w:r>
     <w:r>
       <w:rPr>
+        <w:b/>
         <w:color w:val="auto"/>
         <w:sz w:val="16"/>
       </w:rPr>
@@ -3727,6 +4636,7 @@
     </w:r>
     <w:r>
       <w:rPr>
+        <w:b/>
         <w:bCs/>
         <w:noProof/>
         <w:color w:val="auto"/>
@@ -3736,6 +4646,7 @@
     </w:r>
     <w:r>
       <w:rPr>
+        <w:b/>
         <w:noProof/>
         <w:color w:val="auto"/>
         <w:sz w:val="16"/>
@@ -3744,6 +4655,7 @@
     </w:r>
     <w:r>
       <w:rPr>
+        <w:b/>
         <w:color w:val="auto"/>
         <w:sz w:val="16"/>
       </w:rPr>
@@ -3792,7 +4704,7 @@
         <w:color w:val="auto"/>
         <w:sz w:val="16"/>
       </w:rPr>
-      <w:t>Anforderungskatalog nach BSI IT-Grundschutz-Kataloge</w:t>
+      <w:t>Einleitung</w:t>
     </w:r>
     <w:r>
       <w:rPr>
@@ -4111,6 +5023,119 @@
     </w:lvl>
   </w:abstractNum>
   <w:abstractNum w:abstractNumId="2">
+    <w:nsid w:val="0371485B"/>
+    <w:multiLevelType w:val="hybridMultilevel"/>
+    <w:tmpl w:val="153853E6"/>
+    <w:lvl w:ilvl="0" w:tplc="04070001">
+      <w:start w:val="1"/>
+      <w:numFmt w:val="bullet"/>
+      <w:lvlText w:val=""/>
+      <w:lvlJc w:val="left"/>
+      <w:pPr>
+        <w:ind w:left="720" w:hanging="360"/>
+      </w:pPr>
+      <w:rPr>
+        <w:rFonts w:ascii="Symbol" w:hAnsi="Symbol" w:hint="default"/>
+      </w:rPr>
+    </w:lvl>
+    <w:lvl w:ilvl="1" w:tplc="04070003" w:tentative="1">
+      <w:start w:val="1"/>
+      <w:numFmt w:val="bullet"/>
+      <w:lvlText w:val="o"/>
+      <w:lvlJc w:val="left"/>
+      <w:pPr>
+        <w:ind w:left="1440" w:hanging="360"/>
+      </w:pPr>
+      <w:rPr>
+        <w:rFonts w:ascii="Courier New" w:hAnsi="Courier New" w:cs="Courier New" w:hint="default"/>
+      </w:rPr>
+    </w:lvl>
+    <w:lvl w:ilvl="2" w:tplc="04070005" w:tentative="1">
+      <w:start w:val="1"/>
+      <w:numFmt w:val="bullet"/>
+      <w:lvlText w:val=""/>
+      <w:lvlJc w:val="left"/>
+      <w:pPr>
+        <w:ind w:left="2160" w:hanging="360"/>
+      </w:pPr>
+      <w:rPr>
+        <w:rFonts w:ascii="Wingdings" w:hAnsi="Wingdings" w:hint="default"/>
+      </w:rPr>
+    </w:lvl>
+    <w:lvl w:ilvl="3" w:tplc="04070001" w:tentative="1">
+      <w:start w:val="1"/>
+      <w:numFmt w:val="bullet"/>
+      <w:lvlText w:val=""/>
+      <w:lvlJc w:val="left"/>
+      <w:pPr>
+        <w:ind w:left="2880" w:hanging="360"/>
+      </w:pPr>
+      <w:rPr>
+        <w:rFonts w:ascii="Symbol" w:hAnsi="Symbol" w:hint="default"/>
+      </w:rPr>
+    </w:lvl>
+    <w:lvl w:ilvl="4" w:tplc="04070003" w:tentative="1">
+      <w:start w:val="1"/>
+      <w:numFmt w:val="bullet"/>
+      <w:lvlText w:val="o"/>
+      <w:lvlJc w:val="left"/>
+      <w:pPr>
+        <w:ind w:left="3600" w:hanging="360"/>
+      </w:pPr>
+      <w:rPr>
+        <w:rFonts w:ascii="Courier New" w:hAnsi="Courier New" w:cs="Courier New" w:hint="default"/>
+      </w:rPr>
+    </w:lvl>
+    <w:lvl w:ilvl="5" w:tplc="04070005" w:tentative="1">
+      <w:start w:val="1"/>
+      <w:numFmt w:val="bullet"/>
+      <w:lvlText w:val=""/>
+      <w:lvlJc w:val="left"/>
+      <w:pPr>
+        <w:ind w:left="4320" w:hanging="360"/>
+      </w:pPr>
+      <w:rPr>
+        <w:rFonts w:ascii="Wingdings" w:hAnsi="Wingdings" w:hint="default"/>
+      </w:rPr>
+    </w:lvl>
+    <w:lvl w:ilvl="6" w:tplc="04070001" w:tentative="1">
+      <w:start w:val="1"/>
+      <w:numFmt w:val="bullet"/>
+      <w:lvlText w:val=""/>
+      <w:lvlJc w:val="left"/>
+      <w:pPr>
+        <w:ind w:left="5040" w:hanging="360"/>
+      </w:pPr>
+      <w:rPr>
+        <w:rFonts w:ascii="Symbol" w:hAnsi="Symbol" w:hint="default"/>
+      </w:rPr>
+    </w:lvl>
+    <w:lvl w:ilvl="7" w:tplc="04070003" w:tentative="1">
+      <w:start w:val="1"/>
+      <w:numFmt w:val="bullet"/>
+      <w:lvlText w:val="o"/>
+      <w:lvlJc w:val="left"/>
+      <w:pPr>
+        <w:ind w:left="5760" w:hanging="360"/>
+      </w:pPr>
+      <w:rPr>
+        <w:rFonts w:ascii="Courier New" w:hAnsi="Courier New" w:cs="Courier New" w:hint="default"/>
+      </w:rPr>
+    </w:lvl>
+    <w:lvl w:ilvl="8" w:tplc="04070005" w:tentative="1">
+      <w:start w:val="1"/>
+      <w:numFmt w:val="bullet"/>
+      <w:lvlText w:val=""/>
+      <w:lvlJc w:val="left"/>
+      <w:pPr>
+        <w:ind w:left="6480" w:hanging="360"/>
+      </w:pPr>
+      <w:rPr>
+        <w:rFonts w:ascii="Wingdings" w:hAnsi="Wingdings" w:hint="default"/>
+      </w:rPr>
+    </w:lvl>
+  </w:abstractNum>
+  <w:abstractNum w:abstractNumId="3">
     <w:nsid w:val="04457924"/>
     <w:multiLevelType w:val="hybridMultilevel"/>
     <w:tmpl w:val="7AC2FB9E"/>
@@ -4222,7 +5247,7 @@
       </w:rPr>
     </w:lvl>
   </w:abstractNum>
-  <w:abstractNum w:abstractNumId="3">
+  <w:abstractNum w:abstractNumId="4">
     <w:nsid w:val="0D67618C"/>
     <w:multiLevelType w:val="hybridMultilevel"/>
     <w:tmpl w:val="EDA69F42"/>
@@ -4335,7 +5360,7 @@
       </w:rPr>
     </w:lvl>
   </w:abstractNum>
-  <w:abstractNum w:abstractNumId="4">
+  <w:abstractNum w:abstractNumId="5">
     <w:nsid w:val="19CE2E32"/>
     <w:multiLevelType w:val="hybridMultilevel"/>
     <w:tmpl w:val="80C47022"/>
@@ -4447,7 +5472,7 @@
       </w:rPr>
     </w:lvl>
   </w:abstractNum>
-  <w:abstractNum w:abstractNumId="5">
+  <w:abstractNum w:abstractNumId="6">
     <w:nsid w:val="1E530DED"/>
     <w:multiLevelType w:val="multilevel"/>
     <w:tmpl w:val="84CC1D30"/>
@@ -4620,7 +5645,7 @@
       </w:rPr>
     </w:lvl>
   </w:abstractNum>
-  <w:abstractNum w:abstractNumId="6">
+  <w:abstractNum w:abstractNumId="7">
     <w:nsid w:val="23BD4336"/>
     <w:multiLevelType w:val="hybridMultilevel"/>
     <w:tmpl w:val="630E892A"/>
@@ -4733,7 +5758,7 @@
       </w:rPr>
     </w:lvl>
   </w:abstractNum>
-  <w:abstractNum w:abstractNumId="7">
+  <w:abstractNum w:abstractNumId="8">
     <w:nsid w:val="26AB322C"/>
     <w:multiLevelType w:val="multilevel"/>
     <w:tmpl w:val="09F2E100"/>
@@ -4919,7 +5944,7 @@
       </w:rPr>
     </w:lvl>
   </w:abstractNum>
-  <w:abstractNum w:abstractNumId="8">
+  <w:abstractNum w:abstractNumId="9">
     <w:nsid w:val="283C4DA4"/>
     <w:multiLevelType w:val="hybridMultilevel"/>
     <w:tmpl w:val="9D7409FE"/>
@@ -5032,7 +6057,7 @@
       </w:rPr>
     </w:lvl>
   </w:abstractNum>
-  <w:abstractNum w:abstractNumId="9">
+  <w:abstractNum w:abstractNumId="10">
     <w:nsid w:val="2EDD21A3"/>
     <w:multiLevelType w:val="singleLevel"/>
     <w:tmpl w:val="0F883C34"/>
@@ -5055,7 +6080,120 @@
       </w:rPr>
     </w:lvl>
   </w:abstractNum>
-  <w:abstractNum w:abstractNumId="10">
+  <w:abstractNum w:abstractNumId="11">
+    <w:nsid w:val="2FB57162"/>
+    <w:multiLevelType w:val="hybridMultilevel"/>
+    <w:tmpl w:val="22DC9CF8"/>
+    <w:lvl w:ilvl="0" w:tplc="04070001">
+      <w:start w:val="1"/>
+      <w:numFmt w:val="bullet"/>
+      <w:lvlText w:val=""/>
+      <w:lvlJc w:val="left"/>
+      <w:pPr>
+        <w:ind w:left="720" w:hanging="360"/>
+      </w:pPr>
+      <w:rPr>
+        <w:rFonts w:ascii="Symbol" w:hAnsi="Symbol" w:hint="default"/>
+      </w:rPr>
+    </w:lvl>
+    <w:lvl w:ilvl="1" w:tplc="04070003" w:tentative="1">
+      <w:start w:val="1"/>
+      <w:numFmt w:val="bullet"/>
+      <w:lvlText w:val="o"/>
+      <w:lvlJc w:val="left"/>
+      <w:pPr>
+        <w:ind w:left="1440" w:hanging="360"/>
+      </w:pPr>
+      <w:rPr>
+        <w:rFonts w:ascii="Courier New" w:hAnsi="Courier New" w:cs="Courier New" w:hint="default"/>
+      </w:rPr>
+    </w:lvl>
+    <w:lvl w:ilvl="2" w:tplc="04070005" w:tentative="1">
+      <w:start w:val="1"/>
+      <w:numFmt w:val="bullet"/>
+      <w:lvlText w:val=""/>
+      <w:lvlJc w:val="left"/>
+      <w:pPr>
+        <w:ind w:left="2160" w:hanging="360"/>
+      </w:pPr>
+      <w:rPr>
+        <w:rFonts w:ascii="Wingdings" w:hAnsi="Wingdings" w:hint="default"/>
+      </w:rPr>
+    </w:lvl>
+    <w:lvl w:ilvl="3" w:tplc="04070001" w:tentative="1">
+      <w:start w:val="1"/>
+      <w:numFmt w:val="bullet"/>
+      <w:lvlText w:val=""/>
+      <w:lvlJc w:val="left"/>
+      <w:pPr>
+        <w:ind w:left="2880" w:hanging="360"/>
+      </w:pPr>
+      <w:rPr>
+        <w:rFonts w:ascii="Symbol" w:hAnsi="Symbol" w:hint="default"/>
+      </w:rPr>
+    </w:lvl>
+    <w:lvl w:ilvl="4" w:tplc="04070003" w:tentative="1">
+      <w:start w:val="1"/>
+      <w:numFmt w:val="bullet"/>
+      <w:lvlText w:val="o"/>
+      <w:lvlJc w:val="left"/>
+      <w:pPr>
+        <w:ind w:left="3600" w:hanging="360"/>
+      </w:pPr>
+      <w:rPr>
+        <w:rFonts w:ascii="Courier New" w:hAnsi="Courier New" w:cs="Courier New" w:hint="default"/>
+      </w:rPr>
+    </w:lvl>
+    <w:lvl w:ilvl="5" w:tplc="04070005" w:tentative="1">
+      <w:start w:val="1"/>
+      <w:numFmt w:val="bullet"/>
+      <w:lvlText w:val=""/>
+      <w:lvlJc w:val="left"/>
+      <w:pPr>
+        <w:ind w:left="4320" w:hanging="360"/>
+      </w:pPr>
+      <w:rPr>
+        <w:rFonts w:ascii="Wingdings" w:hAnsi="Wingdings" w:hint="default"/>
+      </w:rPr>
+    </w:lvl>
+    <w:lvl w:ilvl="6" w:tplc="04070001" w:tentative="1">
+      <w:start w:val="1"/>
+      <w:numFmt w:val="bullet"/>
+      <w:lvlText w:val=""/>
+      <w:lvlJc w:val="left"/>
+      <w:pPr>
+        <w:ind w:left="5040" w:hanging="360"/>
+      </w:pPr>
+      <w:rPr>
+        <w:rFonts w:ascii="Symbol" w:hAnsi="Symbol" w:hint="default"/>
+      </w:rPr>
+    </w:lvl>
+    <w:lvl w:ilvl="7" w:tplc="04070003" w:tentative="1">
+      <w:start w:val="1"/>
+      <w:numFmt w:val="bullet"/>
+      <w:lvlText w:val="o"/>
+      <w:lvlJc w:val="left"/>
+      <w:pPr>
+        <w:ind w:left="5760" w:hanging="360"/>
+      </w:pPr>
+      <w:rPr>
+        <w:rFonts w:ascii="Courier New" w:hAnsi="Courier New" w:cs="Courier New" w:hint="default"/>
+      </w:rPr>
+    </w:lvl>
+    <w:lvl w:ilvl="8" w:tplc="04070005" w:tentative="1">
+      <w:start w:val="1"/>
+      <w:numFmt w:val="bullet"/>
+      <w:lvlText w:val=""/>
+      <w:lvlJc w:val="left"/>
+      <w:pPr>
+        <w:ind w:left="6480" w:hanging="360"/>
+      </w:pPr>
+      <w:rPr>
+        <w:rFonts w:ascii="Wingdings" w:hAnsi="Wingdings" w:hint="default"/>
+      </w:rPr>
+    </w:lvl>
+  </w:abstractNum>
+  <w:abstractNum w:abstractNumId="12">
     <w:nsid w:val="35CA4A34"/>
     <w:multiLevelType w:val="hybridMultilevel"/>
     <w:tmpl w:val="9EDCEDC4"/>
@@ -5198,7 +6336,7 @@
       </w:rPr>
     </w:lvl>
   </w:abstractNum>
-  <w:abstractNum w:abstractNumId="11">
+  <w:abstractNum w:abstractNumId="13">
     <w:nsid w:val="3A9349DA"/>
     <w:multiLevelType w:val="hybridMultilevel"/>
     <w:tmpl w:val="CEF89B0E"/>
@@ -5311,7 +6449,7 @@
       </w:rPr>
     </w:lvl>
   </w:abstractNum>
-  <w:abstractNum w:abstractNumId="12">
+  <w:abstractNum w:abstractNumId="14">
     <w:nsid w:val="47640D4A"/>
     <w:multiLevelType w:val="hybridMultilevel"/>
     <w:tmpl w:val="0226A65E"/>
@@ -5424,7 +6562,120 @@
       </w:rPr>
     </w:lvl>
   </w:abstractNum>
-  <w:abstractNum w:abstractNumId="13">
+  <w:abstractNum w:abstractNumId="15">
+    <w:nsid w:val="4AB422BA"/>
+    <w:multiLevelType w:val="hybridMultilevel"/>
+    <w:tmpl w:val="57666BB8"/>
+    <w:lvl w:ilvl="0" w:tplc="04070001">
+      <w:start w:val="1"/>
+      <w:numFmt w:val="bullet"/>
+      <w:lvlText w:val=""/>
+      <w:lvlJc w:val="left"/>
+      <w:pPr>
+        <w:ind w:left="720" w:hanging="360"/>
+      </w:pPr>
+      <w:rPr>
+        <w:rFonts w:ascii="Symbol" w:hAnsi="Symbol" w:hint="default"/>
+      </w:rPr>
+    </w:lvl>
+    <w:lvl w:ilvl="1" w:tplc="04070003" w:tentative="1">
+      <w:start w:val="1"/>
+      <w:numFmt w:val="bullet"/>
+      <w:lvlText w:val="o"/>
+      <w:lvlJc w:val="left"/>
+      <w:pPr>
+        <w:ind w:left="1440" w:hanging="360"/>
+      </w:pPr>
+      <w:rPr>
+        <w:rFonts w:ascii="Courier New" w:hAnsi="Courier New" w:cs="Courier New" w:hint="default"/>
+      </w:rPr>
+    </w:lvl>
+    <w:lvl w:ilvl="2" w:tplc="04070005" w:tentative="1">
+      <w:start w:val="1"/>
+      <w:numFmt w:val="bullet"/>
+      <w:lvlText w:val=""/>
+      <w:lvlJc w:val="left"/>
+      <w:pPr>
+        <w:ind w:left="2160" w:hanging="360"/>
+      </w:pPr>
+      <w:rPr>
+        <w:rFonts w:ascii="Wingdings" w:hAnsi="Wingdings" w:hint="default"/>
+      </w:rPr>
+    </w:lvl>
+    <w:lvl w:ilvl="3" w:tplc="04070001" w:tentative="1">
+      <w:start w:val="1"/>
+      <w:numFmt w:val="bullet"/>
+      <w:lvlText w:val=""/>
+      <w:lvlJc w:val="left"/>
+      <w:pPr>
+        <w:ind w:left="2880" w:hanging="360"/>
+      </w:pPr>
+      <w:rPr>
+        <w:rFonts w:ascii="Symbol" w:hAnsi="Symbol" w:hint="default"/>
+      </w:rPr>
+    </w:lvl>
+    <w:lvl w:ilvl="4" w:tplc="04070003" w:tentative="1">
+      <w:start w:val="1"/>
+      <w:numFmt w:val="bullet"/>
+      <w:lvlText w:val="o"/>
+      <w:lvlJc w:val="left"/>
+      <w:pPr>
+        <w:ind w:left="3600" w:hanging="360"/>
+      </w:pPr>
+      <w:rPr>
+        <w:rFonts w:ascii="Courier New" w:hAnsi="Courier New" w:cs="Courier New" w:hint="default"/>
+      </w:rPr>
+    </w:lvl>
+    <w:lvl w:ilvl="5" w:tplc="04070005" w:tentative="1">
+      <w:start w:val="1"/>
+      <w:numFmt w:val="bullet"/>
+      <w:lvlText w:val=""/>
+      <w:lvlJc w:val="left"/>
+      <w:pPr>
+        <w:ind w:left="4320" w:hanging="360"/>
+      </w:pPr>
+      <w:rPr>
+        <w:rFonts w:ascii="Wingdings" w:hAnsi="Wingdings" w:hint="default"/>
+      </w:rPr>
+    </w:lvl>
+    <w:lvl w:ilvl="6" w:tplc="04070001" w:tentative="1">
+      <w:start w:val="1"/>
+      <w:numFmt w:val="bullet"/>
+      <w:lvlText w:val=""/>
+      <w:lvlJc w:val="left"/>
+      <w:pPr>
+        <w:ind w:left="5040" w:hanging="360"/>
+      </w:pPr>
+      <w:rPr>
+        <w:rFonts w:ascii="Symbol" w:hAnsi="Symbol" w:hint="default"/>
+      </w:rPr>
+    </w:lvl>
+    <w:lvl w:ilvl="7" w:tplc="04070003" w:tentative="1">
+      <w:start w:val="1"/>
+      <w:numFmt w:val="bullet"/>
+      <w:lvlText w:val="o"/>
+      <w:lvlJc w:val="left"/>
+      <w:pPr>
+        <w:ind w:left="5760" w:hanging="360"/>
+      </w:pPr>
+      <w:rPr>
+        <w:rFonts w:ascii="Courier New" w:hAnsi="Courier New" w:cs="Courier New" w:hint="default"/>
+      </w:rPr>
+    </w:lvl>
+    <w:lvl w:ilvl="8" w:tplc="04070005" w:tentative="1">
+      <w:start w:val="1"/>
+      <w:numFmt w:val="bullet"/>
+      <w:lvlText w:val=""/>
+      <w:lvlJc w:val="left"/>
+      <w:pPr>
+        <w:ind w:left="6480" w:hanging="360"/>
+      </w:pPr>
+      <w:rPr>
+        <w:rFonts w:ascii="Wingdings" w:hAnsi="Wingdings" w:hint="default"/>
+      </w:rPr>
+    </w:lvl>
+  </w:abstractNum>
+  <w:abstractNum w:abstractNumId="16">
     <w:nsid w:val="4F651810"/>
     <w:multiLevelType w:val="hybridMultilevel"/>
     <w:tmpl w:val="B0346594"/>
@@ -5537,7 +6788,7 @@
       </w:rPr>
     </w:lvl>
   </w:abstractNum>
-  <w:abstractNum w:abstractNumId="14">
+  <w:abstractNum w:abstractNumId="17">
     <w:nsid w:val="548A74D3"/>
     <w:multiLevelType w:val="hybridMultilevel"/>
     <w:tmpl w:val="2B00EE2E"/>
@@ -5650,7 +6901,7 @@
       </w:rPr>
     </w:lvl>
   </w:abstractNum>
-  <w:abstractNum w:abstractNumId="15">
+  <w:abstractNum w:abstractNumId="18">
     <w:nsid w:val="551F3B9C"/>
     <w:multiLevelType w:val="hybridMultilevel"/>
     <w:tmpl w:val="1ACA2920"/>
@@ -5762,7 +7013,7 @@
       </w:rPr>
     </w:lvl>
   </w:abstractNum>
-  <w:abstractNum w:abstractNumId="16">
+  <w:abstractNum w:abstractNumId="19">
     <w:nsid w:val="55961861"/>
     <w:multiLevelType w:val="multilevel"/>
     <w:tmpl w:val="1B6EADC0"/>
@@ -5922,7 +7173,7 @@
       </w:rPr>
     </w:lvl>
   </w:abstractNum>
-  <w:abstractNum w:abstractNumId="17">
+  <w:abstractNum w:abstractNumId="20">
     <w:nsid w:val="56217AAC"/>
     <w:multiLevelType w:val="hybridMultilevel"/>
     <w:tmpl w:val="B6C8C258"/>
@@ -6034,7 +7285,7 @@
       </w:rPr>
     </w:lvl>
   </w:abstractNum>
-  <w:abstractNum w:abstractNumId="18">
+  <w:abstractNum w:abstractNumId="21">
     <w:nsid w:val="58492566"/>
     <w:multiLevelType w:val="hybridMultilevel"/>
     <w:tmpl w:val="16FE75F8"/>
@@ -6147,7 +7398,7 @@
       </w:rPr>
     </w:lvl>
   </w:abstractNum>
-  <w:abstractNum w:abstractNumId="19">
+  <w:abstractNum w:abstractNumId="22">
     <w:nsid w:val="598D42EE"/>
     <w:multiLevelType w:val="hybridMultilevel"/>
     <w:tmpl w:val="0ADE42CE"/>
@@ -6258,7 +7509,7 @@
       </w:rPr>
     </w:lvl>
   </w:abstractNum>
-  <w:abstractNum w:abstractNumId="20">
+  <w:abstractNum w:abstractNumId="23">
     <w:nsid w:val="69AF2D41"/>
     <w:multiLevelType w:val="hybridMultilevel"/>
     <w:tmpl w:val="B486ECA0"/>
@@ -6371,7 +7622,7 @@
       </w:rPr>
     </w:lvl>
   </w:abstractNum>
-  <w:abstractNum w:abstractNumId="21">
+  <w:abstractNum w:abstractNumId="24">
     <w:nsid w:val="6D995D9E"/>
     <w:multiLevelType w:val="hybridMultilevel"/>
     <w:tmpl w:val="7876A2AE"/>
@@ -6483,7 +7734,7 @@
       </w:rPr>
     </w:lvl>
   </w:abstractNum>
-  <w:abstractNum w:abstractNumId="22">
+  <w:abstractNum w:abstractNumId="25">
     <w:nsid w:val="6DDB3B2F"/>
     <w:multiLevelType w:val="hybridMultilevel"/>
     <w:tmpl w:val="88B28B02"/>
@@ -6596,7 +7847,7 @@
       </w:rPr>
     </w:lvl>
   </w:abstractNum>
-  <w:abstractNum w:abstractNumId="23">
+  <w:abstractNum w:abstractNumId="26">
     <w:nsid w:val="702F0DA8"/>
     <w:multiLevelType w:val="hybridMultilevel"/>
     <w:tmpl w:val="3A0407A0"/>
@@ -6708,7 +7959,7 @@
       </w:rPr>
     </w:lvl>
   </w:abstractNum>
-  <w:abstractNum w:abstractNumId="24">
+  <w:abstractNum w:abstractNumId="27">
     <w:nsid w:val="7B19369E"/>
     <w:multiLevelType w:val="hybridMultilevel"/>
     <w:tmpl w:val="FE022090"/>
@@ -6822,91 +8073,100 @@
     </w:lvl>
   </w:abstractNum>
   <w:num w:numId="1">
-    <w:abstractNumId w:val="7"/>
+    <w:abstractNumId w:val="8"/>
   </w:num>
   <w:num w:numId="2">
-    <w:abstractNumId w:val="16"/>
+    <w:abstractNumId w:val="19"/>
   </w:num>
   <w:num w:numId="3">
-    <w:abstractNumId w:val="9"/>
+    <w:abstractNumId w:val="10"/>
   </w:num>
   <w:num w:numId="4">
     <w:abstractNumId w:val="1"/>
   </w:num>
   <w:num w:numId="5">
-    <w:abstractNumId w:val="7"/>
+    <w:abstractNumId w:val="8"/>
   </w:num>
   <w:num w:numId="6">
-    <w:abstractNumId w:val="5"/>
+    <w:abstractNumId w:val="6"/>
   </w:num>
   <w:num w:numId="7">
     <w:abstractNumId w:val="0"/>
   </w:num>
   <w:num w:numId="8">
-    <w:abstractNumId w:val="10"/>
+    <w:abstractNumId w:val="12"/>
   </w:num>
   <w:num w:numId="9">
+    <w:abstractNumId w:val="6"/>
+  </w:num>
+  <w:num w:numId="10">
+    <w:abstractNumId w:val="6"/>
+  </w:num>
+  <w:num w:numId="11">
+    <w:abstractNumId w:val="23"/>
+  </w:num>
+  <w:num w:numId="12">
+    <w:abstractNumId w:val="4"/>
+  </w:num>
+  <w:num w:numId="13">
+    <w:abstractNumId w:val="26"/>
+  </w:num>
+  <w:num w:numId="14">
+    <w:abstractNumId w:val="9"/>
+  </w:num>
+  <w:num w:numId="15">
+    <w:abstractNumId w:val="16"/>
+  </w:num>
+  <w:num w:numId="16">
+    <w:abstractNumId w:val="25"/>
+  </w:num>
+  <w:num w:numId="17">
+    <w:abstractNumId w:val="7"/>
+  </w:num>
+  <w:num w:numId="18">
+    <w:abstractNumId w:val="27"/>
+  </w:num>
+  <w:num w:numId="19">
+    <w:abstractNumId w:val="22"/>
+  </w:num>
+  <w:num w:numId="20">
+    <w:abstractNumId w:val="3"/>
+  </w:num>
+  <w:num w:numId="21">
+    <w:abstractNumId w:val="20"/>
+  </w:num>
+  <w:num w:numId="22">
+    <w:abstractNumId w:val="18"/>
+  </w:num>
+  <w:num w:numId="23">
+    <w:abstractNumId w:val="24"/>
+  </w:num>
+  <w:num w:numId="24">
+    <w:abstractNumId w:val="14"/>
+  </w:num>
+  <w:num w:numId="25">
+    <w:abstractNumId w:val="21"/>
+  </w:num>
+  <w:num w:numId="26">
     <w:abstractNumId w:val="5"/>
   </w:num>
-  <w:num w:numId="10">
-    <w:abstractNumId w:val="5"/>
-  </w:num>
-  <w:num w:numId="11">
-    <w:abstractNumId w:val="20"/>
-  </w:num>
-  <w:num w:numId="12">
-    <w:abstractNumId w:val="3"/>
-  </w:num>
-  <w:num w:numId="13">
-    <w:abstractNumId w:val="23"/>
-  </w:num>
-  <w:num w:numId="14">
-    <w:abstractNumId w:val="8"/>
-  </w:num>
-  <w:num w:numId="15">
+  <w:num w:numId="27">
     <w:abstractNumId w:val="13"/>
   </w:num>
-  <w:num w:numId="16">
-    <w:abstractNumId w:val="22"/>
-  </w:num>
-  <w:num w:numId="17">
+  <w:num w:numId="28">
     <w:abstractNumId w:val="6"/>
   </w:num>
-  <w:num w:numId="18">
-    <w:abstractNumId w:val="24"/>
+  <w:num w:numId="29">
+    <w:abstractNumId w:val="17"/>
   </w:num>
-  <w:num w:numId="19">
-    <w:abstractNumId w:val="19"/>
+  <w:num w:numId="30">
+    <w:abstractNumId w:val="15"/>
   </w:num>
-  <w:num w:numId="20">
+  <w:num w:numId="31">
     <w:abstractNumId w:val="2"/>
   </w:num>
-  <w:num w:numId="21">
-    <w:abstractNumId w:val="17"/>
-  </w:num>
-  <w:num w:numId="22">
-    <w:abstractNumId w:val="15"/>
-  </w:num>
-  <w:num w:numId="23">
-    <w:abstractNumId w:val="21"/>
-  </w:num>
-  <w:num w:numId="24">
-    <w:abstractNumId w:val="12"/>
-  </w:num>
-  <w:num w:numId="25">
-    <w:abstractNumId w:val="18"/>
-  </w:num>
-  <w:num w:numId="26">
-    <w:abstractNumId w:val="4"/>
-  </w:num>
-  <w:num w:numId="27">
+  <w:num w:numId="32">
     <w:abstractNumId w:val="11"/>
-  </w:num>
-  <w:num w:numId="28">
-    <w:abstractNumId w:val="5"/>
-  </w:num>
-  <w:num w:numId="29">
-    <w:abstractNumId w:val="14"/>
   </w:num>
   <w:numIdMacAtCleanup w:val="5"/>
 </w:numbering>
@@ -7061,9 +8321,9 @@
   <w:style w:type="paragraph" w:default="1" w:styleId="Standard">
     <w:name w:val="Normal"/>
     <w:qFormat/>
-    <w:rsid w:val="00933576"/>
+    <w:rsid w:val="00DE51B9"/>
     <w:pPr>
-      <w:spacing w:line="360" w:lineRule="auto"/>
+      <w:spacing w:after="120" w:line="360" w:lineRule="auto"/>
       <w:jc w:val="both"/>
     </w:pPr>
     <w:rPr>
@@ -7266,6 +8526,7 @@
   <w:style w:type="character" w:default="1" w:styleId="Absatz-Standardschriftart">
     <w:name w:val="Default Paragraph Font"/>
     <w:uiPriority w:val="1"/>
+    <w:semiHidden/>
     <w:unhideWhenUsed/>
   </w:style>
   <w:style w:type="table" w:default="1" w:styleId="NormaleTabelle">
@@ -7308,7 +8569,6 @@
       <w:numPr>
         <w:numId w:val="8"/>
       </w:numPr>
-      <w:spacing w:after="120"/>
       <w:ind w:right="28"/>
     </w:pPr>
   </w:style>
@@ -7586,7 +8846,7 @@
       <w:tabs>
         <w:tab w:val="right" w:pos="9498"/>
       </w:tabs>
-      <w:spacing w:before="120" w:after="120"/>
+      <w:spacing w:before="120"/>
     </w:pPr>
     <w:rPr>
       <w:sz w:val="18"/>
@@ -7626,9 +8886,6 @@
     <w:basedOn w:val="Standard"/>
     <w:link w:val="TextkrperZchn"/>
     <w:rsid w:val="00A6505E"/>
-    <w:pPr>
-      <w:spacing w:after="120"/>
-    </w:pPr>
   </w:style>
   <w:style w:type="paragraph" w:customStyle="1" w:styleId="Textkrperfett">
     <w:name w:val="Textkörper (fett)"/>
@@ -8337,6 +9594,43 @@
         </w:tcBorders>
       </w:tcPr>
     </w:tblStylePr>
+  </w:style>
+  <w:style w:type="paragraph" w:styleId="Untertitel">
+    <w:name w:val="Subtitle"/>
+    <w:basedOn w:val="Standard"/>
+    <w:next w:val="Standard"/>
+    <w:link w:val="UntertitelZchn"/>
+    <w:qFormat/>
+    <w:rsid w:val="002B2BCF"/>
+    <w:pPr>
+      <w:numPr>
+        <w:ilvl w:val="1"/>
+      </w:numPr>
+    </w:pPr>
+    <w:rPr>
+      <w:rFonts w:asciiTheme="majorHAnsi" w:eastAsiaTheme="majorEastAsia" w:hAnsiTheme="majorHAnsi" w:cstheme="majorBidi"/>
+      <w:i/>
+      <w:iCs/>
+      <w:color w:val="4F81BD" w:themeColor="accent1"/>
+      <w:spacing w:val="15"/>
+      <w:sz w:val="24"/>
+      <w:szCs w:val="24"/>
+    </w:rPr>
+  </w:style>
+  <w:style w:type="character" w:customStyle="1" w:styleId="UntertitelZchn">
+    <w:name w:val="Untertitel Zchn"/>
+    <w:basedOn w:val="Absatz-Standardschriftart"/>
+    <w:link w:val="Untertitel"/>
+    <w:rsid w:val="002B2BCF"/>
+    <w:rPr>
+      <w:rFonts w:asciiTheme="majorHAnsi" w:eastAsiaTheme="majorEastAsia" w:hAnsiTheme="majorHAnsi" w:cstheme="majorBidi"/>
+      <w:i/>
+      <w:iCs/>
+      <w:color w:val="4F81BD" w:themeColor="accent1"/>
+      <w:spacing w:val="15"/>
+      <w:sz w:val="24"/>
+      <w:szCs w:val="24"/>
+    </w:rPr>
   </w:style>
 </w:styles>
 </file>
@@ -8490,9 +9784,9 @@
   <w:style w:type="paragraph" w:default="1" w:styleId="Standard">
     <w:name w:val="Normal"/>
     <w:qFormat/>
-    <w:rsid w:val="00933576"/>
+    <w:rsid w:val="00DE51B9"/>
     <w:pPr>
-      <w:spacing w:line="360" w:lineRule="auto"/>
+      <w:spacing w:after="120" w:line="360" w:lineRule="auto"/>
       <w:jc w:val="both"/>
     </w:pPr>
     <w:rPr>
@@ -8695,6 +9989,7 @@
   <w:style w:type="character" w:default="1" w:styleId="Absatz-Standardschriftart">
     <w:name w:val="Default Paragraph Font"/>
     <w:uiPriority w:val="1"/>
+    <w:semiHidden/>
     <w:unhideWhenUsed/>
   </w:style>
   <w:style w:type="table" w:default="1" w:styleId="NormaleTabelle">
@@ -8737,7 +10032,6 @@
       <w:numPr>
         <w:numId w:val="8"/>
       </w:numPr>
-      <w:spacing w:after="120"/>
       <w:ind w:right="28"/>
     </w:pPr>
   </w:style>
@@ -9015,7 +10309,7 @@
       <w:tabs>
         <w:tab w:val="right" w:pos="9498"/>
       </w:tabs>
-      <w:spacing w:before="120" w:after="120"/>
+      <w:spacing w:before="120"/>
     </w:pPr>
     <w:rPr>
       <w:sz w:val="18"/>
@@ -9055,9 +10349,6 @@
     <w:basedOn w:val="Standard"/>
     <w:link w:val="TextkrperZchn"/>
     <w:rsid w:val="00A6505E"/>
-    <w:pPr>
-      <w:spacing w:after="120"/>
-    </w:pPr>
   </w:style>
   <w:style w:type="paragraph" w:customStyle="1" w:styleId="Textkrperfett">
     <w:name w:val="Textkörper (fett)"/>
@@ -9766,6 +11057,43 @@
         </w:tcBorders>
       </w:tcPr>
     </w:tblStylePr>
+  </w:style>
+  <w:style w:type="paragraph" w:styleId="Untertitel">
+    <w:name w:val="Subtitle"/>
+    <w:basedOn w:val="Standard"/>
+    <w:next w:val="Standard"/>
+    <w:link w:val="UntertitelZchn"/>
+    <w:qFormat/>
+    <w:rsid w:val="002B2BCF"/>
+    <w:pPr>
+      <w:numPr>
+        <w:ilvl w:val="1"/>
+      </w:numPr>
+    </w:pPr>
+    <w:rPr>
+      <w:rFonts w:asciiTheme="majorHAnsi" w:eastAsiaTheme="majorEastAsia" w:hAnsiTheme="majorHAnsi" w:cstheme="majorBidi"/>
+      <w:i/>
+      <w:iCs/>
+      <w:color w:val="4F81BD" w:themeColor="accent1"/>
+      <w:spacing w:val="15"/>
+      <w:sz w:val="24"/>
+      <w:szCs w:val="24"/>
+    </w:rPr>
+  </w:style>
+  <w:style w:type="character" w:customStyle="1" w:styleId="UntertitelZchn">
+    <w:name w:val="Untertitel Zchn"/>
+    <w:basedOn w:val="Absatz-Standardschriftart"/>
+    <w:link w:val="Untertitel"/>
+    <w:rsid w:val="002B2BCF"/>
+    <w:rPr>
+      <w:rFonts w:asciiTheme="majorHAnsi" w:eastAsiaTheme="majorEastAsia" w:hAnsiTheme="majorHAnsi" w:cstheme="majorBidi"/>
+      <w:i/>
+      <w:iCs/>
+      <w:color w:val="4F81BD" w:themeColor="accent1"/>
+      <w:spacing w:val="15"/>
+      <w:sz w:val="24"/>
+      <w:szCs w:val="24"/>
+    </w:rPr>
   </w:style>
 </w:styles>
 </file>
@@ -10087,7 +11415,7 @@
 </file>
 
 <file path=customXml/itemProps1.xml><?xml version="1.0" encoding="utf-8"?>
-<ds:datastoreItem xmlns:ds="http://schemas.openxmlformats.org/officeDocument/2006/customXml" ds:itemID="{3163013B-73B6-47FA-A6CD-16979EC38F68}">
+<ds:datastoreItem xmlns:ds="http://schemas.openxmlformats.org/officeDocument/2006/customXml" ds:itemID="{ABDE222A-E0F5-4A6F-879E-28006AB5683B}">
   <ds:schemaRefs>
     <ds:schemaRef ds:uri="http://schemas.openxmlformats.org/officeDocument/2006/bibliography"/>
   </ds:schemaRefs>

</xml_diff>

<commit_message>
VXR in Anhang, Anhang umstrukturiert. Weiter: LL vs OL
</commit_message>
<xml_diff>
--- a/doku.docx
+++ b/doku.docx
@@ -505,29 +505,6 @@
     </w:p>
     <w:p>
       <w:pPr>
-        <w:jc w:val="left"/>
-        <w:rPr>
-          <w:rStyle w:val="TitelZchn"/>
-          <w:rFonts w:ascii="DB Office" w:hAnsi="DB Office"/>
-          <w:color w:val="auto"/>
-          <w:sz w:val="28"/>
-          <w:szCs w:val="28"/>
-        </w:rPr>
-      </w:pPr>
-      <w:r>
-        <w:rPr>
-          <w:rStyle w:val="TitelZchn"/>
-          <w:rFonts w:ascii="DB Office" w:hAnsi="DB Office"/>
-          <w:color w:val="auto"/>
-          <w:sz w:val="28"/>
-          <w:szCs w:val="28"/>
-        </w:rPr>
-        <w:lastRenderedPageBreak/>
-        <w:br w:type="page"/>
-      </w:r>
-    </w:p>
-    <w:p>
-      <w:pPr>
         <w:rPr>
           <w:b/>
           <w:sz w:val="30"/>
@@ -558,6 +535,7 @@
         <w:rPr>
           <w:color w:val="auto"/>
           <w:szCs w:val="22"/>
+          <w:highlight w:val="yellow"/>
         </w:rPr>
         <w:t xml:space="preserve">Die vorgelegte </w:t>
       </w:r>
@@ -565,6 +543,7 @@
         <w:rPr>
           <w:color w:val="auto"/>
           <w:szCs w:val="22"/>
+          <w:highlight w:val="yellow"/>
         </w:rPr>
         <w:t>Projekt</w:t>
       </w:r>
@@ -572,6 +551,7 @@
         <w:rPr>
           <w:color w:val="auto"/>
           <w:szCs w:val="22"/>
+          <w:highlight w:val="yellow"/>
         </w:rPr>
         <w:t>arbeit basiert auf internen vertraulichen Daten und Informationen</w:t>
       </w:r>
@@ -579,6 +559,7 @@
         <w:rPr>
           <w:color w:val="auto"/>
           <w:szCs w:val="22"/>
+          <w:highlight w:val="yellow"/>
         </w:rPr>
         <w:t xml:space="preserve"> der DB Netz AG, sowie der DB Kommunikationstechnik GmbH</w:t>
       </w:r>
@@ -586,6 +567,7 @@
         <w:rPr>
           <w:color w:val="auto"/>
           <w:szCs w:val="22"/>
+          <w:highlight w:val="yellow"/>
         </w:rPr>
         <w:t>. In diese Arbeit dürfen Dritte, mit Ausnahme der Gutachter und befugten Mitglieder des Prüfungsausschusses, ohne ausdrückliche Zustimmung de</w:t>
       </w:r>
@@ -593,6 +575,7 @@
         <w:rPr>
           <w:color w:val="auto"/>
           <w:szCs w:val="22"/>
+          <w:highlight w:val="yellow"/>
         </w:rPr>
         <w:t>r</w:t>
       </w:r>
@@ -600,6 +583,7 @@
         <w:rPr>
           <w:color w:val="auto"/>
           <w:szCs w:val="22"/>
+          <w:highlight w:val="yellow"/>
         </w:rPr>
         <w:t xml:space="preserve"> Unterneh</w:t>
       </w:r>
@@ -607,6 +591,7 @@
         <w:rPr>
           <w:color w:val="auto"/>
           <w:szCs w:val="22"/>
+          <w:highlight w:val="yellow"/>
         </w:rPr>
         <w:t>men</w:t>
       </w:r>
@@ -614,6 +599,7 @@
         <w:rPr>
           <w:color w:val="auto"/>
           <w:szCs w:val="22"/>
+          <w:highlight w:val="yellow"/>
         </w:rPr>
         <w:t xml:space="preserve"> keine Einsicht nehmen. Eine Vervielfältigung und Veröffentlichung dieser Abschlussarbeit, auch auszugsweise oder in digitaler Form, ist ohne ausdrückliche Genehmi</w:t>
       </w:r>
@@ -621,6 +607,7 @@
         <w:rPr>
           <w:color w:val="auto"/>
           <w:szCs w:val="22"/>
+          <w:highlight w:val="yellow"/>
         </w:rPr>
         <w:t>gung der</w:t>
       </w:r>
@@ -628,6 +615,7 @@
         <w:rPr>
           <w:color w:val="auto"/>
           <w:szCs w:val="22"/>
+          <w:highlight w:val="yellow"/>
         </w:rPr>
         <w:t xml:space="preserve"> Unt</w:t>
       </w:r>
@@ -635,6 +623,7 @@
         <w:rPr>
           <w:color w:val="auto"/>
           <w:szCs w:val="22"/>
+          <w:highlight w:val="yellow"/>
         </w:rPr>
         <w:t>ernehmen nicht erlaubt.</w:t>
       </w:r>
@@ -2435,7 +2424,7 @@
               <w:rPr>
                 <w:webHidden/>
               </w:rPr>
-              <w:t>6</w:t>
+              <w:t>7</w:t>
             </w:r>
             <w:r>
               <w:rPr>
@@ -2640,7 +2629,7 @@
           <w:color w:val="auto"/>
           <w:u w:val="none"/>
         </w:rPr>
-        <w:t>7</w:t>
+        <w:t>8</w:t>
       </w:r>
       <w:r>
         <w:rPr>
@@ -2831,8 +2820,12 @@
       </w:r>
       <w:r>
         <w:tab/>
+      </w:r>
+      <w:proofErr w:type="spellStart"/>
+      <w:r>
         <w:t>OpenStreetMap</w:t>
       </w:r>
+      <w:proofErr w:type="spellEnd"/>
     </w:p>
     <w:p>
       <w:pPr>
@@ -3309,7 +3302,15 @@
         <w:t xml:space="preserve"> </w:t>
       </w:r>
       <w:r>
-        <w:t xml:space="preserve">(Datenbank-IDs, Debug-Informationen) </w:t>
+        <w:t xml:space="preserve">(Datenbank-IDs, </w:t>
+      </w:r>
+      <w:proofErr w:type="spellStart"/>
+      <w:r>
+        <w:t>Debug</w:t>
+      </w:r>
+      <w:proofErr w:type="spellEnd"/>
+      <w:r>
+        <w:t xml:space="preserve">-Informationen) </w:t>
       </w:r>
       <w:r>
         <w:t xml:space="preserve">sollen </w:t>
@@ -3417,7 +3418,15 @@
         <w:pStyle w:val="Textkrper"/>
       </w:pPr>
       <w:r>
-        <w:t>Benutzerpasswörter sollen verschlüsselt (gehashed) in einer Datei oder Datenbank hinterlegt werden.</w:t>
+        <w:t>Benutzerpasswörter sollen verschlüsselt (</w:t>
+      </w:r>
+      <w:proofErr w:type="spellStart"/>
+      <w:r>
+        <w:t>gehashed</w:t>
+      </w:r>
+      <w:proofErr w:type="spellEnd"/>
+      <w:r>
+        <w:t>) in einer Datei oder Datenbank hinterlegt werden.</w:t>
       </w:r>
     </w:p>
     <w:p>
@@ -3490,7 +3499,15 @@
         <w:t xml:space="preserve">. </w:t>
       </w:r>
       <w:r>
-        <w:t>Die offenen Daten sollen interne als auch externe Entwickler inspirieren und unterstützen, Projekte auf Basis der offenen Daten werden diskutiert und ausgetauscht. Da die Daten meist unter einer Creative-Commons-Lizenz, einer Lizenz die das Verarbeiten und Teilen der Daten unter Namensnennung erlaubt, veröffentlicht werden, gibt es eine Vielzahl von Softwareprojekten in der Gemeinschaft der Nutzer Entwickler.</w:t>
+        <w:t>Die offenen Daten sollen interne als auch externe Entwickler inspirieren und unterstützen, Projekte auf Basis der offenen Daten werden diskutiert und ausgetauscht. Da die Daten meist unter einer Creative-</w:t>
+      </w:r>
+      <w:proofErr w:type="spellStart"/>
+      <w:r>
+        <w:t>Commons</w:t>
+      </w:r>
+      <w:proofErr w:type="spellEnd"/>
+      <w:r>
+        <w:t>-Lizenz, einer Lizenz die das Verarbeiten und Teilen der Daten unter Namensnennung erlaubt, veröffentlicht werden, gibt es eine Vielzahl von Softwareprojekten in der Gemeinschaft der Nutzer Entwickler.</w:t>
       </w:r>
     </w:p>
     <w:p>
@@ -3510,13 +3527,35 @@
         <w:t xml:space="preserve"> Neben dem Schienennetz sind auch Bahnübergänge, Betriebsstellen, Brücken, Tunnel und weitere Bauwerke und Punkte erfasst worden.</w:t>
       </w:r>
       <w:r>
-        <w:t xml:space="preserve"> Die Daten liegen unter anderem als Excel-Format, GEOJSON und XML vor, auch das System MapInfo des gleichnamigen US-amerikanischen Unternehmens wird benutzt, welche eine professionelle Geoinformationssystem-Software (GIS) liefert. </w:t>
+        <w:t xml:space="preserve"> Die Daten liegen unter anderem als Excel-Format, GEOJSON und XML vor, auch das System </w:t>
+      </w:r>
+      <w:proofErr w:type="spellStart"/>
+      <w:r>
+        <w:t>MapInfo</w:t>
+      </w:r>
+      <w:proofErr w:type="spellEnd"/>
+      <w:r>
+        <w:t xml:space="preserve"> des gleichnamigen US-amerikanischen Unternehmens wird benutzt, welche eine professionelle Geoinformationssystem-Software (GIS) liefert. </w:t>
       </w:r>
       <w:r>
         <w:rPr>
           <w:highlight w:val="yellow"/>
         </w:rPr>
-        <w:t>Für welche Zwecke benutzt DB Netz MapInfo??</w:t>
+        <w:t xml:space="preserve">Für welche Zwecke benutzt DB Netz </w:t>
+      </w:r>
+      <w:proofErr w:type="spellStart"/>
+      <w:r>
+        <w:rPr>
+          <w:highlight w:val="yellow"/>
+        </w:rPr>
+        <w:t>MapInfo</w:t>
+      </w:r>
+      <w:proofErr w:type="spellEnd"/>
+      <w:r>
+        <w:rPr>
+          <w:highlight w:val="yellow"/>
+        </w:rPr>
+        <w:t>??</w:t>
       </w:r>
     </w:p>
     <w:p>
@@ -3524,46 +3563,49 @@
         <w:pStyle w:val="Textkrper"/>
       </w:pPr>
       <w:r>
-        <w:t>Im sogenannten ShowCase (deutsch: Schaukasten) werden Projekte der Gemeinschaft vorgestellt, die unter anderem auch aus Entwicklern der DB Systel, der Dienstleisterin für Informations- und Telekommunikationstechnik der Deutschen Bahn, besteht. Beispielprojekte, die im Sinne dieser Arbeit interessant sind</w:t>
-      </w:r>
-      <w:r>
-        <w:t xml:space="preserve"> in </w:t>
-      </w:r>
-      <w:r>
-        <w:rPr>
-          <w:highlight w:val="yellow"/>
-        </w:rPr>
-        <w:t>An</w:t>
-      </w:r>
-      <w:r>
-        <w:rPr>
-          <w:highlight w:val="yellow"/>
-        </w:rPr>
-        <w:t>lage</w:t>
-      </w:r>
-      <w:r>
-        <w:rPr>
-          <w:highlight w:val="yellow"/>
-        </w:rPr>
-        <w:t xml:space="preserve"> 1</w:t>
+        <w:t xml:space="preserve">Im sogenannten </w:t>
+      </w:r>
+      <w:proofErr w:type="spellStart"/>
+      <w:r>
+        <w:t>ShowCase</w:t>
+      </w:r>
+      <w:proofErr w:type="spellEnd"/>
+      <w:r>
+        <w:t xml:space="preserve"> (deutsch: Schaukasten) werden Projekte der Gemeinschaft vorgestellt, die unter anderem auch aus Entwicklern der DB </w:t>
+      </w:r>
+      <w:proofErr w:type="spellStart"/>
+      <w:r>
+        <w:t>Systel</w:t>
+      </w:r>
+      <w:proofErr w:type="spellEnd"/>
+      <w:r>
+        <w:t>, der Dienstleisterin für Informations- und Telekommunikationstechnik der Deutschen Bahn, besteht. Beispielprojekte, die im Sinne dieser Arbeit interessant sind</w:t>
       </w:r>
       <w:r>
         <w:t xml:space="preserve"> </w:t>
       </w:r>
       <w:r>
-        <w:t>vorgest</w:t>
-      </w:r>
-      <w:r>
-        <w:t xml:space="preserve">  </w:t>
-      </w:r>
-      <w:r>
-        <w:t>ellt</w:t>
+        <w:t>in Anlage 1</w:t>
+      </w:r>
+      <w:r>
+        <w:t xml:space="preserve">, Beispiele 1 bis 3 </w:t>
+      </w:r>
+      <w:r>
+        <w:t>vorgestellt</w:t>
       </w:r>
       <w:r>
         <w:t>.</w:t>
       </w:r>
       <w:r>
-        <w:t xml:space="preserve"> Auffällig an diesen Beispielen ist die Gemeinsamkeit, dass die Benutzeroberflächen der Karten allesamt mit Hintergrundbildern des OpenStreetMap-Projektes (OSM) ausgestattet wurden. OSM ist eine offene Weltkarte, an der jeder Mensch Bearbeitungen durchführen kann. Das fördert die Aktualität der Karte und die Dauer bis bemerkte Fehler korrigiert werden wird verringert. Weiterhin fällt auf, dass </w:t>
+        <w:t xml:space="preserve"> Auffällig an diesen Beispielen ist die Gemeinsamkeit, dass die Benutzeroberflächen der Karten allesamt mit Hintergrundbildern des </w:t>
+      </w:r>
+      <w:proofErr w:type="spellStart"/>
+      <w:r>
+        <w:t>OpenStreetMap</w:t>
+      </w:r>
+      <w:proofErr w:type="spellEnd"/>
+      <w:r>
+        <w:t xml:space="preserve">-Projektes (OSM) ausgestattet wurden. OSM ist eine offene Weltkarte, an der jeder Mensch Bearbeitungen durchführen kann. Das fördert die Aktualität der Karte und die Dauer bis bemerkte Fehler korrigiert werden wird verringert. Weiterhin fällt auf, dass </w:t>
       </w:r>
       <w:r>
         <w:t>GIS-Anwendungen mit</w:t>
@@ -3593,7 +3635,15 @@
         <w:t xml:space="preserve">August 2013 </w:t>
       </w:r>
       <w:r>
-        <w:t xml:space="preserve">startete die Deutsche Bahn mit dem „Zugradar“ eine Betaversion eines Projektes, welche Positionen von Reisezügen der Deutschen Bahn </w:t>
+        <w:t>startete die Deutsche Bahn mit dem „</w:t>
+      </w:r>
+      <w:proofErr w:type="spellStart"/>
+      <w:r>
+        <w:t>Zugradar</w:t>
+      </w:r>
+      <w:proofErr w:type="spellEnd"/>
+      <w:r>
+        <w:t xml:space="preserve">“ eine Betaversion eines Projektes, welche Positionen von Reisezügen der Deutschen Bahn </w:t>
       </w:r>
       <w:r>
         <w:t xml:space="preserve">mit Hilfe des Fahrplans </w:t>
@@ -3612,6 +3662,7 @@
           <w:id w:val="373197499"/>
           <w:citation/>
         </w:sdtPr>
+        <w:sdtEndPr/>
         <w:sdtContent>
           <w:r>
             <w:fldChar w:fldCharType="begin"/>
@@ -3634,23 +3685,120 @@
         </w:sdtContent>
       </w:sdt>
       <w:r>
-        <w:t xml:space="preserve"> Eine genaue Ortung der Züge, beispielsweise durch das GPS-Verfahren wird bis heute nicht angewendet. Darunter leidet die Qualität der Positionsdaten, da Abweichungen vom Fahrplan in aller Regel nur durch die nächste Zuglaufmeldung erkannt und verarbeitet werden können. Einen Einblick gibt der Screenshot in Anlage 2 dieser Arbeit.</w:t>
-      </w:r>
-      <w:r>
-        <w:t xml:space="preserve"> Anders als die in Anlage 1 gezeigten Projekte, wird bei dem DB Zugradar die proprietäre Google Maps API verwendet, um die benötigten GIS-Anwendungen anzeigen zu können. Auch ist der Hintergrund die Straßenkarte von Google Maps und nicht OSM.</w:t>
+        <w:t xml:space="preserve"> Eine genaue Ortung der Züge, beispielsweise durch das GPS-Verfahren wird bis heute nicht angewendet. Darunter leidet die Qualität der Positionsdaten, da Abweichungen vom Fahrplan in aller Regel nur durch die nächste Zuglaufmeldung erkannt und verarbeitet werden können. Einen Einblick gibt der Screenshot in Anlage </w:t>
+      </w:r>
+      <w:r>
+        <w:t>1, Beispiel 4</w:t>
+      </w:r>
+      <w:r>
+        <w:t xml:space="preserve"> dieser Arbeit.</w:t>
+      </w:r>
+      <w:r>
+        <w:t xml:space="preserve"> Anders als die i</w:t>
+      </w:r>
+      <w:r>
+        <w:t>m vorigen Abschnitt vorgestellten</w:t>
+      </w:r>
+      <w:r>
+        <w:t xml:space="preserve"> Projekte, wird bei dem DB </w:t>
+      </w:r>
+      <w:proofErr w:type="spellStart"/>
+      <w:r>
+        <w:t>Zugradar</w:t>
+      </w:r>
+      <w:proofErr w:type="spellEnd"/>
+      <w:r>
+        <w:t xml:space="preserve"> die proprietäre Google </w:t>
+      </w:r>
+      <w:proofErr w:type="spellStart"/>
+      <w:r>
+        <w:t>Maps</w:t>
+      </w:r>
+      <w:proofErr w:type="spellEnd"/>
+      <w:r>
+        <w:t xml:space="preserve"> API verwendet, um die benötigten GIS-Anwendungen anzeigen zu können. Auch ist der Hintergrund die Straßenkarte von Google </w:t>
+      </w:r>
+      <w:proofErr w:type="spellStart"/>
+      <w:r>
+        <w:t>Maps</w:t>
+      </w:r>
+      <w:proofErr w:type="spellEnd"/>
+      <w:r>
+        <w:t xml:space="preserve"> und nicht OSM.</w:t>
+      </w:r>
+    </w:p>
+    <w:p>
+      <w:pPr>
+        <w:pStyle w:val="Textkrper"/>
+      </w:pPr>
+      <w:r>
+        <w:t xml:space="preserve">Ein weiteres jüngeres Projekt stellt „RI </w:t>
+      </w:r>
+      <w:proofErr w:type="spellStart"/>
+      <w:r>
+        <w:t>Maps</w:t>
+      </w:r>
+      <w:proofErr w:type="spellEnd"/>
+      <w:r>
+        <w:t>“ des Team</w:t>
+      </w:r>
+      <w:r>
+        <w:t>s</w:t>
+      </w:r>
+      <w:r>
+        <w:t xml:space="preserve"> „Projekt </w:t>
+      </w:r>
+      <w:proofErr w:type="spellStart"/>
+      <w:r>
+        <w:t>Reisendeninformation</w:t>
+      </w:r>
+      <w:proofErr w:type="spellEnd"/>
+      <w:r>
+        <w:t>“ (Anlage </w:t>
+      </w:r>
+      <w:r>
+        <w:t>1, Beispiel 5</w:t>
+      </w:r>
+      <w:r>
+        <w:t xml:space="preserve">) da. Auf einer Karte werden Übersichtspläne von bestimmten größeren Bahnhöfen gezeigt. Es werden Gleisabschnitte eingetragen, sowie Geschäfte und andere POIs (Points </w:t>
+      </w:r>
+      <w:proofErr w:type="spellStart"/>
+      <w:r>
+        <w:t>of</w:t>
+      </w:r>
+      <w:proofErr w:type="spellEnd"/>
+      <w:r>
+        <w:t xml:space="preserve"> Interest), wie Geldautomaten und Taxistellen. Eine Besonderheit i</w:t>
       </w:r>
       <w:bookmarkStart w:id="30" w:name="_GoBack"/>
       <w:bookmarkEnd w:id="30"/>
-    </w:p>
-    <w:p>
-      <w:pPr>
-        <w:pStyle w:val="Textkrper"/>
-      </w:pPr>
-    </w:p>
-    <w:p>
-      <w:pPr>
-        <w:pStyle w:val="Textkrper"/>
-      </w:pPr>
+      <w:r>
+        <w:t xml:space="preserve">st, dass man zwischen verschiedenen Levels wechseln kann. Die Levels spiegeln verschiedene Höhenniveaus, ähnlich von Stockwerken in Gebäuden, wieder. Als Hintergrund wird auch hier OSM benutzt, statt Leaflet benutzt das Team „Projekt </w:t>
+      </w:r>
+      <w:proofErr w:type="spellStart"/>
+      <w:r>
+        <w:t>Reisendeninformation</w:t>
+      </w:r>
+      <w:proofErr w:type="spellEnd"/>
+      <w:r>
+        <w:t xml:space="preserve">“ jedoch die JavaScript-Bibliothek </w:t>
+      </w:r>
+      <w:proofErr w:type="spellStart"/>
+      <w:r>
+        <w:t>OpenLayers</w:t>
+      </w:r>
+      <w:proofErr w:type="spellEnd"/>
+      <w:r>
+        <w:t xml:space="preserve">. Das Projekt „RI </w:t>
+      </w:r>
+      <w:proofErr w:type="spellStart"/>
+      <w:r>
+        <w:t>Maps</w:t>
+      </w:r>
+      <w:proofErr w:type="spellEnd"/>
+      <w:r>
+        <w:t xml:space="preserve">“ ist derzeit (Stand: Mai 2017) keine öffentlich zugängliche Plattform und steht nur Mitarbeitern der Deutschen Bahn zur Verfügung. </w:t>
+      </w:r>
     </w:p>
     <w:p>
       <w:pPr>
@@ -3850,8 +3998,16 @@
         <w:rPr>
           <w:b/>
         </w:rPr>
-        <w:t>Beispiel 1: BahnRoulette</w:t>
-      </w:r>
+        <w:t xml:space="preserve">Beispiel 1: </w:t>
+      </w:r>
+      <w:proofErr w:type="spellStart"/>
+      <w:r>
+        <w:rPr>
+          <w:b/>
+        </w:rPr>
+        <w:t>BahnRoulette</w:t>
+      </w:r>
+      <w:proofErr w:type="spellEnd"/>
     </w:p>
     <w:p>
       <w:pPr>
@@ -3982,7 +4138,23 @@
                                 <w:sz w:val="18"/>
                                 <w:szCs w:val="18"/>
                               </w:rPr>
-                              <w:t>Details zu BahnRoulette:</w:t>
+                              <w:t xml:space="preserve">Details zu </w:t>
+                            </w:r>
+                            <w:proofErr w:type="spellStart"/>
+                            <w:r>
+                              <w:rPr>
+                                <w:sz w:val="18"/>
+                                <w:szCs w:val="18"/>
+                              </w:rPr>
+                              <w:t>BahnRoulette</w:t>
+                            </w:r>
+                            <w:proofErr w:type="spellEnd"/>
+                            <w:r>
+                              <w:rPr>
+                                <w:sz w:val="18"/>
+                                <w:szCs w:val="18"/>
+                              </w:rPr>
+                              <w:t>:</w:t>
                             </w:r>
                           </w:p>
                           <w:p>
@@ -4251,7 +4423,6 @@
                 <v:path gradientshapeok="t" o:connecttype="rect"/>
               </v:shapetype>
               <v:shape id="Textfeld 5" o:spid="_x0000_s1026" type="#_x0000_t202" style="position:absolute;margin-left:0;margin-top:237.15pt;width:512.25pt;height:85.1pt;z-index:251659264;visibility:visible;mso-wrap-style:square;mso-width-percent:0;mso-height-percent:0;mso-wrap-distance-left:9pt;mso-wrap-distance-top:0;mso-wrap-distance-right:9pt;mso-wrap-distance-bottom:0;mso-position-horizontal:left;mso-position-horizontal-relative:margin;mso-position-vertical:absolute;mso-position-vertical-relative:text;mso-width-percent:0;mso-height-percent:0;mso-width-relative:margin;mso-height-relative:margin;v-text-anchor:top" o:gfxdata="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" filled="f" stroked="f" strokeweight=".5pt">
-                <v:fill o:detectmouseclick="t"/>
                 <v:textbox>
                   <w:txbxContent>
                     <w:p>
@@ -4269,7 +4440,23 @@
                           <w:sz w:val="18"/>
                           <w:szCs w:val="18"/>
                         </w:rPr>
-                        <w:t>Details zu BahnRoulette:</w:t>
+                        <w:t xml:space="preserve">Details zu </w:t>
+                      </w:r>
+                      <w:proofErr w:type="spellStart"/>
+                      <w:r>
+                        <w:rPr>
+                          <w:sz w:val="18"/>
+                          <w:szCs w:val="18"/>
+                        </w:rPr>
+                        <w:t>BahnRoulette</w:t>
+                      </w:r>
+                      <w:proofErr w:type="spellEnd"/>
+                      <w:r>
+                        <w:rPr>
+                          <w:sz w:val="18"/>
+                          <w:szCs w:val="18"/>
+                        </w:rPr>
+                        <w:t>:</w:t>
                       </w:r>
                     </w:p>
                     <w:p>
@@ -4539,25 +4726,7 @@
           <w:b/>
         </w:rPr>
         <w:lastRenderedPageBreak/>
-        <w:t xml:space="preserve">Beispiel </w:t>
-      </w:r>
-      <w:r>
-        <w:rPr>
-          <w:b/>
-        </w:rPr>
-        <w:t>2</w:t>
-      </w:r>
-      <w:r>
-        <w:rPr>
-          <w:b/>
-        </w:rPr>
-        <w:t xml:space="preserve">: </w:t>
-      </w:r>
-      <w:r>
-        <w:rPr>
-          <w:b/>
-        </w:rPr>
-        <w:t>Aufzugwächter</w:t>
+        <w:t>Beispiel 2: Aufzugwächter</w:t>
       </w:r>
     </w:p>
     <w:p>
@@ -4736,12 +4905,21 @@
                               </w:rPr>
                               <w:t xml:space="preserve"> DB </w:t>
                             </w:r>
+                            <w:proofErr w:type="spellStart"/>
                             <w:r>
                               <w:rPr>
                                 <w:sz w:val="18"/>
                                 <w:szCs w:val="18"/>
                               </w:rPr>
-                              <w:t>Station&amp;Service AG</w:t>
+                              <w:t>Station&amp;Service</w:t>
+                            </w:r>
+                            <w:proofErr w:type="spellEnd"/>
+                            <w:r>
+                              <w:rPr>
+                                <w:sz w:val="18"/>
+                                <w:szCs w:val="18"/>
+                              </w:rPr>
+                              <w:t xml:space="preserve"> AG</w:t>
                             </w:r>
                           </w:p>
                           <w:p>
@@ -4792,14 +4970,39 @@
                                 <w:sz w:val="18"/>
                                 <w:szCs w:val="18"/>
                               </w:rPr>
-                              <w:t>Alexey Valikov</w:t>
+                              <w:t xml:space="preserve">Alexey </w:t>
                             </w:r>
+                            <w:proofErr w:type="spellStart"/>
                             <w:r>
                               <w:rPr>
                                 <w:sz w:val="18"/>
                                 <w:szCs w:val="18"/>
                               </w:rPr>
-                              <w:t xml:space="preserve"> (DB Systel GmbH)</w:t>
+                              <w:t>Valikov</w:t>
+                            </w:r>
+                            <w:proofErr w:type="spellEnd"/>
+                            <w:r>
+                              <w:rPr>
+                                <w:sz w:val="18"/>
+                                <w:szCs w:val="18"/>
+                              </w:rPr>
+                              <w:t xml:space="preserve"> (DB </w:t>
+                            </w:r>
+                            <w:proofErr w:type="spellStart"/>
+                            <w:r>
+                              <w:rPr>
+                                <w:sz w:val="18"/>
+                                <w:szCs w:val="18"/>
+                              </w:rPr>
+                              <w:t>Systel</w:t>
+                            </w:r>
+                            <w:proofErr w:type="spellEnd"/>
+                            <w:r>
+                              <w:rPr>
+                                <w:sz w:val="18"/>
+                                <w:szCs w:val="18"/>
+                              </w:rPr>
+                              <w:t xml:space="preserve"> GmbH)</w:t>
                             </w:r>
                           </w:p>
                           <w:p>
@@ -4817,13 +5020,23 @@
                                 <w:lang w:val="en-US"/>
                               </w:rPr>
                             </w:pPr>
+                            <w:proofErr w:type="spellStart"/>
                             <w:r>
                               <w:rPr>
                                 <w:sz w:val="18"/>
                                 <w:szCs w:val="18"/>
                                 <w:lang w:val="en-US"/>
                               </w:rPr>
-                              <w:t xml:space="preserve">Lizenz: </w:t>
+                              <w:t>Lizenz</w:t>
+                            </w:r>
+                            <w:proofErr w:type="spellEnd"/>
+                            <w:r>
+                              <w:rPr>
+                                <w:sz w:val="18"/>
+                                <w:szCs w:val="18"/>
+                                <w:lang w:val="en-US"/>
+                              </w:rPr>
+                              <w:t xml:space="preserve">: </w:t>
                             </w:r>
                             <w:r>
                               <w:rPr>
@@ -4924,15 +5137,7 @@
                                 <w:sz w:val="18"/>
                                 <w:szCs w:val="18"/>
                               </w:rPr>
-                              <w:t xml:space="preserve"> </w:t>
-                            </w:r>
-                            <w:r>
-                              <w:rPr>
-                                <w:color w:val="auto"/>
-                                <w:sz w:val="18"/>
-                                <w:szCs w:val="18"/>
-                              </w:rPr>
-                              <w:t>(aufgerufen</w:t>
+                              <w:t xml:space="preserve"> (aufgerufen</w:t>
                             </w:r>
                             <w:r>
                               <w:rPr>
@@ -4999,7 +5204,6 @@
           <mc:Fallback>
             <w:pict>
               <v:shape id="Textfeld 8" o:spid="_x0000_s1027" type="#_x0000_t202" style="position:absolute;margin-left:0;margin-top:342pt;width:446.4pt;height:85.1pt;z-index:251663360;visibility:visible;mso-wrap-style:square;mso-width-percent:0;mso-height-percent:0;mso-wrap-distance-left:9pt;mso-wrap-distance-top:0;mso-wrap-distance-right:9pt;mso-wrap-distance-bottom:0;mso-position-horizontal:left;mso-position-horizontal-relative:margin;mso-position-vertical:absolute;mso-position-vertical-relative:text;mso-width-percent:0;mso-height-percent:0;mso-width-relative:margin;mso-height-relative:margin;v-text-anchor:top" o:gfxdata="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" filled="f" stroked="f" strokeweight=".5pt">
-                <v:fill o:detectmouseclick="t"/>
                 <v:textbox>
                   <w:txbxContent>
                     <w:p>
@@ -5069,12 +5273,21 @@
                         </w:rPr>
                         <w:t xml:space="preserve"> DB </w:t>
                       </w:r>
+                      <w:proofErr w:type="spellStart"/>
                       <w:r>
                         <w:rPr>
                           <w:sz w:val="18"/>
                           <w:szCs w:val="18"/>
                         </w:rPr>
-                        <w:t>Station&amp;Service AG</w:t>
+                        <w:t>Station&amp;Service</w:t>
+                      </w:r>
+                      <w:proofErr w:type="spellEnd"/>
+                      <w:r>
+                        <w:rPr>
+                          <w:sz w:val="18"/>
+                          <w:szCs w:val="18"/>
+                        </w:rPr>
+                        <w:t xml:space="preserve"> AG</w:t>
                       </w:r>
                     </w:p>
                     <w:p>
@@ -5125,14 +5338,39 @@
                           <w:sz w:val="18"/>
                           <w:szCs w:val="18"/>
                         </w:rPr>
-                        <w:t>Alexey Valikov</w:t>
+                        <w:t xml:space="preserve">Alexey </w:t>
                       </w:r>
+                      <w:proofErr w:type="spellStart"/>
                       <w:r>
                         <w:rPr>
                           <w:sz w:val="18"/>
                           <w:szCs w:val="18"/>
                         </w:rPr>
-                        <w:t xml:space="preserve"> (DB Systel GmbH)</w:t>
+                        <w:t>Valikov</w:t>
+                      </w:r>
+                      <w:proofErr w:type="spellEnd"/>
+                      <w:r>
+                        <w:rPr>
+                          <w:sz w:val="18"/>
+                          <w:szCs w:val="18"/>
+                        </w:rPr>
+                        <w:t xml:space="preserve"> (DB </w:t>
+                      </w:r>
+                      <w:proofErr w:type="spellStart"/>
+                      <w:r>
+                        <w:rPr>
+                          <w:sz w:val="18"/>
+                          <w:szCs w:val="18"/>
+                        </w:rPr>
+                        <w:t>Systel</w:t>
+                      </w:r>
+                      <w:proofErr w:type="spellEnd"/>
+                      <w:r>
+                        <w:rPr>
+                          <w:sz w:val="18"/>
+                          <w:szCs w:val="18"/>
+                        </w:rPr>
+                        <w:t xml:space="preserve"> GmbH)</w:t>
                       </w:r>
                     </w:p>
                     <w:p>
@@ -5150,13 +5388,23 @@
                           <w:lang w:val="en-US"/>
                         </w:rPr>
                       </w:pPr>
+                      <w:proofErr w:type="spellStart"/>
                       <w:r>
                         <w:rPr>
                           <w:sz w:val="18"/>
                           <w:szCs w:val="18"/>
                           <w:lang w:val="en-US"/>
                         </w:rPr>
-                        <w:t xml:space="preserve">Lizenz: </w:t>
+                        <w:t>Lizenz</w:t>
+                      </w:r>
+                      <w:proofErr w:type="spellEnd"/>
+                      <w:r>
+                        <w:rPr>
+                          <w:sz w:val="18"/>
+                          <w:szCs w:val="18"/>
+                          <w:lang w:val="en-US"/>
+                        </w:rPr>
+                        <w:t xml:space="preserve">: </w:t>
                       </w:r>
                       <w:r>
                         <w:rPr>
@@ -5257,15 +5505,7 @@
                           <w:sz w:val="18"/>
                           <w:szCs w:val="18"/>
                         </w:rPr>
-                        <w:t xml:space="preserve"> </w:t>
-                      </w:r>
-                      <w:r>
-                        <w:rPr>
-                          <w:color w:val="auto"/>
-                          <w:sz w:val="18"/>
-                          <w:szCs w:val="18"/>
-                        </w:rPr>
-                        <w:t>(aufgerufen</w:t>
+                        <w:t xml:space="preserve"> (aufgerufen</w:t>
                       </w:r>
                       <w:r>
                         <w:rPr>
@@ -5349,25 +5589,7 @@
           <w:b/>
         </w:rPr>
         <w:lastRenderedPageBreak/>
-        <w:t xml:space="preserve">Beispiel </w:t>
-      </w:r>
-      <w:r>
-        <w:rPr>
-          <w:b/>
-        </w:rPr>
-        <w:t>3</w:t>
-      </w:r>
-      <w:r>
-        <w:rPr>
-          <w:b/>
-        </w:rPr>
-        <w:t xml:space="preserve">: </w:t>
-      </w:r>
-      <w:r>
-        <w:rPr>
-          <w:b/>
-        </w:rPr>
-        <w:t>Deutschlands Bahnhöfe</w:t>
+        <w:t>Beispiel 3: Deutschlands Bahnhöfe</w:t>
       </w:r>
     </w:p>
     <w:p>
@@ -5391,8 +5613,8 @@
             <wp:positionV relativeFrom="paragraph">
               <wp:posOffset>-4014</wp:posOffset>
             </wp:positionV>
-            <wp:extent cx="6547449" cy="3664471"/>
-            <wp:effectExtent l="0" t="0" r="6350" b="0"/>
+            <wp:extent cx="7306573" cy="4089337"/>
+            <wp:effectExtent l="0" t="0" r="0" b="6985"/>
             <wp:wrapNone/>
             <wp:docPr id="11" name="Grafik 11"/>
             <wp:cNvGraphicFramePr>
@@ -5420,7 +5642,7 @@
                   <pic:spPr>
                     <a:xfrm>
                       <a:off x="0" y="0"/>
-                      <a:ext cx="6547449" cy="3664471"/>
+                      <a:ext cx="7306573" cy="4089337"/>
                     </a:xfrm>
                     <a:prstGeom prst="rect">
                       <a:avLst/>
@@ -5536,7 +5758,23 @@
                                 <w:sz w:val="18"/>
                                 <w:szCs w:val="18"/>
                               </w:rPr>
-                              <w:t>Sammlung von Echzeitdaten, Fotos und Daten von Bahnhöfen in Deutschland</w:t>
+                              <w:t xml:space="preserve">Sammlung von </w:t>
+                            </w:r>
+                            <w:proofErr w:type="spellStart"/>
+                            <w:r>
+                              <w:rPr>
+                                <w:sz w:val="18"/>
+                                <w:szCs w:val="18"/>
+                              </w:rPr>
+                              <w:t>Echzeitdaten</w:t>
+                            </w:r>
+                            <w:proofErr w:type="spellEnd"/>
+                            <w:r>
+                              <w:rPr>
+                                <w:sz w:val="18"/>
+                                <w:szCs w:val="18"/>
+                              </w:rPr>
+                              <w:t>, Fotos und Daten von Bahnhöfen in Deutschland</w:t>
                             </w:r>
                           </w:p>
                           <w:p>
@@ -5619,14 +5857,25 @@
                                 <w:lang w:val="en-US"/>
                               </w:rPr>
                             </w:pPr>
+                            <w:proofErr w:type="spellStart"/>
                             <w:r>
                               <w:rPr>
                                 <w:sz w:val="18"/>
                                 <w:szCs w:val="18"/>
                                 <w:lang w:val="en-US"/>
                               </w:rPr>
-                              <w:t xml:space="preserve">Lizenz: </w:t>
+                              <w:t>Lizenz</w:t>
                             </w:r>
+                            <w:proofErr w:type="spellEnd"/>
+                            <w:r>
+                              <w:rPr>
+                                <w:sz w:val="18"/>
+                                <w:szCs w:val="18"/>
+                                <w:lang w:val="en-US"/>
+                              </w:rPr>
+                              <w:t xml:space="preserve">: </w:t>
+                            </w:r>
+                            <w:proofErr w:type="spellStart"/>
                             <w:r>
                               <w:rPr>
                                 <w:sz w:val="18"/>
@@ -5635,6 +5884,7 @@
                               </w:rPr>
                               <w:t>keine</w:t>
                             </w:r>
+                            <w:proofErr w:type="spellEnd"/>
                           </w:p>
                           <w:p>
                             <w:pPr>
@@ -5733,15 +5983,7 @@
                                 <w:sz w:val="18"/>
                                 <w:szCs w:val="18"/>
                               </w:rPr>
-                              <w:t xml:space="preserve"> </w:t>
-                            </w:r>
-                            <w:r>
-                              <w:rPr>
-                                <w:color w:val="auto"/>
-                                <w:sz w:val="18"/>
-                                <w:szCs w:val="18"/>
-                              </w:rPr>
-                              <w:t>(aufgerufen</w:t>
+                              <w:t xml:space="preserve"> (aufgerufen</w:t>
                             </w:r>
                             <w:r>
                               <w:rPr>
@@ -5808,7 +6050,6 @@
           <mc:Fallback>
             <w:pict>
               <v:shape id="Textfeld 9" o:spid="_x0000_s1028" type="#_x0000_t202" style="position:absolute;margin-left:0;margin-top:342pt;width:446.4pt;height:85.1pt;z-index:251666432;visibility:visible;mso-wrap-style:square;mso-width-percent:0;mso-height-percent:0;mso-wrap-distance-left:9pt;mso-wrap-distance-top:0;mso-wrap-distance-right:9pt;mso-wrap-distance-bottom:0;mso-position-horizontal:left;mso-position-horizontal-relative:margin;mso-position-vertical:absolute;mso-position-vertical-relative:text;mso-width-percent:0;mso-height-percent:0;mso-width-relative:margin;mso-height-relative:margin;v-text-anchor:top" o:gfxdata="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" filled="f" stroked="f" strokeweight=".5pt">
-                <v:fill o:detectmouseclick="t"/>
                 <v:textbox>
                   <w:txbxContent>
                     <w:p>
@@ -5869,7 +6110,23 @@
                           <w:sz w:val="18"/>
                           <w:szCs w:val="18"/>
                         </w:rPr>
-                        <w:t>Sammlung von Echzeitdaten, Fotos und Daten von Bahnhöfen in Deutschland</w:t>
+                        <w:t xml:space="preserve">Sammlung von </w:t>
+                      </w:r>
+                      <w:proofErr w:type="spellStart"/>
+                      <w:r>
+                        <w:rPr>
+                          <w:sz w:val="18"/>
+                          <w:szCs w:val="18"/>
+                        </w:rPr>
+                        <w:t>Echzeitdaten</w:t>
+                      </w:r>
+                      <w:proofErr w:type="spellEnd"/>
+                      <w:r>
+                        <w:rPr>
+                          <w:sz w:val="18"/>
+                          <w:szCs w:val="18"/>
+                        </w:rPr>
+                        <w:t>, Fotos und Daten von Bahnhöfen in Deutschland</w:t>
                       </w:r>
                     </w:p>
                     <w:p>
@@ -5952,14 +6209,25 @@
                           <w:lang w:val="en-US"/>
                         </w:rPr>
                       </w:pPr>
+                      <w:proofErr w:type="spellStart"/>
                       <w:r>
                         <w:rPr>
                           <w:sz w:val="18"/>
                           <w:szCs w:val="18"/>
                           <w:lang w:val="en-US"/>
                         </w:rPr>
-                        <w:t xml:space="preserve">Lizenz: </w:t>
+                        <w:t>Lizenz</w:t>
                       </w:r>
+                      <w:proofErr w:type="spellEnd"/>
+                      <w:r>
+                        <w:rPr>
+                          <w:sz w:val="18"/>
+                          <w:szCs w:val="18"/>
+                          <w:lang w:val="en-US"/>
+                        </w:rPr>
+                        <w:t xml:space="preserve">: </w:t>
+                      </w:r>
+                      <w:proofErr w:type="spellStart"/>
                       <w:r>
                         <w:rPr>
                           <w:sz w:val="18"/>
@@ -5968,6 +6236,7 @@
                         </w:rPr>
                         <w:t>keine</w:t>
                       </w:r>
+                      <w:proofErr w:type="spellEnd"/>
                     </w:p>
                     <w:p>
                       <w:pPr>
@@ -6066,15 +6335,7 @@
                           <w:sz w:val="18"/>
                           <w:szCs w:val="18"/>
                         </w:rPr>
-                        <w:t xml:space="preserve"> </w:t>
-                      </w:r>
-                      <w:r>
-                        <w:rPr>
-                          <w:color w:val="auto"/>
-                          <w:sz w:val="18"/>
-                          <w:szCs w:val="18"/>
-                        </w:rPr>
-                        <w:t>(aufgerufen</w:t>
+                        <w:t xml:space="preserve"> (aufgerufen</w:t>
                       </w:r>
                       <w:r>
                         <w:rPr>
@@ -6141,17 +6402,30 @@
       <w:pPr>
         <w:spacing w:after="0" w:line="240" w:lineRule="auto"/>
         <w:jc w:val="left"/>
-        <w:sectPr>
-          <w:headerReference w:type="default" r:id="rId28"/>
-          <w:footnotePr>
-            <w:numRestart w:val="eachPage"/>
-          </w:footnotePr>
-          <w:pgSz w:w="16838" w:h="11906" w:orient="landscape" w:code="9"/>
-          <w:pgMar w:top="938" w:right="1134" w:bottom="1276" w:left="992" w:header="709" w:footer="680" w:gutter="0"/>
-          <w:cols w:space="720"/>
-          <w:docGrid w:linePitch="299"/>
-        </w:sectPr>
-      </w:pPr>
+      </w:pPr>
+    </w:p>
+    <w:p/>
+    <w:p/>
+    <w:p/>
+    <w:p/>
+    <w:p/>
+    <w:p/>
+    <w:p/>
+    <w:p/>
+    <w:p>
+      <w:pPr>
+        <w:spacing w:after="0" w:line="240" w:lineRule="auto"/>
+        <w:jc w:val="left"/>
+        <w:rPr>
+          <w:b/>
+        </w:rPr>
+      </w:pPr>
+      <w:r>
+        <w:rPr>
+          <w:b/>
+        </w:rPr>
+        <w:br w:type="page"/>
+      </w:r>
     </w:p>
     <w:p>
       <w:pPr>
@@ -6177,24 +6451,23 @@
           <w:b/>
         </w:rPr>
       </w:pPr>
-    </w:p>
-    <w:p>
-      <w:pPr>
-        <w:spacing w:after="0" w:line="240" w:lineRule="auto"/>
-        <w:jc w:val="left"/>
-        <w:rPr>
-          <w:b/>
-        </w:rPr>
-      </w:pPr>
       <w:r>
         <w:rPr>
           <w:b/>
           <w:noProof/>
         </w:rPr>
         <w:drawing>
-          <wp:inline distT="0" distB="0" distL="0" distR="0">
-            <wp:extent cx="6154420" cy="6589395"/>
-            <wp:effectExtent l="0" t="0" r="0" b="1905"/>
+          <wp:anchor distT="0" distB="0" distL="114300" distR="114300" simplePos="0" relativeHeight="251670528" behindDoc="0" locked="0" layoutInCell="1" allowOverlap="1" wp14:anchorId="6418802C" wp14:editId="1AF9FB91">
+            <wp:simplePos x="0" y="0"/>
+            <wp:positionH relativeFrom="column">
+              <wp:posOffset>448310</wp:posOffset>
+            </wp:positionH>
+            <wp:positionV relativeFrom="paragraph">
+              <wp:posOffset>121920</wp:posOffset>
+            </wp:positionV>
+            <wp:extent cx="3898265" cy="4173220"/>
+            <wp:effectExtent l="0" t="0" r="6985" b="0"/>
+            <wp:wrapNone/>
             <wp:docPr id="18" name="Grafik 18"/>
             <wp:cNvGraphicFramePr>
               <a:graphicFrameLocks xmlns:a="http://schemas.openxmlformats.org/drawingml/2006/main" noChangeAspect="1"/>
@@ -6207,7 +6480,7 @@
                     <pic:cNvPicPr/>
                   </pic:nvPicPr>
                   <pic:blipFill>
-                    <a:blip r:embed="rId29">
+                    <a:blip r:embed="rId28" cstate="print">
                       <a:extLst>
                         <a:ext uri="{28A0092B-C50C-407E-A947-70E740481C1C}">
                           <a14:useLocalDpi xmlns:a14="http://schemas.microsoft.com/office/drawing/2010/main" val="0"/>
@@ -6221,7 +6494,7 @@
                   <pic:spPr>
                     <a:xfrm>
                       <a:off x="0" y="0"/>
-                      <a:ext cx="6154420" cy="6589395"/>
+                      <a:ext cx="3898265" cy="4173220"/>
                     </a:xfrm>
                     <a:prstGeom prst="rect">
                       <a:avLst/>
@@ -6230,11 +6503,34 @@
                 </pic:pic>
               </a:graphicData>
             </a:graphic>
-          </wp:inline>
+            <wp14:sizeRelH relativeFrom="page">
+              <wp14:pctWidth>0</wp14:pctWidth>
+            </wp14:sizeRelH>
+            <wp14:sizeRelV relativeFrom="page">
+              <wp14:pctHeight>0</wp14:pctHeight>
+            </wp14:sizeRelV>
+          </wp:anchor>
         </w:drawing>
       </w:r>
     </w:p>
     <w:p>
+      <w:pPr>
+        <w:spacing w:after="0" w:line="240" w:lineRule="auto"/>
+        <w:jc w:val="left"/>
+        <w:rPr>
+          <w:b/>
+        </w:rPr>
+      </w:pPr>
+    </w:p>
+    <w:p/>
+    <w:p>
+      <w:pPr>
+        <w:spacing w:after="0" w:line="240" w:lineRule="auto"/>
+        <w:jc w:val="left"/>
+        <w:rPr>
+          <w:b/>
+        </w:rPr>
+      </w:pPr>
       <w:r>
         <w:rPr>
           <w:noProof/>
@@ -6242,13 +6538,13 @@
         <mc:AlternateContent>
           <mc:Choice Requires="wps">
             <w:drawing>
-              <wp:anchor distT="0" distB="0" distL="114300" distR="114300" simplePos="0" relativeHeight="251669504" behindDoc="0" locked="0" layoutInCell="1" allowOverlap="1" wp14:anchorId="3DED4FC7" wp14:editId="541A53B4">
+              <wp:anchor distT="0" distB="0" distL="114300" distR="114300" simplePos="0" relativeHeight="251669504" behindDoc="0" locked="0" layoutInCell="1" allowOverlap="1" wp14:anchorId="52F48B8D" wp14:editId="0A9A7F76">
                 <wp:simplePos x="0" y="0"/>
                 <wp:positionH relativeFrom="margin">
-                  <wp:align>left</wp:align>
+                  <wp:posOffset>-6350</wp:posOffset>
                 </wp:positionH>
                 <wp:positionV relativeFrom="paragraph">
-                  <wp:posOffset>231775</wp:posOffset>
+                  <wp:posOffset>3715133</wp:posOffset>
                 </wp:positionV>
                 <wp:extent cx="5669280" cy="1080770"/>
                 <wp:effectExtent l="0" t="0" r="0" b="5080"/>
@@ -6297,8 +6593,17 @@
                                 <w:sz w:val="18"/>
                                 <w:szCs w:val="18"/>
                               </w:rPr>
-                              <w:t>DB Zugradar</w:t>
+                              <w:t xml:space="preserve">DB </w:t>
                             </w:r>
+                            <w:proofErr w:type="spellStart"/>
+                            <w:r>
+                              <w:rPr>
+                                <w:sz w:val="18"/>
+                                <w:szCs w:val="18"/>
+                              </w:rPr>
+                              <w:t>Zugradar</w:t>
+                            </w:r>
+                            <w:proofErr w:type="spellEnd"/>
                             <w:r>
                               <w:rPr>
                                 <w:sz w:val="18"/>
@@ -6333,7 +6638,23 @@
                                 <w:sz w:val="18"/>
                                 <w:szCs w:val="18"/>
                               </w:rPr>
-                              <w:t>Anzeige der aktuellen Position von Fern- und Regionverkehrszügen der DB AG in Echtzeit</w:t>
+                              <w:t xml:space="preserve">Anzeige der aktuellen Position von Fern- und </w:t>
+                            </w:r>
+                            <w:proofErr w:type="spellStart"/>
+                            <w:r>
+                              <w:rPr>
+                                <w:sz w:val="18"/>
+                                <w:szCs w:val="18"/>
+                              </w:rPr>
+                              <w:t>Regionverkehrszügen</w:t>
+                            </w:r>
+                            <w:proofErr w:type="spellEnd"/>
+                            <w:r>
+                              <w:rPr>
+                                <w:sz w:val="18"/>
+                                <w:szCs w:val="18"/>
+                              </w:rPr>
+                              <w:t xml:space="preserve"> der DB AG in Echtzeit</w:t>
                             </w:r>
                           </w:p>
                           <w:p>
@@ -6369,8 +6690,17 @@
                                 <w:sz w:val="18"/>
                                 <w:szCs w:val="18"/>
                               </w:rPr>
-                              <w:t xml:space="preserve"> Maps</w:t>
+                              <w:t xml:space="preserve"> </w:t>
                             </w:r>
+                            <w:proofErr w:type="spellStart"/>
+                            <w:r>
+                              <w:rPr>
+                                <w:sz w:val="18"/>
+                                <w:szCs w:val="18"/>
+                              </w:rPr>
+                              <w:t>Maps</w:t>
+                            </w:r>
+                            <w:proofErr w:type="spellEnd"/>
                             <w:r>
                               <w:rPr>
                                 <w:sz w:val="18"/>
@@ -6430,14 +6760,25 @@
                                 <w:lang w:val="en-US"/>
                               </w:rPr>
                             </w:pPr>
+                            <w:proofErr w:type="spellStart"/>
                             <w:r>
                               <w:rPr>
                                 <w:sz w:val="18"/>
                                 <w:szCs w:val="18"/>
                                 <w:lang w:val="en-US"/>
                               </w:rPr>
-                              <w:t xml:space="preserve">Lizenz: </w:t>
+                              <w:t>Lizenz</w:t>
                             </w:r>
+                            <w:proofErr w:type="spellEnd"/>
+                            <w:r>
+                              <w:rPr>
+                                <w:sz w:val="18"/>
+                                <w:szCs w:val="18"/>
+                                <w:lang w:val="en-US"/>
+                              </w:rPr>
+                              <w:t xml:space="preserve">: </w:t>
+                            </w:r>
+                            <w:proofErr w:type="spellStart"/>
                             <w:r>
                               <w:rPr>
                                 <w:sz w:val="18"/>
@@ -6446,6 +6787,7 @@
                               </w:rPr>
                               <w:t>keine</w:t>
                             </w:r>
+                            <w:proofErr w:type="spellEnd"/>
                           </w:p>
                           <w:p>
                             <w:pPr>
@@ -6470,7 +6812,7 @@
                               </w:rPr>
                               <w:t xml:space="preserve">URL: </w:t>
                             </w:r>
-                            <w:hyperlink r:id="rId30" w:history="1">
+                            <w:hyperlink r:id="rId29" w:history="1">
                               <w:r>
                                 <w:rPr>
                                   <w:rStyle w:val="Hyperlink"/>
@@ -6537,8 +6879,7 @@
           </mc:Choice>
           <mc:Fallback>
             <w:pict>
-              <v:shape id="Textfeld 19" o:spid="_x0000_s1029" type="#_x0000_t202" style="position:absolute;left:0;text-align:left;margin-left:0;margin-top:18.25pt;width:446.4pt;height:85.1pt;z-index:251669504;visibility:visible;mso-wrap-style:square;mso-width-percent:0;mso-height-percent:0;mso-wrap-distance-left:9pt;mso-wrap-distance-top:0;mso-wrap-distance-right:9pt;mso-wrap-distance-bottom:0;mso-position-horizontal:left;mso-position-horizontal-relative:margin;mso-position-vertical:absolute;mso-position-vertical-relative:text;mso-width-percent:0;mso-height-percent:0;mso-width-relative:margin;mso-height-relative:margin;v-text-anchor:top" o:gfxdata="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" filled="f" stroked="f" strokeweight=".5pt">
-                <v:fill o:detectmouseclick="t"/>
+              <v:shape id="Textfeld 19" o:spid="_x0000_s1029" type="#_x0000_t202" style="position:absolute;margin-left:-.5pt;margin-top:292.55pt;width:446.4pt;height:85.1pt;z-index:251669504;visibility:visible;mso-wrap-style:square;mso-width-percent:0;mso-height-percent:0;mso-wrap-distance-left:9pt;mso-wrap-distance-top:0;mso-wrap-distance-right:9pt;mso-wrap-distance-bottom:0;mso-position-horizontal:absolute;mso-position-horizontal-relative:margin;mso-position-vertical:absolute;mso-position-vertical-relative:text;mso-width-percent:0;mso-height-percent:0;mso-width-relative:margin;mso-height-relative:margin;v-text-anchor:top" o:gfxdata="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" filled="f" stroked="f" strokeweight=".5pt">
                 <v:textbox>
                   <w:txbxContent>
                     <w:p>
@@ -6563,8 +6904,17 @@
                           <w:sz w:val="18"/>
                           <w:szCs w:val="18"/>
                         </w:rPr>
-                        <w:t>DB Zugradar</w:t>
+                        <w:t xml:space="preserve">DB </w:t>
                       </w:r>
+                      <w:proofErr w:type="spellStart"/>
+                      <w:r>
+                        <w:rPr>
+                          <w:sz w:val="18"/>
+                          <w:szCs w:val="18"/>
+                        </w:rPr>
+                        <w:t>Zugradar</w:t>
+                      </w:r>
+                      <w:proofErr w:type="spellEnd"/>
                       <w:r>
                         <w:rPr>
                           <w:sz w:val="18"/>
@@ -6599,7 +6949,23 @@
                           <w:sz w:val="18"/>
                           <w:szCs w:val="18"/>
                         </w:rPr>
-                        <w:t>Anzeige der aktuellen Position von Fern- und Regionverkehrszügen der DB AG in Echtzeit</w:t>
+                        <w:t xml:space="preserve">Anzeige der aktuellen Position von Fern- und </w:t>
+                      </w:r>
+                      <w:proofErr w:type="spellStart"/>
+                      <w:r>
+                        <w:rPr>
+                          <w:sz w:val="18"/>
+                          <w:szCs w:val="18"/>
+                        </w:rPr>
+                        <w:t>Regionverkehrszügen</w:t>
+                      </w:r>
+                      <w:proofErr w:type="spellEnd"/>
+                      <w:r>
+                        <w:rPr>
+                          <w:sz w:val="18"/>
+                          <w:szCs w:val="18"/>
+                        </w:rPr>
+                        <w:t xml:space="preserve"> der DB AG in Echtzeit</w:t>
                       </w:r>
                     </w:p>
                     <w:p>
@@ -6635,8 +7001,17 @@
                           <w:sz w:val="18"/>
                           <w:szCs w:val="18"/>
                         </w:rPr>
-                        <w:t xml:space="preserve"> Maps</w:t>
+                        <w:t xml:space="preserve"> </w:t>
                       </w:r>
+                      <w:proofErr w:type="spellStart"/>
+                      <w:r>
+                        <w:rPr>
+                          <w:sz w:val="18"/>
+                          <w:szCs w:val="18"/>
+                        </w:rPr>
+                        <w:t>Maps</w:t>
+                      </w:r>
+                      <w:proofErr w:type="spellEnd"/>
                       <w:r>
                         <w:rPr>
                           <w:sz w:val="18"/>
@@ -6696,14 +7071,25 @@
                           <w:lang w:val="en-US"/>
                         </w:rPr>
                       </w:pPr>
+                      <w:proofErr w:type="spellStart"/>
                       <w:r>
                         <w:rPr>
                           <w:sz w:val="18"/>
                           <w:szCs w:val="18"/>
                           <w:lang w:val="en-US"/>
                         </w:rPr>
-                        <w:t xml:space="preserve">Lizenz: </w:t>
+                        <w:t>Lizenz</w:t>
                       </w:r>
+                      <w:proofErr w:type="spellEnd"/>
+                      <w:r>
+                        <w:rPr>
+                          <w:sz w:val="18"/>
+                          <w:szCs w:val="18"/>
+                          <w:lang w:val="en-US"/>
+                        </w:rPr>
+                        <w:t xml:space="preserve">: </w:t>
+                      </w:r>
+                      <w:proofErr w:type="spellStart"/>
                       <w:r>
                         <w:rPr>
                           <w:sz w:val="18"/>
@@ -6712,6 +7098,7 @@
                         </w:rPr>
                         <w:t>keine</w:t>
                       </w:r>
+                      <w:proofErr w:type="spellEnd"/>
                     </w:p>
                     <w:p>
                       <w:pPr>
@@ -6736,7 +7123,7 @@
                         </w:rPr>
                         <w:t xml:space="preserve">URL: </w:t>
                       </w:r>
-                      <w:hyperlink r:id="rId31" w:history="1">
+                      <w:hyperlink r:id="rId30" w:history="1">
                         <w:r>
                           <w:rPr>
                             <w:rStyle w:val="Hyperlink"/>
@@ -6789,21 +7176,732 @@
           </mc:Fallback>
         </mc:AlternateContent>
       </w:r>
+      <w:r>
+        <w:br w:type="page"/>
+      </w:r>
     </w:p>
     <w:p>
       <w:pPr>
         <w:tabs>
           <w:tab w:val="left" w:pos="1560"/>
         </w:tabs>
-      </w:pPr>
+        <w:rPr>
+          <w:b/>
+        </w:rPr>
+      </w:pPr>
+      <w:r>
+        <w:rPr>
+          <w:b/>
+        </w:rPr>
+        <w:lastRenderedPageBreak/>
+        <w:t xml:space="preserve">Anlage 3: Screenshot und Details des Projektes „RI </w:t>
+      </w:r>
+      <w:proofErr w:type="spellStart"/>
+      <w:r>
+        <w:rPr>
+          <w:b/>
+        </w:rPr>
+        <w:t>Maps</w:t>
+      </w:r>
+      <w:proofErr w:type="spellEnd"/>
+      <w:r>
+        <w:rPr>
+          <w:b/>
+        </w:rPr>
+        <w:t>“</w:t>
+      </w:r>
+    </w:p>
+    <w:p>
+      <w:pPr>
+        <w:tabs>
+          <w:tab w:val="left" w:pos="1560"/>
+        </w:tabs>
+        <w:rPr>
+          <w:b/>
+        </w:rPr>
+      </w:pPr>
+      <w:r>
+        <w:rPr>
+          <w:noProof/>
+        </w:rPr>
+        <mc:AlternateContent>
+          <mc:Choice Requires="wps">
+            <w:drawing>
+              <wp:anchor distT="0" distB="0" distL="114300" distR="114300" simplePos="0" relativeHeight="251673600" behindDoc="0" locked="0" layoutInCell="1" allowOverlap="1" wp14:anchorId="53DF2EC8" wp14:editId="3412844D">
+                <wp:simplePos x="0" y="0"/>
+                <wp:positionH relativeFrom="margin">
+                  <wp:posOffset>146456</wp:posOffset>
+                </wp:positionH>
+                <wp:positionV relativeFrom="paragraph">
+                  <wp:posOffset>4345137</wp:posOffset>
+                </wp:positionV>
+                <wp:extent cx="8074325" cy="1080770"/>
+                <wp:effectExtent l="0" t="0" r="0" b="5080"/>
+                <wp:wrapNone/>
+                <wp:docPr id="37" name="Textfeld 37"/>
+                <wp:cNvGraphicFramePr/>
+                <a:graphic xmlns:a="http://schemas.openxmlformats.org/drawingml/2006/main">
+                  <a:graphicData uri="http://schemas.microsoft.com/office/word/2010/wordprocessingShape">
+                    <wps:wsp>
+                      <wps:cNvSpPr txBox="1"/>
+                      <wps:spPr>
+                        <a:xfrm>
+                          <a:off x="0" y="0"/>
+                          <a:ext cx="8074325" cy="1080770"/>
+                        </a:xfrm>
+                        <a:prstGeom prst="rect">
+                          <a:avLst/>
+                        </a:prstGeom>
+                        <a:noFill/>
+                        <a:ln w="6350">
+                          <a:noFill/>
+                        </a:ln>
+                        <a:effectLst/>
+                      </wps:spPr>
+                      <wps:txbx>
+                        <w:txbxContent>
+                          <w:p>
+                            <w:pPr>
+                              <w:pStyle w:val="Textkrper"/>
+                              <w:spacing w:after="0" w:line="240" w:lineRule="auto"/>
+                              <w:jc w:val="left"/>
+                              <w:rPr>
+                                <w:sz w:val="18"/>
+                                <w:szCs w:val="18"/>
+                              </w:rPr>
+                            </w:pPr>
+                            <w:r>
+                              <w:rPr>
+                                <w:sz w:val="18"/>
+                                <w:szCs w:val="18"/>
+                              </w:rPr>
+                              <w:t xml:space="preserve">Details zu </w:t>
+                            </w:r>
+                            <w:r>
+                              <w:rPr>
+                                <w:sz w:val="18"/>
+                                <w:szCs w:val="18"/>
+                              </w:rPr>
+                              <w:t xml:space="preserve">RI </w:t>
+                            </w:r>
+                            <w:proofErr w:type="spellStart"/>
+                            <w:r>
+                              <w:rPr>
+                                <w:sz w:val="18"/>
+                                <w:szCs w:val="18"/>
+                              </w:rPr>
+                              <w:t>Maps</w:t>
+                            </w:r>
+                            <w:proofErr w:type="spellEnd"/>
+                            <w:r>
+                              <w:rPr>
+                                <w:sz w:val="18"/>
+                                <w:szCs w:val="18"/>
+                              </w:rPr>
+                              <w:t>:</w:t>
+                            </w:r>
+                          </w:p>
+                          <w:p>
+                            <w:pPr>
+                              <w:pStyle w:val="Textkrper"/>
+                              <w:numPr>
+                                <w:ilvl w:val="0"/>
+                                <w:numId w:val="33"/>
+                              </w:numPr>
+                              <w:spacing w:after="0" w:line="240" w:lineRule="auto"/>
+                              <w:jc w:val="left"/>
+                              <w:rPr>
+                                <w:sz w:val="18"/>
+                                <w:szCs w:val="18"/>
+                              </w:rPr>
+                            </w:pPr>
+                            <w:r>
+                              <w:rPr>
+                                <w:sz w:val="18"/>
+                                <w:szCs w:val="18"/>
+                              </w:rPr>
+                              <w:t xml:space="preserve">Idee: </w:t>
+                            </w:r>
+                            <w:r>
+                              <w:rPr>
+                                <w:sz w:val="18"/>
+                                <w:szCs w:val="18"/>
+                              </w:rPr>
+                              <w:t>Übersichtspläne mit POIs in einer interaktiven Karte</w:t>
+                            </w:r>
+                          </w:p>
+                          <w:p>
+                            <w:pPr>
+                              <w:pStyle w:val="Textkrper"/>
+                              <w:numPr>
+                                <w:ilvl w:val="0"/>
+                                <w:numId w:val="33"/>
+                              </w:numPr>
+                              <w:spacing w:after="0" w:line="240" w:lineRule="auto"/>
+                              <w:jc w:val="left"/>
+                              <w:rPr>
+                                <w:sz w:val="18"/>
+                                <w:szCs w:val="18"/>
+                              </w:rPr>
+                            </w:pPr>
+                            <w:r>
+                              <w:rPr>
+                                <w:sz w:val="18"/>
+                                <w:szCs w:val="18"/>
+                              </w:rPr>
+                              <w:t xml:space="preserve">Umsetzung: </w:t>
+                            </w:r>
+                            <w:proofErr w:type="spellStart"/>
+                            <w:r>
+                              <w:rPr>
+                                <w:sz w:val="18"/>
+                                <w:szCs w:val="18"/>
+                              </w:rPr>
+                              <w:t>OpenLayers</w:t>
+                            </w:r>
+                            <w:proofErr w:type="spellEnd"/>
+                          </w:p>
+                          <w:p>
+                            <w:pPr>
+                              <w:pStyle w:val="Textkrper"/>
+                              <w:numPr>
+                                <w:ilvl w:val="0"/>
+                                <w:numId w:val="33"/>
+                              </w:numPr>
+                              <w:spacing w:after="0" w:line="240" w:lineRule="auto"/>
+                              <w:jc w:val="left"/>
+                              <w:rPr>
+                                <w:sz w:val="18"/>
+                                <w:szCs w:val="18"/>
+                              </w:rPr>
+                            </w:pPr>
+                            <w:r>
+                              <w:rPr>
+                                <w:sz w:val="18"/>
+                                <w:szCs w:val="18"/>
+                              </w:rPr>
+                              <w:t xml:space="preserve">Autor: </w:t>
+                            </w:r>
+                            <w:r>
+                              <w:rPr>
+                                <w:sz w:val="18"/>
+                                <w:szCs w:val="18"/>
+                              </w:rPr>
+                              <w:t>VXR</w:t>
+                            </w:r>
+                          </w:p>
+                          <w:p>
+                            <w:pPr>
+                              <w:pStyle w:val="Textkrper"/>
+                              <w:numPr>
+                                <w:ilvl w:val="0"/>
+                                <w:numId w:val="33"/>
+                              </w:numPr>
+                              <w:spacing w:after="0" w:line="240" w:lineRule="auto"/>
+                              <w:jc w:val="left"/>
+                              <w:rPr>
+                                <w:sz w:val="18"/>
+                                <w:szCs w:val="18"/>
+                                <w:lang w:val="en-US"/>
+                              </w:rPr>
+                            </w:pPr>
+                            <w:proofErr w:type="spellStart"/>
+                            <w:r>
+                              <w:rPr>
+                                <w:sz w:val="18"/>
+                                <w:szCs w:val="18"/>
+                                <w:lang w:val="en-US"/>
+                              </w:rPr>
+                              <w:t>Lizenz</w:t>
+                            </w:r>
+                            <w:proofErr w:type="spellEnd"/>
+                            <w:r>
+                              <w:rPr>
+                                <w:sz w:val="18"/>
+                                <w:szCs w:val="18"/>
+                                <w:lang w:val="en-US"/>
+                              </w:rPr>
+                              <w:t xml:space="preserve">: </w:t>
+                            </w:r>
+                            <w:proofErr w:type="spellStart"/>
+                            <w:r>
+                              <w:rPr>
+                                <w:sz w:val="18"/>
+                                <w:szCs w:val="18"/>
+                                <w:lang w:val="en-US"/>
+                              </w:rPr>
+                              <w:t>keine</w:t>
+                            </w:r>
+                            <w:proofErr w:type="spellEnd"/>
+                          </w:p>
+                          <w:p>
+                            <w:pPr>
+                              <w:pStyle w:val="Textkrper"/>
+                              <w:numPr>
+                                <w:ilvl w:val="0"/>
+                                <w:numId w:val="33"/>
+                              </w:numPr>
+                              <w:spacing w:after="0" w:line="240" w:lineRule="auto"/>
+                              <w:jc w:val="left"/>
+                              <w:rPr>
+                                <w:color w:val="auto"/>
+                                <w:sz w:val="18"/>
+                                <w:szCs w:val="18"/>
+                              </w:rPr>
+                            </w:pPr>
+                            <w:r>
+                              <w:rPr>
+                                <w:color w:val="auto"/>
+                                <w:sz w:val="18"/>
+                                <w:szCs w:val="18"/>
+                              </w:rPr>
+                              <w:t xml:space="preserve">URL: </w:t>
+                            </w:r>
+                            <w:r>
+                              <w:rPr>
+                                <w:color w:val="auto"/>
+                                <w:sz w:val="18"/>
+                                <w:szCs w:val="18"/>
+                              </w:rPr>
+                              <w:t>https://maps.reisendeninfo.aws.db.de/</w:t>
+                            </w:r>
+                            <w:r>
+                              <w:rPr>
+                                <w:color w:val="auto"/>
+                                <w:sz w:val="18"/>
+                                <w:szCs w:val="18"/>
+                              </w:rPr>
+                              <w:t xml:space="preserve"> (aufgerufen</w:t>
+                            </w:r>
+                            <w:r>
+                              <w:rPr>
+                                <w:color w:val="auto"/>
+                                <w:sz w:val="18"/>
+                                <w:szCs w:val="18"/>
+                              </w:rPr>
+                              <w:t xml:space="preserve"> und aufgenommen</w:t>
+                            </w:r>
+                            <w:r>
+                              <w:rPr>
+                                <w:color w:val="auto"/>
+                                <w:sz w:val="18"/>
+                                <w:szCs w:val="18"/>
+                              </w:rPr>
+                              <w:t>: 1</w:t>
+                            </w:r>
+                            <w:r>
+                              <w:rPr>
+                                <w:color w:val="auto"/>
+                                <w:sz w:val="18"/>
+                                <w:szCs w:val="18"/>
+                              </w:rPr>
+                              <w:t>7</w:t>
+                            </w:r>
+                            <w:r>
+                              <w:rPr>
+                                <w:color w:val="auto"/>
+                                <w:sz w:val="18"/>
+                                <w:szCs w:val="18"/>
+                              </w:rPr>
+                              <w:t xml:space="preserve">. </w:t>
+                            </w:r>
+                            <w:r>
+                              <w:rPr>
+                                <w:color w:val="auto"/>
+                                <w:sz w:val="18"/>
+                                <w:szCs w:val="18"/>
+                              </w:rPr>
+                              <w:t>Mai 2017</w:t>
+                            </w:r>
+                            <w:r>
+                              <w:rPr>
+                                <w:color w:val="auto"/>
+                                <w:sz w:val="18"/>
+                                <w:szCs w:val="18"/>
+                              </w:rPr>
+                              <w:t>, nicht öffentlich zugänglich</w:t>
+                            </w:r>
+                            <w:r>
+                              <w:rPr>
+                                <w:color w:val="auto"/>
+                                <w:sz w:val="18"/>
+                                <w:szCs w:val="18"/>
+                              </w:rPr>
+                              <w:t>)</w:t>
+                            </w:r>
+                          </w:p>
+                        </w:txbxContent>
+                      </wps:txbx>
+                      <wps:bodyPr rot="0" spcFirstLastPara="0" vertOverflow="overflow" horzOverflow="overflow" vert="horz" wrap="square" lIns="91440" tIns="45720" rIns="91440" bIns="45720" numCol="1" spcCol="0" rtlCol="0" fromWordArt="0" anchor="t" anchorCtr="0" forceAA="0" compatLnSpc="1">
+                        <a:prstTxWarp prst="textNoShape">
+                          <a:avLst/>
+                        </a:prstTxWarp>
+                        <a:noAutofit/>
+                      </wps:bodyPr>
+                    </wps:wsp>
+                  </a:graphicData>
+                </a:graphic>
+                <wp14:sizeRelH relativeFrom="margin">
+                  <wp14:pctWidth>0</wp14:pctWidth>
+                </wp14:sizeRelH>
+                <wp14:sizeRelV relativeFrom="margin">
+                  <wp14:pctHeight>0</wp14:pctHeight>
+                </wp14:sizeRelV>
+              </wp:anchor>
+            </w:drawing>
+          </mc:Choice>
+          <mc:Fallback>
+            <w:pict>
+              <v:shape id="Textfeld 37" o:spid="_x0000_s1030" type="#_x0000_t202" style="position:absolute;left:0;text-align:left;margin-left:11.55pt;margin-top:342.15pt;width:635.75pt;height:85.1pt;z-index:251673600;visibility:visible;mso-wrap-style:square;mso-width-percent:0;mso-height-percent:0;mso-wrap-distance-left:9pt;mso-wrap-distance-top:0;mso-wrap-distance-right:9pt;mso-wrap-distance-bottom:0;mso-position-horizontal:absolute;mso-position-horizontal-relative:margin;mso-position-vertical:absolute;mso-position-vertical-relative:text;mso-width-percent:0;mso-height-percent:0;mso-width-relative:margin;mso-height-relative:margin;v-text-anchor:top" o:gfxdata="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" filled="f" stroked="f" strokeweight=".5pt">
+                <v:textbox>
+                  <w:txbxContent>
+                    <w:p>
+                      <w:pPr>
+                        <w:pStyle w:val="Textkrper"/>
+                        <w:spacing w:after="0" w:line="240" w:lineRule="auto"/>
+                        <w:jc w:val="left"/>
+                        <w:rPr>
+                          <w:sz w:val="18"/>
+                          <w:szCs w:val="18"/>
+                        </w:rPr>
+                      </w:pPr>
+                      <w:r>
+                        <w:rPr>
+                          <w:sz w:val="18"/>
+                          <w:szCs w:val="18"/>
+                        </w:rPr>
+                        <w:t xml:space="preserve">Details zu </w:t>
+                      </w:r>
+                      <w:r>
+                        <w:rPr>
+                          <w:sz w:val="18"/>
+                          <w:szCs w:val="18"/>
+                        </w:rPr>
+                        <w:t xml:space="preserve">RI </w:t>
+                      </w:r>
+                      <w:proofErr w:type="spellStart"/>
+                      <w:r>
+                        <w:rPr>
+                          <w:sz w:val="18"/>
+                          <w:szCs w:val="18"/>
+                        </w:rPr>
+                        <w:t>Maps</w:t>
+                      </w:r>
+                      <w:proofErr w:type="spellEnd"/>
+                      <w:r>
+                        <w:rPr>
+                          <w:sz w:val="18"/>
+                          <w:szCs w:val="18"/>
+                        </w:rPr>
+                        <w:t>:</w:t>
+                      </w:r>
+                    </w:p>
+                    <w:p>
+                      <w:pPr>
+                        <w:pStyle w:val="Textkrper"/>
+                        <w:numPr>
+                          <w:ilvl w:val="0"/>
+                          <w:numId w:val="33"/>
+                        </w:numPr>
+                        <w:spacing w:after="0" w:line="240" w:lineRule="auto"/>
+                        <w:jc w:val="left"/>
+                        <w:rPr>
+                          <w:sz w:val="18"/>
+                          <w:szCs w:val="18"/>
+                        </w:rPr>
+                      </w:pPr>
+                      <w:r>
+                        <w:rPr>
+                          <w:sz w:val="18"/>
+                          <w:szCs w:val="18"/>
+                        </w:rPr>
+                        <w:t xml:space="preserve">Idee: </w:t>
+                      </w:r>
+                      <w:r>
+                        <w:rPr>
+                          <w:sz w:val="18"/>
+                          <w:szCs w:val="18"/>
+                        </w:rPr>
+                        <w:t>Übersichtspläne mit POIs in einer interaktiven Karte</w:t>
+                      </w:r>
+                    </w:p>
+                    <w:p>
+                      <w:pPr>
+                        <w:pStyle w:val="Textkrper"/>
+                        <w:numPr>
+                          <w:ilvl w:val="0"/>
+                          <w:numId w:val="33"/>
+                        </w:numPr>
+                        <w:spacing w:after="0" w:line="240" w:lineRule="auto"/>
+                        <w:jc w:val="left"/>
+                        <w:rPr>
+                          <w:sz w:val="18"/>
+                          <w:szCs w:val="18"/>
+                        </w:rPr>
+                      </w:pPr>
+                      <w:r>
+                        <w:rPr>
+                          <w:sz w:val="18"/>
+                          <w:szCs w:val="18"/>
+                        </w:rPr>
+                        <w:t xml:space="preserve">Umsetzung: </w:t>
+                      </w:r>
+                      <w:proofErr w:type="spellStart"/>
+                      <w:r>
+                        <w:rPr>
+                          <w:sz w:val="18"/>
+                          <w:szCs w:val="18"/>
+                        </w:rPr>
+                        <w:t>OpenLayers</w:t>
+                      </w:r>
+                      <w:proofErr w:type="spellEnd"/>
+                    </w:p>
+                    <w:p>
+                      <w:pPr>
+                        <w:pStyle w:val="Textkrper"/>
+                        <w:numPr>
+                          <w:ilvl w:val="0"/>
+                          <w:numId w:val="33"/>
+                        </w:numPr>
+                        <w:spacing w:after="0" w:line="240" w:lineRule="auto"/>
+                        <w:jc w:val="left"/>
+                        <w:rPr>
+                          <w:sz w:val="18"/>
+                          <w:szCs w:val="18"/>
+                        </w:rPr>
+                      </w:pPr>
+                      <w:r>
+                        <w:rPr>
+                          <w:sz w:val="18"/>
+                          <w:szCs w:val="18"/>
+                        </w:rPr>
+                        <w:t xml:space="preserve">Autor: </w:t>
+                      </w:r>
+                      <w:r>
+                        <w:rPr>
+                          <w:sz w:val="18"/>
+                          <w:szCs w:val="18"/>
+                        </w:rPr>
+                        <w:t>VXR</w:t>
+                      </w:r>
+                    </w:p>
+                    <w:p>
+                      <w:pPr>
+                        <w:pStyle w:val="Textkrper"/>
+                        <w:numPr>
+                          <w:ilvl w:val="0"/>
+                          <w:numId w:val="33"/>
+                        </w:numPr>
+                        <w:spacing w:after="0" w:line="240" w:lineRule="auto"/>
+                        <w:jc w:val="left"/>
+                        <w:rPr>
+                          <w:sz w:val="18"/>
+                          <w:szCs w:val="18"/>
+                          <w:lang w:val="en-US"/>
+                        </w:rPr>
+                      </w:pPr>
+                      <w:proofErr w:type="spellStart"/>
+                      <w:r>
+                        <w:rPr>
+                          <w:sz w:val="18"/>
+                          <w:szCs w:val="18"/>
+                          <w:lang w:val="en-US"/>
+                        </w:rPr>
+                        <w:t>Lizenz</w:t>
+                      </w:r>
+                      <w:proofErr w:type="spellEnd"/>
+                      <w:r>
+                        <w:rPr>
+                          <w:sz w:val="18"/>
+                          <w:szCs w:val="18"/>
+                          <w:lang w:val="en-US"/>
+                        </w:rPr>
+                        <w:t xml:space="preserve">: </w:t>
+                      </w:r>
+                      <w:proofErr w:type="spellStart"/>
+                      <w:r>
+                        <w:rPr>
+                          <w:sz w:val="18"/>
+                          <w:szCs w:val="18"/>
+                          <w:lang w:val="en-US"/>
+                        </w:rPr>
+                        <w:t>keine</w:t>
+                      </w:r>
+                      <w:proofErr w:type="spellEnd"/>
+                    </w:p>
+                    <w:p>
+                      <w:pPr>
+                        <w:pStyle w:val="Textkrper"/>
+                        <w:numPr>
+                          <w:ilvl w:val="0"/>
+                          <w:numId w:val="33"/>
+                        </w:numPr>
+                        <w:spacing w:after="0" w:line="240" w:lineRule="auto"/>
+                        <w:jc w:val="left"/>
+                        <w:rPr>
+                          <w:color w:val="auto"/>
+                          <w:sz w:val="18"/>
+                          <w:szCs w:val="18"/>
+                        </w:rPr>
+                      </w:pPr>
+                      <w:r>
+                        <w:rPr>
+                          <w:color w:val="auto"/>
+                          <w:sz w:val="18"/>
+                          <w:szCs w:val="18"/>
+                        </w:rPr>
+                        <w:t xml:space="preserve">URL: </w:t>
+                      </w:r>
+                      <w:r>
+                        <w:rPr>
+                          <w:color w:val="auto"/>
+                          <w:sz w:val="18"/>
+                          <w:szCs w:val="18"/>
+                        </w:rPr>
+                        <w:t>https://maps.reisendeninfo.aws.db.de/</w:t>
+                      </w:r>
+                      <w:r>
+                        <w:rPr>
+                          <w:color w:val="auto"/>
+                          <w:sz w:val="18"/>
+                          <w:szCs w:val="18"/>
+                        </w:rPr>
+                        <w:t xml:space="preserve"> (aufgerufen</w:t>
+                      </w:r>
+                      <w:r>
+                        <w:rPr>
+                          <w:color w:val="auto"/>
+                          <w:sz w:val="18"/>
+                          <w:szCs w:val="18"/>
+                        </w:rPr>
+                        <w:t xml:space="preserve"> und aufgenommen</w:t>
+                      </w:r>
+                      <w:r>
+                        <w:rPr>
+                          <w:color w:val="auto"/>
+                          <w:sz w:val="18"/>
+                          <w:szCs w:val="18"/>
+                        </w:rPr>
+                        <w:t>: 1</w:t>
+                      </w:r>
+                      <w:r>
+                        <w:rPr>
+                          <w:color w:val="auto"/>
+                          <w:sz w:val="18"/>
+                          <w:szCs w:val="18"/>
+                        </w:rPr>
+                        <w:t>7</w:t>
+                      </w:r>
+                      <w:r>
+                        <w:rPr>
+                          <w:color w:val="auto"/>
+                          <w:sz w:val="18"/>
+                          <w:szCs w:val="18"/>
+                        </w:rPr>
+                        <w:t xml:space="preserve">. </w:t>
+                      </w:r>
+                      <w:r>
+                        <w:rPr>
+                          <w:color w:val="auto"/>
+                          <w:sz w:val="18"/>
+                          <w:szCs w:val="18"/>
+                        </w:rPr>
+                        <w:t>Mai 2017</w:t>
+                      </w:r>
+                      <w:r>
+                        <w:rPr>
+                          <w:color w:val="auto"/>
+                          <w:sz w:val="18"/>
+                          <w:szCs w:val="18"/>
+                        </w:rPr>
+                        <w:t>, nicht öffentlich zugänglich</w:t>
+                      </w:r>
+                      <w:r>
+                        <w:rPr>
+                          <w:color w:val="auto"/>
+                          <w:sz w:val="18"/>
+                          <w:szCs w:val="18"/>
+                        </w:rPr>
+                        <w:t>)</w:t>
+                      </w:r>
+                    </w:p>
+                  </w:txbxContent>
+                </v:textbox>
+                <w10:wrap anchorx="margin"/>
+              </v:shape>
+            </w:pict>
+          </mc:Fallback>
+        </mc:AlternateContent>
+      </w:r>
+      <w:r>
+        <w:rPr>
+          <w:b/>
+          <w:noProof/>
+        </w:rPr>
+        <w:drawing>
+          <wp:anchor distT="0" distB="0" distL="114300" distR="114300" simplePos="0" relativeHeight="251671552" behindDoc="0" locked="0" layoutInCell="1" allowOverlap="1">
+            <wp:simplePos x="0" y="0"/>
+            <wp:positionH relativeFrom="margin">
+              <wp:align>center</wp:align>
+            </wp:positionH>
+            <wp:positionV relativeFrom="paragraph">
+              <wp:posOffset>-2576</wp:posOffset>
+            </wp:positionV>
+            <wp:extent cx="7084625" cy="4427891"/>
+            <wp:effectExtent l="0" t="0" r="2540" b="0"/>
+            <wp:wrapNone/>
+            <wp:docPr id="36" name="Grafik 36"/>
+            <wp:cNvGraphicFramePr>
+              <a:graphicFrameLocks xmlns:a="http://schemas.openxmlformats.org/drawingml/2006/main" noChangeAspect="1"/>
+            </wp:cNvGraphicFramePr>
+            <a:graphic xmlns:a="http://schemas.openxmlformats.org/drawingml/2006/main">
+              <a:graphicData uri="http://schemas.openxmlformats.org/drawingml/2006/picture">
+                <pic:pic xmlns:pic="http://schemas.openxmlformats.org/drawingml/2006/picture">
+                  <pic:nvPicPr>
+                    <pic:cNvPr id="0" name="rimaps-l0.png"/>
+                    <pic:cNvPicPr/>
+                  </pic:nvPicPr>
+                  <pic:blipFill>
+                    <a:blip r:embed="rId31" cstate="print">
+                      <a:extLst>
+                        <a:ext uri="{28A0092B-C50C-407E-A947-70E740481C1C}">
+                          <a14:useLocalDpi xmlns:a14="http://schemas.microsoft.com/office/drawing/2010/main" val="0"/>
+                        </a:ext>
+                      </a:extLst>
+                    </a:blip>
+                    <a:stretch>
+                      <a:fillRect/>
+                    </a:stretch>
+                  </pic:blipFill>
+                  <pic:spPr>
+                    <a:xfrm>
+                      <a:off x="0" y="0"/>
+                      <a:ext cx="7084625" cy="4427891"/>
+                    </a:xfrm>
+                    <a:prstGeom prst="rect">
+                      <a:avLst/>
+                    </a:prstGeom>
+                  </pic:spPr>
+                </pic:pic>
+              </a:graphicData>
+            </a:graphic>
+            <wp14:sizeRelH relativeFrom="page">
+              <wp14:pctWidth>0</wp14:pctWidth>
+            </wp14:sizeRelH>
+            <wp14:sizeRelV relativeFrom="page">
+              <wp14:pctHeight>0</wp14:pctHeight>
+            </wp14:sizeRelV>
+          </wp:anchor>
+        </w:drawing>
+      </w:r>
     </w:p>
     <w:sectPr>
       <w:headerReference w:type="default" r:id="rId32"/>
       <w:footnotePr>
         <w:numRestart w:val="eachPage"/>
       </w:footnotePr>
-      <w:pgSz w:w="11906" w:h="16838" w:code="9"/>
-      <w:pgMar w:top="1134" w:right="1276" w:bottom="992" w:left="938" w:header="709" w:footer="680" w:gutter="0"/>
+      <w:pgSz w:w="16838" w:h="11906" w:orient="landscape" w:code="9"/>
+      <w:pgMar w:top="938" w:right="1134" w:bottom="1276" w:left="992" w:header="709" w:footer="680" w:gutter="0"/>
       <w:cols w:space="720"/>
       <w:docGrid w:linePitch="299"/>
     </w:sectPr>
@@ -6861,7 +7959,7 @@
       <w:rPr>
         <w:noProof/>
       </w:rPr>
-      <w:t>6</w:t>
+      <w:t>8</w:t>
     </w:r>
     <w:r>
       <w:fldChar w:fldCharType="end"/>
@@ -6947,7 +8045,7 @@
         <w:sz w:val="16"/>
       </w:rPr>
       <w:drawing>
-        <wp:anchor distT="0" distB="0" distL="114300" distR="114300" simplePos="0" relativeHeight="251670528" behindDoc="0" locked="0" layoutInCell="1" allowOverlap="1" wp14:anchorId="4BA9FD0F" wp14:editId="535E1924">
+        <wp:anchor distT="0" distB="0" distL="114300" distR="114300" simplePos="0" relativeHeight="251670528" behindDoc="0" locked="0" layoutInCell="1" allowOverlap="1" wp14:anchorId="0589E2DA" wp14:editId="15D07049">
           <wp:simplePos x="0" y="0"/>
           <wp:positionH relativeFrom="column">
             <wp:posOffset>4865466</wp:posOffset>
@@ -7021,7 +8119,7 @@
       <mc:AlternateContent>
         <mc:Choice Requires="wps">
           <w:drawing>
-            <wp:anchor distT="0" distB="0" distL="114300" distR="114300" simplePos="0" relativeHeight="251672576" behindDoc="0" locked="0" layoutInCell="1" allowOverlap="1" wp14:anchorId="5BF75B1C" wp14:editId="3B6F23A1">
+            <wp:anchor distT="0" distB="0" distL="114300" distR="114300" simplePos="0" relativeHeight="251672576" behindDoc="0" locked="0" layoutInCell="1" allowOverlap="1" wp14:anchorId="787055A3" wp14:editId="08923E7B">
               <wp:simplePos x="0" y="0"/>
               <wp:positionH relativeFrom="column">
                 <wp:posOffset>5245100</wp:posOffset>
@@ -7090,7 +8188,7 @@
         <w:sz w:val="16"/>
       </w:rPr>
       <w:drawing>
-        <wp:anchor distT="0" distB="0" distL="114300" distR="114300" simplePos="0" relativeHeight="251671552" behindDoc="0" locked="0" layoutInCell="1" allowOverlap="1" wp14:anchorId="31B6A4E4" wp14:editId="46E08AA8">
+        <wp:anchor distT="0" distB="0" distL="114300" distR="114300" simplePos="0" relativeHeight="251671552" behindDoc="0" locked="0" layoutInCell="1" allowOverlap="1" wp14:anchorId="6D73A41C" wp14:editId="086BC58E">
           <wp:simplePos x="0" y="0"/>
           <wp:positionH relativeFrom="column">
             <wp:posOffset>5274310</wp:posOffset>
@@ -7159,7 +8257,7 @@
         <w:sz w:val="16"/>
       </w:rPr>
       <w:drawing>
-        <wp:anchor distT="0" distB="0" distL="114300" distR="114300" simplePos="0" relativeHeight="251662336" behindDoc="0" locked="0" layoutInCell="1" allowOverlap="1" wp14:anchorId="2F3421FA" wp14:editId="7E085094">
+        <wp:anchor distT="0" distB="0" distL="114300" distR="114300" simplePos="0" relativeHeight="251662336" behindDoc="0" locked="0" layoutInCell="1" allowOverlap="1" wp14:anchorId="298683F9" wp14:editId="2881A174">
           <wp:simplePos x="0" y="0"/>
           <wp:positionH relativeFrom="column">
             <wp:posOffset>8066405</wp:posOffset>
@@ -7230,7 +8328,7 @@
       <mc:AlternateContent>
         <mc:Choice Requires="wps">
           <w:drawing>
-            <wp:anchor distT="0" distB="0" distL="114300" distR="114300" simplePos="0" relativeHeight="251664384" behindDoc="0" locked="0" layoutInCell="1" allowOverlap="1" wp14:anchorId="20083906" wp14:editId="76806D5F">
+            <wp:anchor distT="0" distB="0" distL="114300" distR="114300" simplePos="0" relativeHeight="251664384" behindDoc="0" locked="0" layoutInCell="1" allowOverlap="1" wp14:anchorId="101BA93F" wp14:editId="1038A204">
               <wp:simplePos x="0" y="0"/>
               <wp:positionH relativeFrom="column">
                 <wp:posOffset>8816340</wp:posOffset>
@@ -7299,7 +8397,7 @@
         <w:sz w:val="16"/>
       </w:rPr>
       <w:drawing>
-        <wp:anchor distT="0" distB="0" distL="114300" distR="114300" simplePos="0" relativeHeight="251663360" behindDoc="0" locked="0" layoutInCell="1" allowOverlap="1" wp14:anchorId="37F0DFAE" wp14:editId="2EC1EDF4">
+        <wp:anchor distT="0" distB="0" distL="114300" distR="114300" simplePos="0" relativeHeight="251663360" behindDoc="0" locked="0" layoutInCell="1" allowOverlap="1" wp14:anchorId="67AC3BE8" wp14:editId="558325EC">
           <wp:simplePos x="0" y="0"/>
           <wp:positionH relativeFrom="column">
             <wp:posOffset>8845632</wp:posOffset>
@@ -7454,7 +8552,7 @@
       <mc:AlternateContent>
         <mc:Choice Requires="wps">
           <w:drawing>
-            <wp:anchor distT="0" distB="0" distL="114300" distR="114300" simplePos="0" relativeHeight="251704320" behindDoc="0" locked="0" layoutInCell="1" allowOverlap="1" wp14:anchorId="44B8FAAC" wp14:editId="077578B2">
+            <wp:anchor distT="0" distB="0" distL="114300" distR="114300" simplePos="0" relativeHeight="251704320" behindDoc="0" locked="0" layoutInCell="1" allowOverlap="1" wp14:anchorId="57EFF525" wp14:editId="2B9C60BD">
               <wp:simplePos x="0" y="0"/>
               <wp:positionH relativeFrom="column">
                 <wp:posOffset>5397500</wp:posOffset>
@@ -7524,7 +8622,7 @@
         <w:sz w:val="16"/>
       </w:rPr>
       <w:drawing>
-        <wp:anchor distT="0" distB="0" distL="114300" distR="114300" simplePos="0" relativeHeight="251703296" behindDoc="0" locked="0" layoutInCell="1" allowOverlap="1" wp14:anchorId="40A400D5" wp14:editId="6EC0BFBF">
+        <wp:anchor distT="0" distB="0" distL="114300" distR="114300" simplePos="0" relativeHeight="251703296" behindDoc="0" locked="0" layoutInCell="1" allowOverlap="1" wp14:anchorId="2937F366" wp14:editId="6281677F">
           <wp:simplePos x="0" y="0"/>
           <wp:positionH relativeFrom="column">
             <wp:posOffset>5426710</wp:posOffset>
@@ -7594,7 +8692,7 @@
         <w:sz w:val="16"/>
       </w:rPr>
       <w:drawing>
-        <wp:anchor distT="0" distB="0" distL="114300" distR="114300" simplePos="0" relativeHeight="251702272" behindDoc="0" locked="0" layoutInCell="1" allowOverlap="1" wp14:anchorId="7388F074" wp14:editId="677D8BE6">
+        <wp:anchor distT="0" distB="0" distL="114300" distR="114300" simplePos="0" relativeHeight="251702272" behindDoc="0" locked="0" layoutInCell="1" allowOverlap="1" wp14:anchorId="196C4C01" wp14:editId="6AAC862C">
           <wp:simplePos x="0" y="0"/>
           <wp:positionH relativeFrom="column">
             <wp:posOffset>5017770</wp:posOffset>
@@ -7753,7 +8851,7 @@
         <w:color w:val="auto"/>
         <w:sz w:val="16"/>
       </w:rPr>
-      <w:t>Voruntersuchung: Einsatz von Geodaten und Karten bei der Deutschen Bahn</w:t>
+      <w:t>Literaturverzeichnis</w:t>
     </w:r>
     <w:r>
       <w:rPr>
@@ -7798,153 +8896,11 @@
         <w:color w:val="auto"/>
         <w:sz w:val="16"/>
       </w:rPr>
-      <mc:AlternateContent>
-        <mc:Choice Requires="wps">
-          <w:drawing>
-            <wp:anchor distT="0" distB="0" distL="114300" distR="114300" simplePos="0" relativeHeight="251708416" behindDoc="0" locked="0" layoutInCell="1" allowOverlap="1" wp14:anchorId="67819264" wp14:editId="70D9FAFD">
-              <wp:simplePos x="0" y="0"/>
-              <wp:positionH relativeFrom="column">
-                <wp:posOffset>8796020</wp:posOffset>
-              </wp:positionH>
-              <wp:positionV relativeFrom="paragraph">
-                <wp:posOffset>64770</wp:posOffset>
-              </wp:positionV>
-              <wp:extent cx="0" cy="268605"/>
-              <wp:effectExtent l="0" t="0" r="19050" b="17145"/>
-              <wp:wrapNone/>
-              <wp:docPr id="1" name="Gerade Verbindung 1"/>
-              <wp:cNvGraphicFramePr/>
-              <a:graphic xmlns:a="http://schemas.openxmlformats.org/drawingml/2006/main">
-                <a:graphicData uri="http://schemas.microsoft.com/office/word/2010/wordprocessingShape">
-                  <wps:wsp>
-                    <wps:cNvCnPr/>
-                    <wps:spPr>
-                      <a:xfrm>
-                        <a:off x="0" y="0"/>
-                        <a:ext cx="0" cy="268605"/>
-                      </a:xfrm>
-                      <a:prstGeom prst="line">
-                        <a:avLst/>
-                      </a:prstGeom>
-                      <a:ln w="9525">
-                        <a:solidFill>
-                          <a:schemeClr val="tx1"/>
-                        </a:solidFill>
-                      </a:ln>
-                    </wps:spPr>
-                    <wps:style>
-                      <a:lnRef idx="1">
-                        <a:schemeClr val="accent1"/>
-                      </a:lnRef>
-                      <a:fillRef idx="0">
-                        <a:schemeClr val="accent1"/>
-                      </a:fillRef>
-                      <a:effectRef idx="0">
-                        <a:schemeClr val="accent1"/>
-                      </a:effectRef>
-                      <a:fontRef idx="minor">
-                        <a:schemeClr val="tx1"/>
-                      </a:fontRef>
-                    </wps:style>
-                    <wps:bodyPr/>
-                  </wps:wsp>
-                </a:graphicData>
-              </a:graphic>
-              <wp14:sizeRelV relativeFrom="margin">
-                <wp14:pctHeight>0</wp14:pctHeight>
-              </wp14:sizeRelV>
-            </wp:anchor>
-          </w:drawing>
-        </mc:Choice>
-        <mc:Fallback>
-          <w:pict>
-            <v:line id="Gerade Verbindung 1" o:spid="_x0000_s1026" style="position:absolute;z-index:251708416;visibility:visible;mso-wrap-style:square;mso-height-percent:0;mso-wrap-distance-left:9pt;mso-wrap-distance-top:0;mso-wrap-distance-right:9pt;mso-wrap-distance-bottom:0;mso-position-horizontal:absolute;mso-position-horizontal-relative:text;mso-position-vertical:absolute;mso-position-vertical-relative:text;mso-height-percent:0;mso-height-relative:margin" from="692.6pt,5.1pt" to="692.6pt,26.25pt" o:gfxdata="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" strokecolor="black [3213]"/>
-          </w:pict>
-        </mc:Fallback>
-      </mc:AlternateContent>
-    </w:r>
-    <w:r>
-      <w:rPr>
-        <w:b/>
-        <w:noProof/>
-        <w:color w:val="auto"/>
-        <w:sz w:val="16"/>
-      </w:rPr>
       <w:drawing>
-        <wp:anchor distT="0" distB="0" distL="114300" distR="114300" simplePos="0" relativeHeight="251707392" behindDoc="0" locked="0" layoutInCell="1" allowOverlap="1" wp14:anchorId="757EB4FE" wp14:editId="18F2627F">
+        <wp:anchor distT="0" distB="0" distL="114300" distR="114300" simplePos="0" relativeHeight="251710464" behindDoc="0" locked="0" layoutInCell="1" allowOverlap="1" wp14:anchorId="2ACCCD14" wp14:editId="0DE44A9D">
           <wp:simplePos x="0" y="0"/>
           <wp:positionH relativeFrom="column">
-            <wp:posOffset>8825230</wp:posOffset>
-          </wp:positionH>
-          <wp:positionV relativeFrom="paragraph">
-            <wp:posOffset>43180</wp:posOffset>
-          </wp:positionV>
-          <wp:extent cx="500380" cy="274955"/>
-          <wp:effectExtent l="0" t="0" r="0" b="0"/>
-          <wp:wrapNone/>
-          <wp:docPr id="2" name="Grafik 2" descr="D:\Users\johnnitzsche\Desktop\DHBW_d_R_FN_46mm_RGB_300dpi Kopie.png"/>
-          <wp:cNvGraphicFramePr>
-            <a:graphicFrameLocks xmlns:a="http://schemas.openxmlformats.org/drawingml/2006/main" noChangeAspect="1"/>
-          </wp:cNvGraphicFramePr>
-          <a:graphic xmlns:a="http://schemas.openxmlformats.org/drawingml/2006/main">
-            <a:graphicData uri="http://schemas.openxmlformats.org/drawingml/2006/picture">
-              <pic:pic xmlns:pic="http://schemas.openxmlformats.org/drawingml/2006/picture">
-                <pic:nvPicPr>
-                  <pic:cNvPr id="0" name="Picture 3" descr="D:\Users\johnnitzsche\Desktop\DHBW_d_R_FN_46mm_RGB_300dpi Kopie.png"/>
-                  <pic:cNvPicPr>
-                    <a:picLocks noChangeAspect="1" noChangeArrowheads="1"/>
-                  </pic:cNvPicPr>
-                </pic:nvPicPr>
-                <pic:blipFill>
-                  <a:blip r:embed="rId1" cstate="print">
-                    <a:extLst>
-                      <a:ext uri="{28A0092B-C50C-407E-A947-70E740481C1C}">
-                        <a14:useLocalDpi xmlns:a14="http://schemas.microsoft.com/office/drawing/2010/main" val="0"/>
-                      </a:ext>
-                    </a:extLst>
-                  </a:blip>
-                  <a:srcRect/>
-                  <a:stretch>
-                    <a:fillRect/>
-                  </a:stretch>
-                </pic:blipFill>
-                <pic:spPr bwMode="auto">
-                  <a:xfrm>
-                    <a:off x="0" y="0"/>
-                    <a:ext cx="500380" cy="274955"/>
-                  </a:xfrm>
-                  <a:prstGeom prst="rect">
-                    <a:avLst/>
-                  </a:prstGeom>
-                  <a:noFill/>
-                  <a:ln>
-                    <a:noFill/>
-                  </a:ln>
-                </pic:spPr>
-              </pic:pic>
-            </a:graphicData>
-          </a:graphic>
-          <wp14:sizeRelH relativeFrom="page">
-            <wp14:pctWidth>0</wp14:pctWidth>
-          </wp14:sizeRelH>
-          <wp14:sizeRelV relativeFrom="page">
-            <wp14:pctHeight>0</wp14:pctHeight>
-          </wp14:sizeRelV>
-        </wp:anchor>
-      </w:drawing>
-    </w:r>
-    <w:r>
-      <w:rPr>
-        <w:b/>
-        <w:noProof/>
-        <w:color w:val="auto"/>
-        <w:sz w:val="16"/>
-      </w:rPr>
-      <w:drawing>
-        <wp:anchor distT="0" distB="0" distL="114300" distR="114300" simplePos="0" relativeHeight="251706368" behindDoc="0" locked="0" layoutInCell="1" allowOverlap="1" wp14:anchorId="25B95D1B" wp14:editId="5335ACC6">
-          <wp:simplePos x="0" y="0"/>
-          <wp:positionH relativeFrom="column">
-            <wp:posOffset>8416621</wp:posOffset>
+            <wp:posOffset>8382635</wp:posOffset>
           </wp:positionH>
           <wp:positionV relativeFrom="paragraph">
             <wp:posOffset>88265</wp:posOffset>
@@ -7952,7 +8908,7 @@
           <wp:extent cx="318770" cy="232410"/>
           <wp:effectExtent l="0" t="0" r="5080" b="0"/>
           <wp:wrapNone/>
-          <wp:docPr id="3" name="Grafik 3" descr="D:\Users\johnnitzsche\Desktop\1024px-DB-Konzern_Logo.svg.png"/>
+          <wp:docPr id="17" name="Grafik 17" descr="D:\Users\johnnitzsche\Desktop\1024px-DB-Konzern_Logo.svg.png"/>
           <wp:cNvGraphicFramePr>
             <a:graphicFrameLocks xmlns:a="http://schemas.openxmlformats.org/drawingml/2006/main" noChangeAspect="1"/>
           </wp:cNvGraphicFramePr>
@@ -7966,7 +8922,7 @@
                   </pic:cNvPicPr>
                 </pic:nvPicPr>
                 <pic:blipFill rotWithShape="1">
-                  <a:blip r:embed="rId2" cstate="print">
+                  <a:blip r:embed="rId1" cstate="print">
                     <a:extLst>
                       <a:ext uri="{28A0092B-C50C-407E-A947-70E740481C1C}">
                         <a14:useLocalDpi xmlns:a14="http://schemas.microsoft.com/office/drawing/2010/main" val="0"/>
@@ -8009,36 +8965,72 @@
     <w:r>
       <w:rPr>
         <w:b/>
-        <w:color w:val="auto"/>
-        <w:sz w:val="16"/>
-      </w:rPr>
-      <w:fldChar w:fldCharType="begin"/>
-    </w:r>
-    <w:r>
-      <w:rPr>
-        <w:b/>
-        <w:color w:val="auto"/>
-        <w:sz w:val="16"/>
-      </w:rPr>
-      <w:instrText xml:space="preserve"> STYLEREF  Titel  \* MERGEFORMAT </w:instrText>
-    </w:r>
-    <w:r>
-      <w:rPr>
-        <w:b/>
-        <w:color w:val="auto"/>
-        <w:sz w:val="16"/>
-      </w:rPr>
-      <w:fldChar w:fldCharType="separate"/>
-    </w:r>
-    <w:r>
-      <w:rPr>
-        <w:b/>
-        <w:bCs/>
         <w:noProof/>
         <w:color w:val="auto"/>
         <w:sz w:val="16"/>
       </w:rPr>
-      <w:t>Entwicklung einer Projektdokumentationssoftware</w:t>
+      <w:drawing>
+        <wp:anchor distT="0" distB="0" distL="114300" distR="114300" simplePos="0" relativeHeight="251711488" behindDoc="0" locked="0" layoutInCell="1" allowOverlap="1" wp14:anchorId="0A0F346B" wp14:editId="045A9603">
+          <wp:simplePos x="0" y="0"/>
+          <wp:positionH relativeFrom="column">
+            <wp:posOffset>8791575</wp:posOffset>
+          </wp:positionH>
+          <wp:positionV relativeFrom="paragraph">
+            <wp:posOffset>43180</wp:posOffset>
+          </wp:positionV>
+          <wp:extent cx="500380" cy="274955"/>
+          <wp:effectExtent l="0" t="0" r="0" b="0"/>
+          <wp:wrapNone/>
+          <wp:docPr id="16" name="Grafik 16" descr="D:\Users\johnnitzsche\Desktop\DHBW_d_R_FN_46mm_RGB_300dpi Kopie.png"/>
+          <wp:cNvGraphicFramePr>
+            <a:graphicFrameLocks xmlns:a="http://schemas.openxmlformats.org/drawingml/2006/main" noChangeAspect="1"/>
+          </wp:cNvGraphicFramePr>
+          <a:graphic xmlns:a="http://schemas.openxmlformats.org/drawingml/2006/main">
+            <a:graphicData uri="http://schemas.openxmlformats.org/drawingml/2006/picture">
+              <pic:pic xmlns:pic="http://schemas.openxmlformats.org/drawingml/2006/picture">
+                <pic:nvPicPr>
+                  <pic:cNvPr id="0" name="Picture 3" descr="D:\Users\johnnitzsche\Desktop\DHBW_d_R_FN_46mm_RGB_300dpi Kopie.png"/>
+                  <pic:cNvPicPr>
+                    <a:picLocks noChangeAspect="1" noChangeArrowheads="1"/>
+                  </pic:cNvPicPr>
+                </pic:nvPicPr>
+                <pic:blipFill>
+                  <a:blip r:embed="rId2" cstate="print">
+                    <a:extLst>
+                      <a:ext uri="{28A0092B-C50C-407E-A947-70E740481C1C}">
+                        <a14:useLocalDpi xmlns:a14="http://schemas.microsoft.com/office/drawing/2010/main" val="0"/>
+                      </a:ext>
+                    </a:extLst>
+                  </a:blip>
+                  <a:srcRect/>
+                  <a:stretch>
+                    <a:fillRect/>
+                  </a:stretch>
+                </pic:blipFill>
+                <pic:spPr bwMode="auto">
+                  <a:xfrm>
+                    <a:off x="0" y="0"/>
+                    <a:ext cx="500380" cy="274955"/>
+                  </a:xfrm>
+                  <a:prstGeom prst="rect">
+                    <a:avLst/>
+                  </a:prstGeom>
+                  <a:noFill/>
+                  <a:ln>
+                    <a:noFill/>
+                  </a:ln>
+                </pic:spPr>
+              </pic:pic>
+            </a:graphicData>
+          </a:graphic>
+          <wp14:sizeRelH relativeFrom="page">
+            <wp14:pctWidth>0</wp14:pctWidth>
+          </wp14:sizeRelH>
+          <wp14:sizeRelV relativeFrom="page">
+            <wp14:pctHeight>0</wp14:pctHeight>
+          </wp14:sizeRelV>
+        </wp:anchor>
+      </w:drawing>
     </w:r>
     <w:r>
       <w:rPr>
@@ -8047,114 +9039,16 @@
         <w:color w:val="auto"/>
         <w:sz w:val="16"/>
       </w:rPr>
-      <w:t xml:space="preserve"> auf Basis von Geodaten</w:t>
-    </w:r>
-    <w:r>
-      <w:rPr>
-        <w:b/>
-        <w:color w:val="auto"/>
-        <w:sz w:val="16"/>
-      </w:rPr>
-      <w:fldChar w:fldCharType="end"/>
-    </w:r>
-  </w:p>
-  <w:p>
-    <w:pPr>
-      <w:pStyle w:val="Kopfzeile"/>
-      <w:pBdr>
-        <w:bottom w:val="single" w:sz="6" w:space="1" w:color="000000" w:themeColor="text1"/>
-      </w:pBdr>
-      <w:tabs>
-        <w:tab w:val="left" w:pos="284"/>
-      </w:tabs>
-      <w:spacing w:after="600"/>
-      <w:rPr>
-        <w:color w:val="auto"/>
-        <w:sz w:val="14"/>
-      </w:rPr>
-    </w:pPr>
-    <w:r>
-      <w:rPr>
-        <w:color w:val="auto"/>
-        <w:sz w:val="16"/>
-      </w:rPr>
-      <w:fldChar w:fldCharType="begin"/>
-    </w:r>
-    <w:r>
-      <w:rPr>
-        <w:color w:val="auto"/>
-        <w:sz w:val="16"/>
-      </w:rPr>
-      <w:instrText xml:space="preserve"> STYLEREF  "Überschrift 1"  \* MERGEFORMAT </w:instrText>
-    </w:r>
-    <w:r>
-      <w:rPr>
-        <w:color w:val="auto"/>
-        <w:sz w:val="16"/>
-      </w:rPr>
-      <w:fldChar w:fldCharType="separate"/>
-    </w:r>
-    <w:r>
-      <w:rPr>
-        <w:noProof/>
-        <w:color w:val="auto"/>
-        <w:sz w:val="16"/>
-      </w:rPr>
-      <w:t>Anlagen</w:t>
-    </w:r>
-    <w:r>
-      <w:rPr>
-        <w:color w:val="auto"/>
-        <w:sz w:val="16"/>
-      </w:rPr>
-      <w:fldChar w:fldCharType="end"/>
-    </w:r>
-    <w:r>
-      <w:rPr>
-        <w:color w:val="auto"/>
-        <w:sz w:val="14"/>
-      </w:rPr>
-      <w:t xml:space="preserve"> </w:t>
-    </w:r>
-  </w:p>
-</w:hdr>
-</file>
-
-<file path=word/header4.xml><?xml version="1.0" encoding="utf-8"?>
-<w:hdr xmlns:wpc="http://schemas.microsoft.com/office/word/2010/wordprocessingCanvas" xmlns:mc="http://schemas.openxmlformats.org/markup-compatibility/2006" xmlns:o="urn:schemas-microsoft-com:office:office" xmlns:r="http://schemas.openxmlformats.org/officeDocument/2006/relationships" xmlns:m="http://schemas.openxmlformats.org/officeDocument/2006/math" xmlns:v="urn:schemas-microsoft-com:vml" xmlns:wp14="http://schemas.microsoft.com/office/word/2010/wordprocessingDrawing" xmlns:wp="http://schemas.openxmlformats.org/drawingml/2006/wordprocessingDrawing" xmlns:w10="urn:schemas-microsoft-com:office:word" xmlns:w="http://schemas.openxmlformats.org/wordprocessingml/2006/main" xmlns:w14="http://schemas.microsoft.com/office/word/2010/wordml" xmlns:wpg="http://schemas.microsoft.com/office/word/2010/wordprocessingGroup" xmlns:wpi="http://schemas.microsoft.com/office/word/2010/wordprocessingInk" xmlns:wne="http://schemas.microsoft.com/office/word/2006/wordml" xmlns:wps="http://schemas.microsoft.com/office/word/2010/wordprocessingShape" mc:Ignorable="w14 wp14">
-  <w:p>
-    <w:pPr>
-      <w:pStyle w:val="Kopfzeile"/>
-      <w:pBdr>
-        <w:bottom w:val="single" w:sz="6" w:space="1" w:color="000000" w:themeColor="text1"/>
-      </w:pBdr>
-      <w:tabs>
-        <w:tab w:val="left" w:pos="567"/>
-      </w:tabs>
-      <w:spacing w:after="0"/>
-      <w:rPr>
-        <w:b/>
-        <w:color w:val="auto"/>
-        <w:sz w:val="16"/>
-      </w:rPr>
-    </w:pPr>
-    <w:r>
-      <w:rPr>
-        <w:b/>
-        <w:noProof/>
-        <w:color w:val="auto"/>
-        <w:sz w:val="16"/>
-      </w:rPr>
       <mc:AlternateContent>
         <mc:Choice Requires="wps">
           <w:drawing>
-            <wp:anchor distT="0" distB="0" distL="114300" distR="114300" simplePos="0" relativeHeight="251712512" behindDoc="0" locked="0" layoutInCell="1" allowOverlap="1" wp14:anchorId="2820CDFF" wp14:editId="0D8B7373">
+            <wp:anchor distT="0" distB="0" distL="114300" distR="114300" simplePos="0" relativeHeight="251712512" behindDoc="0" locked="0" layoutInCell="1" allowOverlap="1" wp14:anchorId="223999DA" wp14:editId="16D012D8">
               <wp:simplePos x="0" y="0"/>
               <wp:positionH relativeFrom="column">
-                <wp:posOffset>5397500</wp:posOffset>
+                <wp:posOffset>8762934</wp:posOffset>
               </wp:positionH>
               <wp:positionV relativeFrom="paragraph">
-                <wp:posOffset>64770</wp:posOffset>
+                <wp:posOffset>65304</wp:posOffset>
               </wp:positionV>
               <wp:extent cx="0" cy="268605"/>
               <wp:effectExtent l="0" t="0" r="19050" b="17145"/>
@@ -8205,153 +9099,10 @@
         </mc:Choice>
         <mc:Fallback>
           <w:pict>
-            <v:line id="Gerade Verbindung 15" o:spid="_x0000_s1026" style="position:absolute;z-index:251712512;visibility:visible;mso-wrap-style:square;mso-height-percent:0;mso-wrap-distance-left:9pt;mso-wrap-distance-top:0;mso-wrap-distance-right:9pt;mso-wrap-distance-bottom:0;mso-position-horizontal:absolute;mso-position-horizontal-relative:text;mso-position-vertical:absolute;mso-position-vertical-relative:text;mso-height-percent:0;mso-height-relative:margin" from="425pt,5.1pt" to="425pt,26.25pt" o:gfxdata="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" strokecolor="black [3213]"/>
+            <v:line id="Gerade Verbindung 15" o:spid="_x0000_s1026" style="position:absolute;z-index:251712512;visibility:visible;mso-wrap-style:square;mso-height-percent:0;mso-wrap-distance-left:9pt;mso-wrap-distance-top:0;mso-wrap-distance-right:9pt;mso-wrap-distance-bottom:0;mso-position-horizontal:absolute;mso-position-horizontal-relative:text;mso-position-vertical:absolute;mso-position-vertical-relative:text;mso-height-percent:0;mso-height-relative:margin" from="690pt,5.15pt" to="690pt,26.3pt" o:gfxdata="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" strokecolor="black [3213]"/>
           </w:pict>
         </mc:Fallback>
       </mc:AlternateContent>
-    </w:r>
-    <w:r>
-      <w:rPr>
-        <w:b/>
-        <w:noProof/>
-        <w:color w:val="auto"/>
-        <w:sz w:val="16"/>
-      </w:rPr>
-      <w:drawing>
-        <wp:anchor distT="0" distB="0" distL="114300" distR="114300" simplePos="0" relativeHeight="251711488" behindDoc="0" locked="0" layoutInCell="1" allowOverlap="1" wp14:anchorId="39D8C504" wp14:editId="4C0AF3CF">
-          <wp:simplePos x="0" y="0"/>
-          <wp:positionH relativeFrom="column">
-            <wp:posOffset>5426710</wp:posOffset>
-          </wp:positionH>
-          <wp:positionV relativeFrom="paragraph">
-            <wp:posOffset>43180</wp:posOffset>
-          </wp:positionV>
-          <wp:extent cx="500380" cy="274955"/>
-          <wp:effectExtent l="0" t="0" r="0" b="0"/>
-          <wp:wrapNone/>
-          <wp:docPr id="16" name="Grafik 16" descr="D:\Users\johnnitzsche\Desktop\DHBW_d_R_FN_46mm_RGB_300dpi Kopie.png"/>
-          <wp:cNvGraphicFramePr>
-            <a:graphicFrameLocks xmlns:a="http://schemas.openxmlformats.org/drawingml/2006/main" noChangeAspect="1"/>
-          </wp:cNvGraphicFramePr>
-          <a:graphic xmlns:a="http://schemas.openxmlformats.org/drawingml/2006/main">
-            <a:graphicData uri="http://schemas.openxmlformats.org/drawingml/2006/picture">
-              <pic:pic xmlns:pic="http://schemas.openxmlformats.org/drawingml/2006/picture">
-                <pic:nvPicPr>
-                  <pic:cNvPr id="0" name="Picture 3" descr="D:\Users\johnnitzsche\Desktop\DHBW_d_R_FN_46mm_RGB_300dpi Kopie.png"/>
-                  <pic:cNvPicPr>
-                    <a:picLocks noChangeAspect="1" noChangeArrowheads="1"/>
-                  </pic:cNvPicPr>
-                </pic:nvPicPr>
-                <pic:blipFill>
-                  <a:blip r:embed="rId1" cstate="print">
-                    <a:extLst>
-                      <a:ext uri="{28A0092B-C50C-407E-A947-70E740481C1C}">
-                        <a14:useLocalDpi xmlns:a14="http://schemas.microsoft.com/office/drawing/2010/main" val="0"/>
-                      </a:ext>
-                    </a:extLst>
-                  </a:blip>
-                  <a:srcRect/>
-                  <a:stretch>
-                    <a:fillRect/>
-                  </a:stretch>
-                </pic:blipFill>
-                <pic:spPr bwMode="auto">
-                  <a:xfrm>
-                    <a:off x="0" y="0"/>
-                    <a:ext cx="500380" cy="274955"/>
-                  </a:xfrm>
-                  <a:prstGeom prst="rect">
-                    <a:avLst/>
-                  </a:prstGeom>
-                  <a:noFill/>
-                  <a:ln>
-                    <a:noFill/>
-                  </a:ln>
-                </pic:spPr>
-              </pic:pic>
-            </a:graphicData>
-          </a:graphic>
-          <wp14:sizeRelH relativeFrom="page">
-            <wp14:pctWidth>0</wp14:pctWidth>
-          </wp14:sizeRelH>
-          <wp14:sizeRelV relativeFrom="page">
-            <wp14:pctHeight>0</wp14:pctHeight>
-          </wp14:sizeRelV>
-        </wp:anchor>
-      </w:drawing>
-    </w:r>
-    <w:r>
-      <w:rPr>
-        <w:b/>
-        <w:noProof/>
-        <w:color w:val="auto"/>
-        <w:sz w:val="16"/>
-      </w:rPr>
-      <w:drawing>
-        <wp:anchor distT="0" distB="0" distL="114300" distR="114300" simplePos="0" relativeHeight="251710464" behindDoc="0" locked="0" layoutInCell="1" allowOverlap="1" wp14:anchorId="5B381F5E" wp14:editId="13184AD1">
-          <wp:simplePos x="0" y="0"/>
-          <wp:positionH relativeFrom="column">
-            <wp:posOffset>5017770</wp:posOffset>
-          </wp:positionH>
-          <wp:positionV relativeFrom="paragraph">
-            <wp:posOffset>88455</wp:posOffset>
-          </wp:positionV>
-          <wp:extent cx="318770" cy="232410"/>
-          <wp:effectExtent l="0" t="0" r="5080" b="0"/>
-          <wp:wrapNone/>
-          <wp:docPr id="17" name="Grafik 17" descr="D:\Users\johnnitzsche\Desktop\1024px-DB-Konzern_Logo.svg.png"/>
-          <wp:cNvGraphicFramePr>
-            <a:graphicFrameLocks xmlns:a="http://schemas.openxmlformats.org/drawingml/2006/main" noChangeAspect="1"/>
-          </wp:cNvGraphicFramePr>
-          <a:graphic xmlns:a="http://schemas.openxmlformats.org/drawingml/2006/main">
-            <a:graphicData uri="http://schemas.openxmlformats.org/drawingml/2006/picture">
-              <pic:pic xmlns:pic="http://schemas.openxmlformats.org/drawingml/2006/picture">
-                <pic:nvPicPr>
-                  <pic:cNvPr id="0" name="Picture 2" descr="D:\Users\johnnitzsche\Desktop\1024px-DB-Konzern_Logo.svg.png"/>
-                  <pic:cNvPicPr>
-                    <a:picLocks noChangeAspect="1" noChangeArrowheads="1"/>
-                  </pic:cNvPicPr>
-                </pic:nvPicPr>
-                <pic:blipFill rotWithShape="1">
-                  <a:blip r:embed="rId2" cstate="print">
-                    <a:extLst>
-                      <a:ext uri="{28A0092B-C50C-407E-A947-70E740481C1C}">
-                        <a14:useLocalDpi xmlns:a14="http://schemas.microsoft.com/office/drawing/2010/main" val="0"/>
-                      </a:ext>
-                    </a:extLst>
-                  </a:blip>
-                  <a:srcRect r="55422" b="-1354"/>
-                  <a:stretch/>
-                </pic:blipFill>
-                <pic:spPr bwMode="auto">
-                  <a:xfrm>
-                    <a:off x="0" y="0"/>
-                    <a:ext cx="318770" cy="232410"/>
-                  </a:xfrm>
-                  <a:prstGeom prst="rect">
-                    <a:avLst/>
-                  </a:prstGeom>
-                  <a:noFill/>
-                  <a:ln>
-                    <a:noFill/>
-                  </a:ln>
-                  <a:extLst>
-                    <a:ext uri="{53640926-AAD7-44D8-BBD7-CCE9431645EC}">
-                      <a14:shadowObscured xmlns:a14="http://schemas.microsoft.com/office/drawing/2010/main"/>
-                    </a:ext>
-                  </a:extLst>
-                </pic:spPr>
-              </pic:pic>
-            </a:graphicData>
-          </a:graphic>
-          <wp14:sizeRelH relativeFrom="page">
-            <wp14:pctWidth>0</wp14:pctWidth>
-          </wp14:sizeRelH>
-          <wp14:sizeRelV relativeFrom="page">
-            <wp14:pctHeight>0</wp14:pctHeight>
-          </wp14:sizeRelV>
-        </wp:anchor>
-      </w:drawing>
     </w:r>
     <w:r>
       <w:rPr>
@@ -12385,7 +13136,6 @@
   <w:style w:type="character" w:default="1" w:styleId="Absatz-Standardschriftart">
     <w:name w:val="Default Paragraph Font"/>
     <w:uiPriority w:val="1"/>
-    <w:semiHidden/>
     <w:unhideWhenUsed/>
   </w:style>
   <w:style w:type="table" w:default="1" w:styleId="NormaleTabelle">
@@ -13848,7 +14598,6 @@
   <w:style w:type="character" w:default="1" w:styleId="Absatz-Standardschriftart">
     <w:name w:val="Default Paragraph Font"/>
     <w:uiPriority w:val="1"/>
-    <w:semiHidden/>
     <w:unhideWhenUsed/>
   </w:style>
   <w:style w:type="table" w:default="1" w:styleId="NormaleTabelle">
@@ -15299,7 +16048,7 @@
 </file>
 
 <file path=customXml/itemProps1.xml><?xml version="1.0" encoding="utf-8"?>
-<ds:datastoreItem xmlns:ds="http://schemas.openxmlformats.org/officeDocument/2006/customXml" ds:itemID="{B5A50386-2BD6-41EE-8B82-7BD7993EB7EF}">
+<ds:datastoreItem xmlns:ds="http://schemas.openxmlformats.org/officeDocument/2006/customXml" ds:itemID="{01F9C7DA-1C2B-485A-AF71-85D1B5C9323B}">
   <ds:schemaRefs>
     <ds:schemaRef ds:uri="http://schemas.openxmlformats.org/officeDocument/2006/bibliography"/>
   </ds:schemaRefs>

</xml_diff>